<commit_message>
Venta, Guion y mejora de estetica en taller
</commit_message>
<xml_diff>
--- a/Venta/Guion tentativo Venta.docx
+++ b/Venta/Guion tentativo Venta.docx
@@ -6,8 +6,6 @@
       <w:pPr>
         <w:pStyle w:val="Ttulo"/>
       </w:pPr>
-      <w:bookmarkStart w:id="0" w:name="_GoBack"/>
-      <w:bookmarkEnd w:id="0"/>
     </w:p>
     <w:p>
       <w:pPr>
@@ -2256,7 +2254,23 @@
           <w:sz w:val="32"/>
           <w:szCs w:val="32"/>
         </w:rPr>
-        <w:t>20º Diapositiva</w:t>
+        <w:t>2</w:t>
+      </w:r>
+      <w:r>
+        <w:rPr>
+          <w:rFonts w:ascii="Segoe UI" w:hAnsi="Segoe UI" w:cs="Segoe UI"/>
+          <w:sz w:val="32"/>
+          <w:szCs w:val="32"/>
+        </w:rPr>
+        <w:t>0</w:t>
+      </w:r>
+      <w:r>
+        <w:rPr>
+          <w:rFonts w:ascii="Segoe UI" w:hAnsi="Segoe UI" w:cs="Segoe UI"/>
+          <w:sz w:val="32"/>
+          <w:szCs w:val="32"/>
+        </w:rPr>
+        <w:t>º Diapositiva</w:t>
       </w:r>
     </w:p>
     <w:p>
@@ -2355,6 +2369,89 @@
       <w:pPr>
         <w:rPr>
           <w:rFonts w:ascii="Segoe UI" w:hAnsi="Segoe UI" w:cs="Segoe UI"/>
+          <w:sz w:val="32"/>
+          <w:szCs w:val="32"/>
+        </w:rPr>
+      </w:pPr>
+      <w:r>
+        <w:rPr>
+          <w:rFonts w:ascii="Segoe UI" w:hAnsi="Segoe UI" w:cs="Segoe UI"/>
+          <w:sz w:val="32"/>
+          <w:szCs w:val="32"/>
+        </w:rPr>
+        <w:t>21º Diapositiva</w:t>
+      </w:r>
+    </w:p>
+    <w:p>
+      <w:pPr>
+        <w:rPr>
+          <w:rFonts w:ascii="Segoe UI" w:hAnsi="Segoe UI" w:cs="Segoe UI"/>
+          <w:sz w:val="24"/>
+          <w:szCs w:val="24"/>
+        </w:rPr>
+      </w:pPr>
+      <w:r>
+        <w:rPr>
+          <w:rFonts w:ascii="Segoe UI" w:hAnsi="Segoe UI" w:cs="Segoe UI"/>
+          <w:sz w:val="24"/>
+          <w:szCs w:val="24"/>
+        </w:rPr>
+        <w:t xml:space="preserve">Otra de las soluciones </w:t>
+      </w:r>
+      <w:r>
+        <w:rPr>
+          <w:rFonts w:ascii="Segoe UI" w:hAnsi="Segoe UI" w:cs="Segoe UI"/>
+          <w:sz w:val="24"/>
+          <w:szCs w:val="24"/>
+        </w:rPr>
+        <w:t>ofrecidas</w:t>
+      </w:r>
+      <w:r>
+        <w:rPr>
+          <w:rFonts w:ascii="Segoe UI" w:hAnsi="Segoe UI" w:cs="Segoe UI"/>
+          <w:sz w:val="24"/>
+          <w:szCs w:val="24"/>
+        </w:rPr>
+        <w:t xml:space="preserve"> es una pagina web la cual cumple el rol de cliente web. Corriendo es un servidor remoto, ofrece a los clientes del sistema, por medio de un nombre de cliente y contraseña un acceso al sistema para poder visualizar información referida a sus vehículos en el sistema, además de </w:t>
+      </w:r>
+      <w:r>
+        <w:rPr>
+          <w:rFonts w:ascii="Segoe UI" w:hAnsi="Segoe UI" w:cs="Segoe UI"/>
+          <w:sz w:val="24"/>
+          <w:szCs w:val="24"/>
+        </w:rPr>
+        <w:t xml:space="preserve">un sistema de </w:t>
+      </w:r>
+      <w:r>
+        <w:rPr>
+          <w:rFonts w:ascii="Segoe UI" w:hAnsi="Segoe UI" w:cs="Segoe UI"/>
+          <w:sz w:val="24"/>
+          <w:szCs w:val="24"/>
+        </w:rPr>
+        <w:t>mensajería</w:t>
+      </w:r>
+      <w:r>
+        <w:rPr>
+          <w:rFonts w:ascii="Segoe UI" w:hAnsi="Segoe UI" w:cs="Segoe UI"/>
+          <w:sz w:val="24"/>
+          <w:szCs w:val="24"/>
+        </w:rPr>
+        <w:t xml:space="preserve"> entre clientes y administradores </w:t>
+      </w:r>
+    </w:p>
+    <w:p>
+      <w:pPr>
+        <w:rPr>
+          <w:rFonts w:ascii="Segoe UI" w:hAnsi="Segoe UI" w:cs="Segoe UI"/>
+          <w:sz w:val="24"/>
+          <w:szCs w:val="24"/>
+        </w:rPr>
+      </w:pPr>
+    </w:p>
+    <w:p>
+      <w:pPr>
+        <w:rPr>
+          <w:rFonts w:ascii="Segoe UI" w:hAnsi="Segoe UI" w:cs="Segoe UI"/>
           <w:color w:val="0070C0"/>
           <w:sz w:val="24"/>
           <w:szCs w:val="24"/>
@@ -2392,7 +2489,7 @@
           <w:sz w:val="32"/>
           <w:szCs w:val="32"/>
         </w:rPr>
-        <w:t>1</w:t>
+        <w:t>2</w:t>
       </w:r>
       <w:r>
         <w:rPr>
@@ -2473,16 +2570,44 @@
       <w:pPr>
         <w:rPr>
           <w:rFonts w:ascii="Segoe UI" w:hAnsi="Segoe UI" w:cs="Segoe UI"/>
-          <w:sz w:val="32"/>
-          <w:szCs w:val="32"/>
-        </w:rPr>
-      </w:pPr>
-      <w:r>
-        <w:rPr>
-          <w:rFonts w:ascii="Segoe UI" w:hAnsi="Segoe UI" w:cs="Segoe UI"/>
-          <w:sz w:val="32"/>
-          <w:szCs w:val="32"/>
-        </w:rPr>
+          <w:sz w:val="24"/>
+          <w:szCs w:val="24"/>
+        </w:rPr>
+      </w:pPr>
+    </w:p>
+    <w:p>
+      <w:pPr>
+        <w:rPr>
+          <w:rFonts w:ascii="Segoe UI" w:hAnsi="Segoe UI" w:cs="Segoe UI"/>
+          <w:sz w:val="24"/>
+          <w:szCs w:val="24"/>
+        </w:rPr>
+      </w:pPr>
+    </w:p>
+    <w:p>
+      <w:pPr>
+        <w:rPr>
+          <w:rFonts w:ascii="Segoe UI" w:hAnsi="Segoe UI" w:cs="Segoe UI"/>
+          <w:sz w:val="24"/>
+          <w:szCs w:val="24"/>
+        </w:rPr>
+      </w:pPr>
+    </w:p>
+    <w:p>
+      <w:pPr>
+        <w:rPr>
+          <w:rFonts w:ascii="Segoe UI" w:hAnsi="Segoe UI" w:cs="Segoe UI"/>
+          <w:sz w:val="32"/>
+          <w:szCs w:val="32"/>
+        </w:rPr>
+      </w:pPr>
+      <w:r>
+        <w:rPr>
+          <w:rFonts w:ascii="Segoe UI" w:hAnsi="Segoe UI" w:cs="Segoe UI"/>
+          <w:sz w:val="32"/>
+          <w:szCs w:val="32"/>
+        </w:rPr>
+        <w:lastRenderedPageBreak/>
         <w:t>2</w:t>
       </w:r>
       <w:r>
@@ -2491,7 +2616,7 @@
           <w:sz w:val="32"/>
           <w:szCs w:val="32"/>
         </w:rPr>
-        <w:t>2</w:t>
+        <w:t>3</w:t>
       </w:r>
       <w:r>
         <w:rPr>
@@ -2645,29 +2770,266 @@
       <w:pPr>
         <w:rPr>
           <w:rFonts w:ascii="Segoe UI" w:hAnsi="Segoe UI" w:cs="Segoe UI"/>
-          <w:sz w:val="24"/>
-          <w:szCs w:val="24"/>
-        </w:rPr>
-      </w:pPr>
-    </w:p>
-    <w:p>
-      <w:pPr>
-        <w:rPr>
-          <w:rFonts w:ascii="Segoe UI" w:hAnsi="Segoe UI" w:cs="Segoe UI"/>
-          <w:sz w:val="24"/>
-          <w:szCs w:val="24"/>
-        </w:rPr>
-      </w:pPr>
-    </w:p>
-    <w:p>
-      <w:pPr>
-        <w:rPr>
-          <w:rFonts w:ascii="Segoe UI" w:hAnsi="Segoe UI" w:cs="Segoe UI"/>
-          <w:sz w:val="32"/>
-          <w:szCs w:val="32"/>
-        </w:rPr>
-      </w:pPr>
-      <w:bookmarkStart w:id="1" w:name="_Hlk20874605"/>
+          <w:sz w:val="32"/>
+          <w:szCs w:val="32"/>
+        </w:rPr>
+      </w:pPr>
+      <w:bookmarkStart w:id="0" w:name="_Hlk20874605"/>
+      <w:r>
+        <w:rPr>
+          <w:rFonts w:ascii="Segoe UI" w:hAnsi="Segoe UI" w:cs="Segoe UI"/>
+          <w:sz w:val="32"/>
+          <w:szCs w:val="32"/>
+        </w:rPr>
+        <w:t>2</w:t>
+      </w:r>
+      <w:r>
+        <w:rPr>
+          <w:rFonts w:ascii="Segoe UI" w:hAnsi="Segoe UI" w:cs="Segoe UI"/>
+          <w:sz w:val="32"/>
+          <w:szCs w:val="32"/>
+        </w:rPr>
+        <w:t>4</w:t>
+      </w:r>
+      <w:r>
+        <w:rPr>
+          <w:rFonts w:ascii="Segoe UI" w:hAnsi="Segoe UI" w:cs="Segoe UI"/>
+          <w:sz w:val="32"/>
+          <w:szCs w:val="32"/>
+        </w:rPr>
+        <w:t>º Diapositiva</w:t>
+      </w:r>
+    </w:p>
+    <w:bookmarkEnd w:id="0"/>
+    <w:p>
+      <w:pPr>
+        <w:rPr>
+          <w:rFonts w:ascii="Segoe UI" w:hAnsi="Segoe UI" w:cs="Segoe UI"/>
+        </w:rPr>
+      </w:pPr>
+      <w:r>
+        <w:rPr>
+          <w:rFonts w:ascii="Segoe UI" w:hAnsi="Segoe UI" w:cs="Segoe UI"/>
+        </w:rPr>
+        <w:t>Unos de los aspectos que se pusieron como prioridad a la hora de diseñar el sistema fue la escalabilidad del mismo. Ahora permitimos que el tamaño del problema pueda crecer según las necesidades del cliente. Ya que permitimos que los vehículos puedan ser transportados desde un puerto a otro, desde un puerto a un patio (no inverso), entre patios y se incluyó que los vehículos puedan ser entregados a los clientes transportándolos a un establecimiento del mismo, por tanto, también admite el traslado de un patio a un establecimiento.</w:t>
+      </w:r>
+    </w:p>
+    <w:p>
+      <w:pPr>
+        <w:rPr>
+          <w:rFonts w:ascii="Segoe UI" w:hAnsi="Segoe UI" w:cs="Segoe UI"/>
+        </w:rPr>
+      </w:pPr>
+      <w:r>
+        <w:rPr>
+          <w:rFonts w:ascii="Segoe UI" w:hAnsi="Segoe UI" w:cs="Segoe UI"/>
+        </w:rPr>
+        <w:t>Es de aclarar que como parte de la escalabilidad se permite el traslado de lotes entre lugares por distintos tipos de medios, lo cuales son escogidos según la necesidad del momento; algunos de estos ejemplos son: barcos, trenes y camiones.</w:t>
+      </w:r>
+    </w:p>
+    <w:p>
+      <w:pPr>
+        <w:rPr>
+          <w:rFonts w:ascii="Segoe UI" w:hAnsi="Segoe UI" w:cs="Segoe UI"/>
+          <w:sz w:val="32"/>
+          <w:szCs w:val="32"/>
+        </w:rPr>
+      </w:pPr>
+      <w:r>
+        <w:rPr>
+          <w:rFonts w:ascii="Segoe UI" w:hAnsi="Segoe UI" w:cs="Segoe UI"/>
+          <w:sz w:val="32"/>
+          <w:szCs w:val="32"/>
+        </w:rPr>
+        <w:t>25º Diapositiva</w:t>
+      </w:r>
+    </w:p>
+    <w:p>
+      <w:pPr>
+        <w:rPr>
+          <w:rFonts w:ascii="Segoe UI" w:hAnsi="Segoe UI" w:cs="Segoe UI"/>
+          <w:sz w:val="24"/>
+          <w:szCs w:val="24"/>
+        </w:rPr>
+      </w:pPr>
+      <w:r>
+        <w:rPr>
+          <w:rFonts w:ascii="Segoe UI" w:hAnsi="Segoe UI" w:cs="Segoe UI"/>
+          <w:sz w:val="24"/>
+          <w:szCs w:val="24"/>
+        </w:rPr>
+        <w:t>También contamos con múltiples sistemas de seguridad que permitirán proteger y respaldar la información del cliente.</w:t>
+      </w:r>
+    </w:p>
+    <w:p>
+      <w:pPr>
+        <w:rPr>
+          <w:rFonts w:ascii="Segoe UI" w:hAnsi="Segoe UI" w:cs="Segoe UI"/>
+          <w:sz w:val="24"/>
+          <w:szCs w:val="24"/>
+        </w:rPr>
+      </w:pPr>
+      <w:r>
+        <w:rPr>
+          <w:rFonts w:ascii="Segoe UI" w:hAnsi="Segoe UI" w:cs="Segoe UI"/>
+          <w:sz w:val="24"/>
+          <w:szCs w:val="24"/>
+        </w:rPr>
+        <w:t xml:space="preserve">El primero de ellos serán </w:t>
+      </w:r>
+      <w:proofErr w:type="spellStart"/>
+      <w:r>
+        <w:rPr>
+          <w:rFonts w:ascii="Segoe UI" w:hAnsi="Segoe UI" w:cs="Segoe UI"/>
+          <w:sz w:val="24"/>
+          <w:szCs w:val="24"/>
+        </w:rPr>
+        <w:t>backup</w:t>
+      </w:r>
+      <w:proofErr w:type="spellEnd"/>
+      <w:r>
+        <w:rPr>
+          <w:rFonts w:ascii="Segoe UI" w:hAnsi="Segoe UI" w:cs="Segoe UI"/>
+          <w:sz w:val="24"/>
+          <w:szCs w:val="24"/>
+        </w:rPr>
+        <w:t xml:space="preserve"> automáticos del servidor, espejados en un servidor de respaldo; además contamos con una sólida política de permisos que regularán el acceso y la interacción entre los tipos de usuarios y la información. Al nivel de la infraestructura contamos con 2 firewall los cuales regulan el acceso de nuestros usuarios en la red con sus acciones en la misma (</w:t>
+      </w:r>
+      <w:r>
+        <w:rPr>
+          <w:rFonts w:ascii="Segoe UI" w:hAnsi="Segoe UI" w:cs="Segoe UI"/>
+          <w:b/>
+          <w:bCs/>
+          <w:sz w:val="24"/>
+          <w:szCs w:val="24"/>
+        </w:rPr>
+        <w:t>hablar de los 2 firewall)</w:t>
+      </w:r>
+      <w:r>
+        <w:rPr>
+          <w:rFonts w:ascii="Segoe UI" w:hAnsi="Segoe UI" w:cs="Segoe UI"/>
+          <w:b/>
+          <w:bCs/>
+          <w:sz w:val="24"/>
+          <w:szCs w:val="24"/>
+        </w:rPr>
+        <w:t>.</w:t>
+      </w:r>
+      <w:r>
+        <w:rPr>
+          <w:rFonts w:ascii="Segoe UI" w:hAnsi="Segoe UI" w:cs="Segoe UI"/>
+          <w:sz w:val="24"/>
+          <w:szCs w:val="24"/>
+        </w:rPr>
+        <w:t xml:space="preserve"> Por último, contamos con un Login que protege los perfiles de los usuarios bajo una contraseña encriptada y sistemas de verificación.</w:t>
+      </w:r>
+    </w:p>
+    <w:p>
+      <w:pPr>
+        <w:rPr>
+          <w:rFonts w:ascii="Segoe UI" w:hAnsi="Segoe UI" w:cs="Segoe UI"/>
+          <w:sz w:val="24"/>
+          <w:szCs w:val="24"/>
+        </w:rPr>
+      </w:pPr>
+    </w:p>
+    <w:p>
+      <w:pPr>
+        <w:rPr>
+          <w:rFonts w:ascii="Segoe UI" w:hAnsi="Segoe UI" w:cs="Segoe UI"/>
+          <w:color w:val="0070C0"/>
+          <w:sz w:val="32"/>
+          <w:szCs w:val="32"/>
+        </w:rPr>
+      </w:pPr>
+      <w:r>
+        <w:rPr>
+          <w:rFonts w:ascii="Segoe UI" w:hAnsi="Segoe UI" w:cs="Segoe UI"/>
+          <w:color w:val="0070C0"/>
+          <w:sz w:val="32"/>
+          <w:szCs w:val="32"/>
+        </w:rPr>
+        <w:t>/*</w:t>
+      </w:r>
+      <w:r>
+        <w:rPr>
+          <w:rFonts w:ascii="Segoe UI" w:hAnsi="Segoe UI" w:cs="Segoe UI"/>
+          <w:color w:val="0070C0"/>
+          <w:sz w:val="32"/>
+          <w:szCs w:val="32"/>
+        </w:rPr>
+        <w:t>TOMAS</w:t>
+      </w:r>
+      <w:r>
+        <w:rPr>
+          <w:rFonts w:ascii="Segoe UI" w:hAnsi="Segoe UI" w:cs="Segoe UI"/>
+          <w:color w:val="0070C0"/>
+          <w:sz w:val="32"/>
+          <w:szCs w:val="32"/>
+        </w:rPr>
+        <w:t>*/</w:t>
+      </w:r>
+    </w:p>
+    <w:p>
+      <w:pPr>
+        <w:rPr>
+          <w:rFonts w:ascii="Segoe UI" w:hAnsi="Segoe UI" w:cs="Segoe UI"/>
+          <w:sz w:val="32"/>
+          <w:szCs w:val="32"/>
+        </w:rPr>
+      </w:pPr>
+      <w:bookmarkStart w:id="1" w:name="_Hlk20874923"/>
+      <w:r>
+        <w:rPr>
+          <w:rFonts w:ascii="Segoe UI" w:hAnsi="Segoe UI" w:cs="Segoe UI"/>
+          <w:sz w:val="32"/>
+          <w:szCs w:val="32"/>
+        </w:rPr>
+        <w:t>2</w:t>
+      </w:r>
+      <w:r>
+        <w:rPr>
+          <w:rFonts w:ascii="Segoe UI" w:hAnsi="Segoe UI" w:cs="Segoe UI"/>
+          <w:sz w:val="32"/>
+          <w:szCs w:val="32"/>
+        </w:rPr>
+        <w:t>6</w:t>
+      </w:r>
+      <w:r>
+        <w:rPr>
+          <w:rFonts w:ascii="Segoe UI" w:hAnsi="Segoe UI" w:cs="Segoe UI"/>
+          <w:sz w:val="32"/>
+          <w:szCs w:val="32"/>
+        </w:rPr>
+        <w:t>º Diapositiva</w:t>
+      </w:r>
+    </w:p>
+    <w:bookmarkEnd w:id="1"/>
+    <w:p>
+      <w:pPr>
+        <w:rPr>
+          <w:rFonts w:ascii="Segoe UI" w:hAnsi="Segoe UI" w:cs="Segoe UI"/>
+          <w:sz w:val="24"/>
+          <w:szCs w:val="24"/>
+        </w:rPr>
+      </w:pPr>
+      <w:r>
+        <w:rPr>
+          <w:rFonts w:ascii="Segoe UI" w:hAnsi="Segoe UI" w:cs="Segoe UI"/>
+          <w:sz w:val="24"/>
+          <w:szCs w:val="24"/>
+        </w:rPr>
+        <w:t>Se ha creado una interfaz gráfica para el sistema la cual se han puesto como prioridad la intuitivita de las mismas y la apariencia simple y limpia de la misma. Con el fin de brindar al usuario una experiencia fluida y sencilla, con la intención de que no sea necesaria una capacitación extraordinaria que no puedan ser contempladas en los manuales. Además, esta interfaz cuenta con un complejo y riguroso sistema de verificación el cual le permitirá al usuario poseer procedimientos que eviten futuras fallas humanas.</w:t>
+      </w:r>
+    </w:p>
+    <w:p>
+      <w:pPr>
+        <w:rPr>
+          <w:rFonts w:ascii="Segoe UI" w:hAnsi="Segoe UI" w:cs="Segoe UI"/>
+          <w:sz w:val="32"/>
+          <w:szCs w:val="32"/>
+        </w:rPr>
+      </w:pPr>
       <w:r>
         <w:rPr>
           <w:rFonts w:ascii="Segoe UI" w:hAnsi="Segoe UI" w:cs="Segoe UI"/>
@@ -2683,6 +3045,446 @@
           <w:sz w:val="32"/>
           <w:szCs w:val="32"/>
         </w:rPr>
+        <w:t>7</w:t>
+      </w:r>
+      <w:r>
+        <w:rPr>
+          <w:rFonts w:ascii="Segoe UI" w:hAnsi="Segoe UI" w:cs="Segoe UI"/>
+          <w:sz w:val="32"/>
+          <w:szCs w:val="32"/>
+        </w:rPr>
+        <w:t>º Diapositiva</w:t>
+      </w:r>
+    </w:p>
+    <w:p>
+      <w:pPr>
+        <w:rPr>
+          <w:rFonts w:ascii="Segoe UI" w:hAnsi="Segoe UI" w:cs="Segoe UI"/>
+          <w:sz w:val="24"/>
+          <w:szCs w:val="24"/>
+        </w:rPr>
+      </w:pPr>
+      <w:r>
+        <w:rPr>
+          <w:rFonts w:ascii="Segoe UI" w:hAnsi="Segoe UI" w:cs="Segoe UI"/>
+          <w:sz w:val="24"/>
+          <w:szCs w:val="24"/>
+        </w:rPr>
+        <w:t>Se ha creado un sistema de mensajería interna,</w:t>
+      </w:r>
+      <w:r>
+        <w:rPr>
+          <w:rFonts w:ascii="Segoe UI" w:hAnsi="Segoe UI" w:cs="Segoe UI"/>
+          <w:sz w:val="24"/>
+          <w:szCs w:val="24"/>
+        </w:rPr>
+        <w:t xml:space="preserve"> dentro de la aplicación, la cual permite una comunicación instantánea entre los usuarios de distintos roles</w:t>
+      </w:r>
+      <w:r>
+        <w:rPr>
+          <w:rFonts w:ascii="Segoe UI" w:hAnsi="Segoe UI" w:cs="Segoe UI"/>
+          <w:sz w:val="24"/>
+          <w:szCs w:val="24"/>
+        </w:rPr>
+        <w:t xml:space="preserve">. De esta forma se podrán comunicar y dejar registro de los mensajes, sin necesidad de utilizar medios externos. </w:t>
+      </w:r>
+      <w:r>
+        <w:rPr>
+          <w:rFonts w:ascii="Segoe UI" w:hAnsi="Segoe UI" w:cs="Segoe UI"/>
+          <w:sz w:val="24"/>
+          <w:szCs w:val="24"/>
+        </w:rPr>
+        <w:t xml:space="preserve"> </w:t>
+      </w:r>
+      <w:r>
+        <w:rPr>
+          <w:rFonts w:ascii="Segoe UI" w:hAnsi="Segoe UI" w:cs="Segoe UI"/>
+          <w:sz w:val="24"/>
+          <w:szCs w:val="24"/>
+        </w:rPr>
+        <w:t xml:space="preserve"> </w:t>
+      </w:r>
+    </w:p>
+    <w:p>
+      <w:pPr>
+        <w:rPr>
+          <w:rFonts w:ascii="Segoe UI" w:hAnsi="Segoe UI" w:cs="Segoe UI"/>
+          <w:sz w:val="24"/>
+          <w:szCs w:val="24"/>
+        </w:rPr>
+      </w:pPr>
+    </w:p>
+    <w:p>
+      <w:pPr>
+        <w:rPr>
+          <w:rFonts w:ascii="Segoe UI" w:hAnsi="Segoe UI" w:cs="Segoe UI"/>
+          <w:color w:val="0070C0"/>
+          <w:sz w:val="32"/>
+          <w:szCs w:val="32"/>
+        </w:rPr>
+      </w:pPr>
+      <w:r>
+        <w:rPr>
+          <w:rFonts w:ascii="Segoe UI" w:hAnsi="Segoe UI" w:cs="Segoe UI"/>
+          <w:color w:val="0070C0"/>
+          <w:sz w:val="32"/>
+          <w:szCs w:val="32"/>
+        </w:rPr>
+        <w:t>/*</w:t>
+      </w:r>
+      <w:r>
+        <w:rPr>
+          <w:rFonts w:ascii="Segoe UI" w:hAnsi="Segoe UI" w:cs="Segoe UI"/>
+          <w:color w:val="0070C0"/>
+          <w:sz w:val="32"/>
+          <w:szCs w:val="32"/>
+        </w:rPr>
+        <w:t>COUTO</w:t>
+      </w:r>
+      <w:r>
+        <w:rPr>
+          <w:rFonts w:ascii="Segoe UI" w:hAnsi="Segoe UI" w:cs="Segoe UI"/>
+          <w:color w:val="0070C0"/>
+          <w:sz w:val="32"/>
+          <w:szCs w:val="32"/>
+        </w:rPr>
+        <w:t>*/</w:t>
+      </w:r>
+    </w:p>
+    <w:p>
+      <w:pPr>
+        <w:rPr>
+          <w:rFonts w:ascii="Segoe UI" w:hAnsi="Segoe UI" w:cs="Segoe UI"/>
+          <w:sz w:val="32"/>
+          <w:szCs w:val="32"/>
+        </w:rPr>
+      </w:pPr>
+      <w:r>
+        <w:rPr>
+          <w:rFonts w:ascii="Segoe UI" w:hAnsi="Segoe UI" w:cs="Segoe UI"/>
+          <w:sz w:val="32"/>
+          <w:szCs w:val="32"/>
+        </w:rPr>
+        <w:t>2</w:t>
+      </w:r>
+      <w:r>
+        <w:rPr>
+          <w:rFonts w:ascii="Segoe UI" w:hAnsi="Segoe UI" w:cs="Segoe UI"/>
+          <w:sz w:val="32"/>
+          <w:szCs w:val="32"/>
+        </w:rPr>
+        <w:t>8</w:t>
+      </w:r>
+      <w:r>
+        <w:rPr>
+          <w:rFonts w:ascii="Segoe UI" w:hAnsi="Segoe UI" w:cs="Segoe UI"/>
+          <w:sz w:val="32"/>
+          <w:szCs w:val="32"/>
+        </w:rPr>
+        <w:t>º Diapositiva</w:t>
+      </w:r>
+    </w:p>
+    <w:p>
+      <w:pPr>
+        <w:rPr>
+          <w:rFonts w:ascii="Segoe UI" w:hAnsi="Segoe UI" w:cs="Segoe UI"/>
+          <w:sz w:val="24"/>
+          <w:szCs w:val="24"/>
+        </w:rPr>
+      </w:pPr>
+      <w:r>
+        <w:rPr>
+          <w:rFonts w:ascii="Segoe UI" w:hAnsi="Segoe UI" w:cs="Segoe UI"/>
+          <w:sz w:val="24"/>
+          <w:szCs w:val="24"/>
+        </w:rPr>
+        <w:t>La infraestructura de la red que se ha instalado consta de 2 partes:</w:t>
+      </w:r>
+    </w:p>
+    <w:p>
+      <w:pPr>
+        <w:rPr>
+          <w:rFonts w:ascii="Segoe UI" w:hAnsi="Segoe UI" w:cs="Segoe UI"/>
+          <w:sz w:val="24"/>
+          <w:szCs w:val="24"/>
+        </w:rPr>
+      </w:pPr>
+      <w:r>
+        <w:rPr>
+          <w:rFonts w:ascii="Segoe UI" w:hAnsi="Segoe UI" w:cs="Segoe UI"/>
+          <w:sz w:val="24"/>
+          <w:szCs w:val="24"/>
+        </w:rPr>
+        <w:t xml:space="preserve">La primera de la casa central que se puede ver en el gran rectángulo de la derecha; aquí podemos ver todas las redes internas necesarias protegidas por el primer firewall. Seguidamente, haremos notar la presencia del servidor principal y de respaldo protegido por el segundo firewall el cual </w:t>
+      </w:r>
+      <w:proofErr w:type="spellStart"/>
+      <w:r>
+        <w:rPr>
+          <w:rFonts w:ascii="Segoe UI" w:hAnsi="Segoe UI" w:cs="Segoe UI"/>
+          <w:sz w:val="24"/>
+          <w:szCs w:val="24"/>
+        </w:rPr>
+        <w:t>esta</w:t>
+      </w:r>
+      <w:proofErr w:type="spellEnd"/>
+      <w:r>
+        <w:rPr>
+          <w:rFonts w:ascii="Segoe UI" w:hAnsi="Segoe UI" w:cs="Segoe UI"/>
+          <w:sz w:val="24"/>
+          <w:szCs w:val="24"/>
+        </w:rPr>
+        <w:t xml:space="preserve"> conectado al </w:t>
+      </w:r>
+      <w:proofErr w:type="spellStart"/>
+      <w:r>
+        <w:rPr>
+          <w:rFonts w:ascii="Segoe UI" w:hAnsi="Segoe UI" w:cs="Segoe UI"/>
+          <w:sz w:val="24"/>
+          <w:szCs w:val="24"/>
+        </w:rPr>
+        <w:t>swich</w:t>
+      </w:r>
+      <w:proofErr w:type="spellEnd"/>
+      <w:r>
+        <w:rPr>
+          <w:rFonts w:ascii="Segoe UI" w:hAnsi="Segoe UI" w:cs="Segoe UI"/>
+          <w:sz w:val="24"/>
+          <w:szCs w:val="24"/>
+        </w:rPr>
+        <w:t xml:space="preserve"> principal.</w:t>
+      </w:r>
+    </w:p>
+    <w:p>
+      <w:pPr>
+        <w:rPr>
+          <w:rFonts w:ascii="Segoe UI" w:hAnsi="Segoe UI" w:cs="Segoe UI"/>
+          <w:sz w:val="24"/>
+          <w:szCs w:val="24"/>
+        </w:rPr>
+      </w:pPr>
+      <w:r>
+        <w:rPr>
+          <w:rFonts w:ascii="Segoe UI" w:hAnsi="Segoe UI" w:cs="Segoe UI"/>
+          <w:sz w:val="24"/>
+          <w:szCs w:val="24"/>
+        </w:rPr>
+        <w:t>Por otra parte, tenemos la estructura de la red de la sucursal también protegida por un firewall del mismo tipo que se encontraba en la central.</w:t>
+      </w:r>
+    </w:p>
+    <w:p>
+      <w:pPr>
+        <w:rPr>
+          <w:rFonts w:ascii="Segoe UI" w:hAnsi="Segoe UI" w:cs="Segoe UI"/>
+          <w:sz w:val="24"/>
+          <w:szCs w:val="24"/>
+        </w:rPr>
+      </w:pPr>
+      <w:r>
+        <w:rPr>
+          <w:rFonts w:ascii="Segoe UI" w:hAnsi="Segoe UI" w:cs="Segoe UI"/>
+          <w:sz w:val="24"/>
+          <w:szCs w:val="24"/>
+        </w:rPr>
+        <w:t>En las siguientes 3 diapositivas visualizaremos la representación de esta red por medio de los planos correspondientes.</w:t>
+      </w:r>
+    </w:p>
+    <w:p>
+      <w:pPr>
+        <w:rPr>
+          <w:rFonts w:ascii="Segoe UI" w:hAnsi="Segoe UI" w:cs="Segoe UI"/>
+          <w:sz w:val="32"/>
+          <w:szCs w:val="32"/>
+        </w:rPr>
+      </w:pPr>
+      <w:r>
+        <w:rPr>
+          <w:rFonts w:ascii="Segoe UI" w:hAnsi="Segoe UI" w:cs="Segoe UI"/>
+          <w:sz w:val="32"/>
+          <w:szCs w:val="32"/>
+        </w:rPr>
+        <w:t>2</w:t>
+      </w:r>
+      <w:r>
+        <w:rPr>
+          <w:rFonts w:ascii="Segoe UI" w:hAnsi="Segoe UI" w:cs="Segoe UI"/>
+          <w:sz w:val="32"/>
+          <w:szCs w:val="32"/>
+        </w:rPr>
+        <w:t>9</w:t>
+      </w:r>
+      <w:r>
+        <w:rPr>
+          <w:rFonts w:ascii="Segoe UI" w:hAnsi="Segoe UI" w:cs="Segoe UI"/>
+          <w:sz w:val="32"/>
+          <w:szCs w:val="32"/>
+        </w:rPr>
+        <w:t>º Diapositiva</w:t>
+      </w:r>
+    </w:p>
+    <w:p>
+      <w:pPr>
+        <w:rPr>
+          <w:rFonts w:ascii="Segoe UI" w:hAnsi="Segoe UI" w:cs="Segoe UI"/>
+          <w:sz w:val="24"/>
+          <w:szCs w:val="24"/>
+        </w:rPr>
+      </w:pPr>
+      <w:r>
+        <w:rPr>
+          <w:rFonts w:ascii="Segoe UI" w:hAnsi="Segoe UI" w:cs="Segoe UI"/>
+          <w:sz w:val="24"/>
+          <w:szCs w:val="24"/>
+        </w:rPr>
+        <w:t xml:space="preserve">Se ha utilizado un sistema de cableado estructurado para la </w:t>
+      </w:r>
+      <w:r>
+        <w:rPr>
+          <w:rFonts w:ascii="Segoe UI" w:hAnsi="Segoe UI" w:cs="Segoe UI"/>
+          <w:sz w:val="24"/>
+          <w:szCs w:val="24"/>
+        </w:rPr>
+        <w:t>conexión</w:t>
+      </w:r>
+      <w:r>
+        <w:rPr>
+          <w:rFonts w:ascii="Segoe UI" w:hAnsi="Segoe UI" w:cs="Segoe UI"/>
+          <w:sz w:val="24"/>
+          <w:szCs w:val="24"/>
+        </w:rPr>
+        <w:t xml:space="preserve"> de</w:t>
+      </w:r>
+      <w:r>
+        <w:rPr>
+          <w:rFonts w:ascii="Segoe UI" w:hAnsi="Segoe UI" w:cs="Segoe UI"/>
+          <w:sz w:val="24"/>
+          <w:szCs w:val="24"/>
+        </w:rPr>
+        <w:t xml:space="preserve"> los hardware que compone la infraestructura.</w:t>
+      </w:r>
+      <w:r>
+        <w:rPr>
+          <w:rFonts w:ascii="Segoe UI" w:hAnsi="Segoe UI" w:cs="Segoe UI"/>
+          <w:sz w:val="24"/>
+          <w:szCs w:val="24"/>
+        </w:rPr>
+        <w:t xml:space="preserve"> Se han elegidos cables </w:t>
+      </w:r>
+      <w:r>
+        <w:rPr>
+          <w:rFonts w:ascii="Segoe UI" w:hAnsi="Segoe UI" w:cs="Segoe UI"/>
+          <w:sz w:val="24"/>
+          <w:szCs w:val="24"/>
+        </w:rPr>
+        <w:t xml:space="preserve">tipo CAT 6 de una velocidad de 1 </w:t>
+      </w:r>
+      <w:proofErr w:type="spellStart"/>
+      <w:r>
+        <w:rPr>
+          <w:rFonts w:ascii="Segoe UI" w:hAnsi="Segoe UI" w:cs="Segoe UI"/>
+          <w:sz w:val="24"/>
+          <w:szCs w:val="24"/>
+        </w:rPr>
+        <w:t>gbp</w:t>
+      </w:r>
+      <w:proofErr w:type="spellEnd"/>
+      <w:r>
+        <w:rPr>
+          <w:rFonts w:ascii="Segoe UI" w:hAnsi="Segoe UI" w:cs="Segoe UI"/>
+          <w:sz w:val="24"/>
+          <w:szCs w:val="24"/>
+        </w:rPr>
+        <w:t xml:space="preserve"> por segundo. Los colores elegidos para cada tipo de cable son los siguientes </w:t>
+      </w:r>
+    </w:p>
+    <w:p>
+      <w:pPr>
+        <w:rPr>
+          <w:rFonts w:ascii="Segoe UI" w:hAnsi="Segoe UI" w:cs="Segoe UI"/>
+          <w:sz w:val="24"/>
+          <w:szCs w:val="24"/>
+        </w:rPr>
+      </w:pPr>
+      <w:r>
+        <w:rPr>
+          <w:rFonts w:ascii="Segoe UI" w:hAnsi="Segoe UI" w:cs="Segoe UI"/>
+          <w:sz w:val="24"/>
+          <w:szCs w:val="24"/>
+        </w:rPr>
+        <w:t xml:space="preserve">EXPLICAR CADA UNO RAPIDA MENTE </w:t>
+      </w:r>
+      <w:r>
+        <w:rPr>
+          <w:rFonts w:ascii="Segoe UI" w:hAnsi="Segoe UI" w:cs="Segoe UI"/>
+          <w:sz w:val="24"/>
+          <w:szCs w:val="24"/>
+        </w:rPr>
+        <w:tab/>
+      </w:r>
+    </w:p>
+    <w:p>
+      <w:pPr>
+        <w:rPr>
+          <w:rFonts w:ascii="Segoe UI" w:hAnsi="Segoe UI" w:cs="Segoe UI"/>
+          <w:sz w:val="32"/>
+          <w:szCs w:val="32"/>
+        </w:rPr>
+      </w:pPr>
+      <w:r>
+        <w:rPr>
+          <w:rFonts w:ascii="Segoe UI" w:hAnsi="Segoe UI" w:cs="Segoe UI"/>
+          <w:sz w:val="32"/>
+          <w:szCs w:val="32"/>
+        </w:rPr>
+        <w:t>30</w:t>
+      </w:r>
+      <w:r>
+        <w:rPr>
+          <w:rFonts w:ascii="Segoe UI" w:hAnsi="Segoe UI" w:cs="Segoe UI"/>
+          <w:sz w:val="32"/>
+          <w:szCs w:val="32"/>
+        </w:rPr>
+        <w:t>º Diapositiva</w:t>
+      </w:r>
+    </w:p>
+    <w:p>
+      <w:pPr>
+        <w:rPr>
+          <w:rFonts w:ascii="Segoe UI" w:hAnsi="Segoe UI" w:cs="Segoe UI"/>
+          <w:sz w:val="24"/>
+          <w:szCs w:val="24"/>
+        </w:rPr>
+      </w:pPr>
+      <w:r>
+        <w:rPr>
+          <w:rFonts w:ascii="Segoe UI" w:hAnsi="Segoe UI" w:cs="Segoe UI"/>
+          <w:sz w:val="24"/>
+          <w:szCs w:val="24"/>
+        </w:rPr>
+        <w:t xml:space="preserve">Como parte del cableado estructurado se han creado una tabla con </w:t>
+      </w:r>
+      <w:r>
+        <w:rPr>
+          <w:rFonts w:ascii="Segoe UI" w:hAnsi="Segoe UI" w:cs="Segoe UI"/>
+          <w:sz w:val="24"/>
+          <w:szCs w:val="24"/>
+        </w:rPr>
+        <w:t>las conexiones entre los DTE a DCE y DCE con DCE</w:t>
+      </w:r>
+    </w:p>
+    <w:p>
+      <w:pPr>
+        <w:rPr>
+          <w:rFonts w:ascii="Segoe UI" w:hAnsi="Segoe UI" w:cs="Segoe UI"/>
+          <w:sz w:val="32"/>
+          <w:szCs w:val="32"/>
+        </w:rPr>
+      </w:pPr>
+      <w:r>
+        <w:rPr>
+          <w:rFonts w:ascii="Segoe UI" w:hAnsi="Segoe UI" w:cs="Segoe UI"/>
+          <w:sz w:val="32"/>
+          <w:szCs w:val="32"/>
+        </w:rPr>
         <w:t>3</w:t>
       </w:r>
       <w:r>
@@ -2691,54 +3493,50 @@
           <w:sz w:val="32"/>
           <w:szCs w:val="32"/>
         </w:rPr>
+        <w:t>1</w:t>
+      </w:r>
+      <w:r>
+        <w:rPr>
+          <w:rFonts w:ascii="Segoe UI" w:hAnsi="Segoe UI" w:cs="Segoe UI"/>
+          <w:sz w:val="32"/>
+          <w:szCs w:val="32"/>
+        </w:rPr>
         <w:t>º Diapositiva</w:t>
       </w:r>
     </w:p>
-    <w:bookmarkEnd w:id="1"/>
-    <w:p>
-      <w:pPr>
-        <w:rPr>
-          <w:rFonts w:ascii="Segoe UI" w:hAnsi="Segoe UI" w:cs="Segoe UI"/>
-        </w:rPr>
-      </w:pPr>
-      <w:r>
-        <w:rPr>
-          <w:rFonts w:ascii="Segoe UI" w:hAnsi="Segoe UI" w:cs="Segoe UI"/>
-        </w:rPr>
-        <w:t>Unos de los aspectos que se pusieron como prioridad a la hora de diseñar el sistema fue la escalabilidad del mismo. Ahora permitimos que el tamaño del problema pueda crecer según las necesidades del cliente. Ya que permitimos que los vehículos puedan ser transportados desde un puerto a otro, desde un puerto a un patio (no inverso), entre patios y se incluyó que los vehículos puedan ser entregados a los clientes transportándolos a un establecimiento del mismo, por tanto, también admite el traslado de un patio a un establecimiento.</w:t>
-      </w:r>
-    </w:p>
-    <w:p>
-      <w:pPr>
-        <w:rPr>
-          <w:rFonts w:ascii="Segoe UI" w:hAnsi="Segoe UI" w:cs="Segoe UI"/>
-        </w:rPr>
-      </w:pPr>
-      <w:r>
-        <w:rPr>
-          <w:rFonts w:ascii="Segoe UI" w:hAnsi="Segoe UI" w:cs="Segoe UI"/>
-        </w:rPr>
-        <w:t>Es de aclarar que como parte de la escalabilidad se permite el traslado de lotes entre lugares por distintos tipos de medios, lo cuales son escogidos según la necesidad del momento; algunos de estos ejemplos son: barcos, trenes y camiones.</w:t>
-      </w:r>
-    </w:p>
-    <w:p>
-      <w:pPr>
-        <w:rPr>
-          <w:rFonts w:ascii="Segoe UI" w:hAnsi="Segoe UI" w:cs="Segoe UI"/>
-          <w:sz w:val="24"/>
-          <w:szCs w:val="24"/>
-        </w:rPr>
-      </w:pPr>
-    </w:p>
-    <w:p>
-      <w:pPr>
-        <w:rPr>
-          <w:rFonts w:ascii="Segoe UI" w:hAnsi="Segoe UI" w:cs="Segoe UI"/>
-          <w:sz w:val="32"/>
-          <w:szCs w:val="32"/>
-        </w:rPr>
-      </w:pPr>
-      <w:bookmarkStart w:id="2" w:name="_Hlk20874923"/>
+    <w:p>
+      <w:pPr>
+        <w:rPr>
+          <w:rFonts w:ascii="Segoe UI" w:hAnsi="Segoe UI" w:cs="Segoe UI"/>
+          <w:sz w:val="28"/>
+          <w:szCs w:val="28"/>
+        </w:rPr>
+      </w:pPr>
+      <w:r>
+        <w:rPr>
+          <w:rFonts w:ascii="Segoe UI" w:hAnsi="Segoe UI" w:cs="Segoe UI"/>
+          <w:sz w:val="28"/>
+          <w:szCs w:val="28"/>
+        </w:rPr>
+        <w:t>NADA</w:t>
+      </w:r>
+    </w:p>
+    <w:p>
+      <w:pPr>
+        <w:rPr>
+          <w:rFonts w:ascii="Segoe UI" w:hAnsi="Segoe UI" w:cs="Segoe UI"/>
+          <w:sz w:val="32"/>
+          <w:szCs w:val="32"/>
+        </w:rPr>
+      </w:pPr>
+      <w:r>
+        <w:rPr>
+          <w:rFonts w:ascii="Segoe UI" w:hAnsi="Segoe UI" w:cs="Segoe UI"/>
+          <w:sz w:val="32"/>
+          <w:szCs w:val="32"/>
+        </w:rPr>
+        <w:t>3</w:t>
+      </w:r>
       <w:r>
         <w:rPr>
           <w:rFonts w:ascii="Segoe UI" w:hAnsi="Segoe UI" w:cs="Segoe UI"/>
@@ -2753,6 +3551,99 @@
           <w:sz w:val="32"/>
           <w:szCs w:val="32"/>
         </w:rPr>
+        <w:t>º Diapositiva</w:t>
+      </w:r>
+    </w:p>
+    <w:p>
+      <w:pPr>
+        <w:rPr>
+          <w:rFonts w:ascii="Segoe UI" w:hAnsi="Segoe UI" w:cs="Segoe UI"/>
+          <w:sz w:val="28"/>
+          <w:szCs w:val="28"/>
+        </w:rPr>
+      </w:pPr>
+      <w:r>
+        <w:rPr>
+          <w:rFonts w:ascii="Segoe UI" w:hAnsi="Segoe UI" w:cs="Segoe UI"/>
+          <w:sz w:val="28"/>
+          <w:szCs w:val="28"/>
+        </w:rPr>
+        <w:t>NADA</w:t>
+      </w:r>
+    </w:p>
+    <w:p>
+      <w:pPr>
+        <w:rPr>
+          <w:rFonts w:ascii="Segoe UI" w:hAnsi="Segoe UI" w:cs="Segoe UI"/>
+          <w:sz w:val="32"/>
+          <w:szCs w:val="32"/>
+        </w:rPr>
+      </w:pPr>
+      <w:r>
+        <w:rPr>
+          <w:rFonts w:ascii="Segoe UI" w:hAnsi="Segoe UI" w:cs="Segoe UI"/>
+          <w:sz w:val="32"/>
+          <w:szCs w:val="32"/>
+        </w:rPr>
+        <w:t>3</w:t>
+      </w:r>
+      <w:r>
+        <w:rPr>
+          <w:rFonts w:ascii="Segoe UI" w:hAnsi="Segoe UI" w:cs="Segoe UI"/>
+          <w:sz w:val="32"/>
+          <w:szCs w:val="32"/>
+        </w:rPr>
+        <w:t>3</w:t>
+      </w:r>
+      <w:r>
+        <w:rPr>
+          <w:rFonts w:ascii="Segoe UI" w:hAnsi="Segoe UI" w:cs="Segoe UI"/>
+          <w:sz w:val="32"/>
+          <w:szCs w:val="32"/>
+        </w:rPr>
+        <w:t>º Diapositiva</w:t>
+      </w:r>
+    </w:p>
+    <w:p>
+      <w:pPr>
+        <w:rPr>
+          <w:rFonts w:ascii="Segoe UI" w:hAnsi="Segoe UI" w:cs="Segoe UI"/>
+          <w:sz w:val="24"/>
+          <w:szCs w:val="24"/>
+        </w:rPr>
+      </w:pPr>
+      <w:r>
+        <w:rPr>
+          <w:rFonts w:ascii="Segoe UI" w:hAnsi="Segoe UI" w:cs="Segoe UI"/>
+          <w:sz w:val="24"/>
+          <w:szCs w:val="24"/>
+        </w:rPr>
+        <w:t>NADA</w:t>
+      </w:r>
+    </w:p>
+    <w:p>
+      <w:pPr>
+        <w:rPr>
+          <w:rFonts w:ascii="Segoe UI" w:hAnsi="Segoe UI" w:cs="Segoe UI"/>
+          <w:sz w:val="32"/>
+          <w:szCs w:val="32"/>
+        </w:rPr>
+      </w:pPr>
+      <w:r>
+        <w:rPr>
+          <w:rFonts w:ascii="Segoe UI" w:hAnsi="Segoe UI" w:cs="Segoe UI"/>
+          <w:sz w:val="32"/>
+          <w:szCs w:val="32"/>
+        </w:rPr>
+        <w:lastRenderedPageBreak/>
+        <w:t>3</w:t>
+      </w:r>
+      <w:r>
+        <w:rPr>
+          <w:rFonts w:ascii="Segoe UI" w:hAnsi="Segoe UI" w:cs="Segoe UI"/>
+          <w:sz w:val="32"/>
+          <w:szCs w:val="32"/>
+        </w:rPr>
         <w:t>4</w:t>
       </w:r>
       <w:r>
@@ -2764,30 +3655,295 @@
         <w:t>º Diapositiva</w:t>
       </w:r>
     </w:p>
-    <w:bookmarkEnd w:id="2"/>
-    <w:p>
-      <w:pPr>
-        <w:rPr>
-          <w:rFonts w:ascii="Segoe UI" w:hAnsi="Segoe UI" w:cs="Segoe UI"/>
-          <w:sz w:val="24"/>
-          <w:szCs w:val="24"/>
-        </w:rPr>
-      </w:pPr>
-      <w:r>
-        <w:rPr>
-          <w:rFonts w:ascii="Segoe UI" w:hAnsi="Segoe UI" w:cs="Segoe UI"/>
-          <w:sz w:val="24"/>
-          <w:szCs w:val="24"/>
-        </w:rPr>
-        <w:t>Se ha creado una interfaz gráfica para el sistema la cual se han puesto como prioridad la intuitivita de las mismas y la apariencia simple y limpia de la misma. Con el fin de brindar al usuario una experiencia fluida y sencilla, con la intención de que no sea necesaria una capacitación extraordinaria que no puedan ser contempladas en los manuales.</w:t>
-      </w:r>
-      <w:r>
-        <w:rPr>
-          <w:rFonts w:ascii="Segoe UI" w:hAnsi="Segoe UI" w:cs="Segoe UI"/>
-          <w:sz w:val="24"/>
-          <w:szCs w:val="24"/>
-        </w:rPr>
-        <w:t xml:space="preserve"> Además, esta interfaz cuenta con un complejo y riguroso sistema de verificación el cual le permitirá al usuario poseer procedimientos que eviten futuras fallas humanas.</w:t>
+    <w:p>
+      <w:pPr>
+        <w:rPr>
+          <w:rFonts w:ascii="Segoe UI" w:hAnsi="Segoe UI" w:cs="Segoe UI"/>
+          <w:sz w:val="24"/>
+          <w:szCs w:val="24"/>
+        </w:rPr>
+      </w:pPr>
+      <w:r>
+        <w:rPr>
+          <w:rFonts w:ascii="Segoe UI" w:hAnsi="Segoe UI" w:cs="Segoe UI"/>
+          <w:sz w:val="24"/>
+          <w:szCs w:val="24"/>
+        </w:rPr>
+        <w:t xml:space="preserve">Se han escogido dos servidores, el principal es principalmente un servidor de la marca Dell, con un CPU </w:t>
+      </w:r>
+      <w:proofErr w:type="spellStart"/>
+      <w:r>
+        <w:rPr>
+          <w:rFonts w:ascii="Segoe UI" w:hAnsi="Segoe UI" w:cs="Segoe UI"/>
+          <w:sz w:val="24"/>
+          <w:szCs w:val="24"/>
+        </w:rPr>
+        <w:t>Xeox</w:t>
+      </w:r>
+      <w:proofErr w:type="spellEnd"/>
+      <w:r>
+        <w:rPr>
+          <w:rFonts w:ascii="Segoe UI" w:hAnsi="Segoe UI" w:cs="Segoe UI"/>
+          <w:sz w:val="24"/>
+          <w:szCs w:val="24"/>
+        </w:rPr>
+        <w:t xml:space="preserve"> de segunda generación de aproximadamente 6100 US$. El mismo será utilizado como servidor principal en los </w:t>
+      </w:r>
+      <w:r>
+        <w:rPr>
+          <w:rFonts w:ascii="Segoe UI" w:hAnsi="Segoe UI" w:cs="Segoe UI"/>
+          <w:sz w:val="24"/>
+          <w:szCs w:val="24"/>
+        </w:rPr>
+        <w:t>presupuestos</w:t>
+      </w:r>
+      <w:r>
+        <w:rPr>
+          <w:rFonts w:ascii="Segoe UI" w:hAnsi="Segoe UI" w:cs="Segoe UI"/>
+          <w:sz w:val="24"/>
+          <w:szCs w:val="24"/>
+        </w:rPr>
+        <w:t xml:space="preserve"> recomendados como </w:t>
+      </w:r>
+      <w:proofErr w:type="spellStart"/>
+      <w:r>
+        <w:rPr>
+          <w:rFonts w:ascii="Segoe UI" w:hAnsi="Segoe UI" w:cs="Segoe UI"/>
+          <w:sz w:val="24"/>
+          <w:szCs w:val="24"/>
+        </w:rPr>
+        <w:t>premiun</w:t>
+      </w:r>
+      <w:proofErr w:type="spellEnd"/>
+      <w:r>
+        <w:rPr>
+          <w:rFonts w:ascii="Segoe UI" w:hAnsi="Segoe UI" w:cs="Segoe UI"/>
+          <w:sz w:val="24"/>
+          <w:szCs w:val="24"/>
+        </w:rPr>
+        <w:t xml:space="preserve">. El mismo será acompañado de 2 discos </w:t>
+      </w:r>
+      <w:proofErr w:type="spellStart"/>
+      <w:r>
+        <w:rPr>
+          <w:rFonts w:ascii="Segoe UI" w:hAnsi="Segoe UI" w:cs="Segoe UI"/>
+          <w:sz w:val="24"/>
+          <w:szCs w:val="24"/>
+        </w:rPr>
+        <w:t>Sas</w:t>
+      </w:r>
+      <w:proofErr w:type="spellEnd"/>
+      <w:r>
+        <w:rPr>
+          <w:rFonts w:ascii="Segoe UI" w:hAnsi="Segoe UI" w:cs="Segoe UI"/>
+          <w:sz w:val="24"/>
+          <w:szCs w:val="24"/>
+        </w:rPr>
+        <w:t xml:space="preserve"> de 600gb junto con 3 sata de 12 </w:t>
+      </w:r>
+      <w:proofErr w:type="spellStart"/>
+      <w:r>
+        <w:rPr>
+          <w:rFonts w:ascii="Segoe UI" w:hAnsi="Segoe UI" w:cs="Segoe UI"/>
+          <w:sz w:val="24"/>
+          <w:szCs w:val="24"/>
+        </w:rPr>
+        <w:t>tb</w:t>
+      </w:r>
+      <w:proofErr w:type="spellEnd"/>
+      <w:r>
+        <w:rPr>
+          <w:rFonts w:ascii="Segoe UI" w:hAnsi="Segoe UI" w:cs="Segoe UI"/>
+          <w:sz w:val="24"/>
+          <w:szCs w:val="24"/>
+        </w:rPr>
+        <w:t xml:space="preserve"> discos en raid 5. Para el servidor espejo y http se </w:t>
+      </w:r>
+      <w:r>
+        <w:rPr>
+          <w:rFonts w:ascii="Segoe UI" w:hAnsi="Segoe UI" w:cs="Segoe UI"/>
+          <w:sz w:val="24"/>
+          <w:szCs w:val="24"/>
+        </w:rPr>
+        <w:t>utilizará</w:t>
+      </w:r>
+      <w:r>
+        <w:rPr>
+          <w:rFonts w:ascii="Segoe UI" w:hAnsi="Segoe UI" w:cs="Segoe UI"/>
+          <w:sz w:val="24"/>
+          <w:szCs w:val="24"/>
+        </w:rPr>
+        <w:t xml:space="preserve"> el servidor secundario, solo que para el primero (el espejo) se utilizaran también 3 discos Sata de 12 </w:t>
+      </w:r>
+      <w:proofErr w:type="spellStart"/>
+      <w:r>
+        <w:rPr>
+          <w:rFonts w:ascii="Segoe UI" w:hAnsi="Segoe UI" w:cs="Segoe UI"/>
+          <w:sz w:val="24"/>
+          <w:szCs w:val="24"/>
+        </w:rPr>
+        <w:t>tb</w:t>
+      </w:r>
+      <w:proofErr w:type="spellEnd"/>
+      <w:r>
+        <w:rPr>
+          <w:rFonts w:ascii="Segoe UI" w:hAnsi="Segoe UI" w:cs="Segoe UI"/>
+          <w:sz w:val="24"/>
+          <w:szCs w:val="24"/>
+        </w:rPr>
+        <w:t xml:space="preserve"> cada uno en raid 5. Con la idea que el mismo funcione como respaldo en caso que el primario caiga o se rompa completamente.     </w:t>
+      </w:r>
+    </w:p>
+    <w:p>
+      <w:pPr>
+        <w:rPr>
+          <w:rFonts w:ascii="Segoe UI" w:hAnsi="Segoe UI" w:cs="Segoe UI"/>
+          <w:sz w:val="32"/>
+          <w:szCs w:val="32"/>
+        </w:rPr>
+      </w:pPr>
+      <w:r>
+        <w:rPr>
+          <w:rFonts w:ascii="Segoe UI" w:hAnsi="Segoe UI" w:cs="Segoe UI"/>
+          <w:sz w:val="32"/>
+          <w:szCs w:val="32"/>
+        </w:rPr>
+        <w:t>3</w:t>
+      </w:r>
+      <w:r>
+        <w:rPr>
+          <w:rFonts w:ascii="Segoe UI" w:hAnsi="Segoe UI" w:cs="Segoe UI"/>
+          <w:sz w:val="32"/>
+          <w:szCs w:val="32"/>
+        </w:rPr>
+        <w:t>5</w:t>
+      </w:r>
+      <w:r>
+        <w:rPr>
+          <w:rFonts w:ascii="Segoe UI" w:hAnsi="Segoe UI" w:cs="Segoe UI"/>
+          <w:sz w:val="32"/>
+          <w:szCs w:val="32"/>
+        </w:rPr>
+        <w:t>º Diapositiva</w:t>
+      </w:r>
+    </w:p>
+    <w:p>
+      <w:pPr>
+        <w:rPr>
+          <w:rFonts w:ascii="Segoe UI" w:hAnsi="Segoe UI" w:cs="Segoe UI"/>
+          <w:sz w:val="24"/>
+          <w:szCs w:val="24"/>
+        </w:rPr>
+      </w:pPr>
+      <w:r>
+        <w:rPr>
+          <w:rFonts w:ascii="Segoe UI" w:hAnsi="Segoe UI" w:cs="Segoe UI"/>
+          <w:sz w:val="24"/>
+          <w:szCs w:val="24"/>
+        </w:rPr>
+        <w:t xml:space="preserve">Para el uso del servidor se ha diseñado un Shell script el cual permite la utilización de las distintas funcionalidades </w:t>
+      </w:r>
+      <w:proofErr w:type="gramStart"/>
+      <w:r>
+        <w:rPr>
+          <w:rFonts w:ascii="Segoe UI" w:hAnsi="Segoe UI" w:cs="Segoe UI"/>
+          <w:sz w:val="24"/>
+          <w:szCs w:val="24"/>
+        </w:rPr>
+        <w:t xml:space="preserve">del </w:t>
+      </w:r>
+      <w:r>
+        <w:rPr>
+          <w:rFonts w:ascii="Segoe UI" w:hAnsi="Segoe UI" w:cs="Segoe UI"/>
+          <w:sz w:val="24"/>
+          <w:szCs w:val="24"/>
+        </w:rPr>
+        <w:t>red</w:t>
+      </w:r>
+      <w:proofErr w:type="gramEnd"/>
+      <w:r>
+        <w:rPr>
+          <w:rFonts w:ascii="Segoe UI" w:hAnsi="Segoe UI" w:cs="Segoe UI"/>
+          <w:sz w:val="24"/>
+          <w:szCs w:val="24"/>
+        </w:rPr>
+        <w:t xml:space="preserve"> </w:t>
+      </w:r>
+      <w:proofErr w:type="spellStart"/>
+      <w:r>
+        <w:rPr>
+          <w:rFonts w:ascii="Segoe UI" w:hAnsi="Segoe UI" w:cs="Segoe UI"/>
+          <w:sz w:val="24"/>
+          <w:szCs w:val="24"/>
+        </w:rPr>
+        <w:t>hat</w:t>
+      </w:r>
+      <w:proofErr w:type="spellEnd"/>
+      <w:r>
+        <w:rPr>
+          <w:rFonts w:ascii="Segoe UI" w:hAnsi="Segoe UI" w:cs="Segoe UI"/>
+          <w:sz w:val="24"/>
+          <w:szCs w:val="24"/>
+        </w:rPr>
+        <w:t xml:space="preserve"> 7</w:t>
+      </w:r>
+      <w:r>
+        <w:rPr>
+          <w:rFonts w:ascii="Segoe UI" w:hAnsi="Segoe UI" w:cs="Segoe UI"/>
+          <w:sz w:val="24"/>
+          <w:szCs w:val="24"/>
+        </w:rPr>
+        <w:t xml:space="preserve">. Tanto como ABML de usuarios y grupos, como manejo de redes, </w:t>
+      </w:r>
+      <w:r>
+        <w:rPr>
+          <w:rFonts w:ascii="Segoe UI" w:hAnsi="Segoe UI" w:cs="Segoe UI"/>
+          <w:sz w:val="24"/>
+          <w:szCs w:val="24"/>
+        </w:rPr>
+        <w:t>socket</w:t>
+      </w:r>
+      <w:r>
+        <w:rPr>
+          <w:rFonts w:ascii="Segoe UI" w:hAnsi="Segoe UI" w:cs="Segoe UI"/>
+          <w:sz w:val="24"/>
+          <w:szCs w:val="24"/>
+        </w:rPr>
+        <w:t>,</w:t>
+      </w:r>
+      <w:r>
+        <w:rPr>
+          <w:rFonts w:ascii="Segoe UI" w:hAnsi="Segoe UI" w:cs="Segoe UI"/>
+          <w:sz w:val="24"/>
+          <w:szCs w:val="24"/>
+        </w:rPr>
+        <w:t xml:space="preserve"> procesos, </w:t>
+      </w:r>
+      <w:proofErr w:type="spellStart"/>
+      <w:r>
+        <w:rPr>
+          <w:rFonts w:ascii="Segoe UI" w:hAnsi="Segoe UI" w:cs="Segoe UI"/>
+          <w:sz w:val="24"/>
+          <w:szCs w:val="24"/>
+        </w:rPr>
+        <w:t>ssh</w:t>
+      </w:r>
+      <w:proofErr w:type="spellEnd"/>
+      <w:r>
+        <w:rPr>
+          <w:rFonts w:ascii="Segoe UI" w:hAnsi="Segoe UI" w:cs="Segoe UI"/>
+          <w:sz w:val="24"/>
+          <w:szCs w:val="24"/>
+        </w:rPr>
+        <w:t xml:space="preserve">, logs de Login, Backup, informix y firewall. La instalación se hace de forma automática al igual que un sistema de actualizaciones por git y es solamente utilizado por ROOT.  </w:t>
+      </w:r>
+      <w:r>
+        <w:rPr>
+          <w:rFonts w:ascii="Segoe UI" w:hAnsi="Segoe UI" w:cs="Segoe UI"/>
+          <w:sz w:val="24"/>
+          <w:szCs w:val="24"/>
+        </w:rPr>
+        <w:t xml:space="preserve"> </w:t>
       </w:r>
     </w:p>
     <w:p>
@@ -2815,7 +3971,7 @@
           <w:sz w:val="32"/>
           <w:szCs w:val="32"/>
         </w:rPr>
-        <w:t>TOMAS</w:t>
+        <w:t>FACUNDO</w:t>
       </w:r>
       <w:r>
         <w:rPr>
@@ -2841,15 +3997,15 @@
           <w:sz w:val="32"/>
           <w:szCs w:val="32"/>
         </w:rPr>
-        <w:t>2</w:t>
-      </w:r>
-      <w:r>
-        <w:rPr>
-          <w:rFonts w:ascii="Segoe UI" w:hAnsi="Segoe UI" w:cs="Segoe UI"/>
-          <w:sz w:val="32"/>
-          <w:szCs w:val="32"/>
-        </w:rPr>
-        <w:t>5</w:t>
+        <w:t>3</w:t>
+      </w:r>
+      <w:r>
+        <w:rPr>
+          <w:rFonts w:ascii="Segoe UI" w:hAnsi="Segoe UI" w:cs="Segoe UI"/>
+          <w:sz w:val="32"/>
+          <w:szCs w:val="32"/>
+        </w:rPr>
+        <w:t>6</w:t>
       </w:r>
       <w:r>
         <w:rPr>
@@ -2874,24 +4030,23 @@
           <w:sz w:val="24"/>
           <w:szCs w:val="24"/>
         </w:rPr>
-        <w:t>También contamos con múltiples sistemas de seguridad que permitirán proteger y respaldar la información del cliente.</w:t>
-      </w:r>
-    </w:p>
-    <w:p>
-      <w:pPr>
-        <w:rPr>
-          <w:rFonts w:ascii="Segoe UI" w:hAnsi="Segoe UI" w:cs="Segoe UI"/>
-          <w:sz w:val="24"/>
-          <w:szCs w:val="24"/>
-        </w:rPr>
-      </w:pPr>
-      <w:r>
-        <w:rPr>
-          <w:rFonts w:ascii="Segoe UI" w:hAnsi="Segoe UI" w:cs="Segoe UI"/>
-          <w:sz w:val="24"/>
-          <w:szCs w:val="24"/>
-        </w:rPr>
-        <w:t xml:space="preserve">El primero de ellos serán </w:t>
+        <w:t>Además,</w:t>
+      </w:r>
+      <w:r>
+        <w:rPr>
+          <w:rFonts w:ascii="Segoe UI" w:hAnsi="Segoe UI" w:cs="Segoe UI"/>
+          <w:sz w:val="24"/>
+          <w:szCs w:val="24"/>
+        </w:rPr>
+        <w:t xml:space="preserve"> el servidor cuenta con un sistema </w:t>
+      </w:r>
+      <w:r>
+        <w:rPr>
+          <w:rFonts w:ascii="Segoe UI" w:hAnsi="Segoe UI" w:cs="Segoe UI"/>
+          <w:sz w:val="24"/>
+          <w:szCs w:val="24"/>
+        </w:rPr>
+        <w:t>de respaldos el cual realiza un Backup incremental cada 1 hora y un Backup total todos los días a las 00:00. Los documentos a respaldar son /home, /</w:t>
       </w:r>
       <w:proofErr w:type="spellStart"/>
       <w:r>
@@ -2900,7 +4055,7 @@
           <w:sz w:val="24"/>
           <w:szCs w:val="24"/>
         </w:rPr>
-        <w:t>backup</w:t>
+        <w:t>var</w:t>
       </w:r>
       <w:proofErr w:type="spellEnd"/>
       <w:r>
@@ -2909,15 +4064,163 @@
           <w:sz w:val="24"/>
           <w:szCs w:val="24"/>
         </w:rPr>
-        <w:t xml:space="preserve"> automáticos del servidor, espejados en un servidor de respaldo; además contamos con una sólida política de permisos que regularán el acceso y la interacción entre los tipos de usuarios y la información. Al nivel de la infraestructura contamos con 2 firewall los cuales regulan el acceso de nuestros usuarios en la red </w:t>
-      </w:r>
-      <w:r>
-        <w:rPr>
-          <w:rFonts w:ascii="Segoe UI" w:hAnsi="Segoe UI" w:cs="Segoe UI"/>
-          <w:sz w:val="24"/>
-          <w:szCs w:val="24"/>
-        </w:rPr>
-        <w:t>con sus acciones en la misma (</w:t>
+        <w:t>/log y las BBDD seleccionadas. Los archivos generados por el Backup son enviados automáticamente al servidor de respaldo</w:t>
+      </w:r>
+      <w:r>
+        <w:rPr>
+          <w:rFonts w:ascii="Segoe UI" w:hAnsi="Segoe UI" w:cs="Segoe UI"/>
+          <w:sz w:val="24"/>
+          <w:szCs w:val="24"/>
+        </w:rPr>
+        <w:t xml:space="preserve">. En caso de perdida o falla contamos con un sistema automatizado de restauración de </w:t>
+      </w:r>
+      <w:proofErr w:type="spellStart"/>
+      <w:r>
+        <w:rPr>
+          <w:rFonts w:ascii="Segoe UI" w:hAnsi="Segoe UI" w:cs="Segoe UI"/>
+          <w:sz w:val="24"/>
+          <w:szCs w:val="24"/>
+        </w:rPr>
+        <w:t>backups</w:t>
+      </w:r>
+      <w:bookmarkStart w:id="2" w:name="_GoBack"/>
+      <w:bookmarkEnd w:id="2"/>
+      <w:proofErr w:type="spellEnd"/>
+    </w:p>
+    <w:p>
+      <w:pPr>
+        <w:rPr>
+          <w:rFonts w:ascii="Segoe UI" w:hAnsi="Segoe UI" w:cs="Segoe UI"/>
+          <w:sz w:val="32"/>
+          <w:szCs w:val="32"/>
+        </w:rPr>
+      </w:pPr>
+      <w:r>
+        <w:rPr>
+          <w:rFonts w:ascii="Segoe UI" w:hAnsi="Segoe UI" w:cs="Segoe UI"/>
+          <w:sz w:val="32"/>
+          <w:szCs w:val="32"/>
+        </w:rPr>
+        <w:t>3</w:t>
+      </w:r>
+      <w:r>
+        <w:rPr>
+          <w:rFonts w:ascii="Segoe UI" w:hAnsi="Segoe UI" w:cs="Segoe UI"/>
+          <w:sz w:val="32"/>
+          <w:szCs w:val="32"/>
+        </w:rPr>
+        <w:t>7</w:t>
+      </w:r>
+      <w:r>
+        <w:rPr>
+          <w:rFonts w:ascii="Segoe UI" w:hAnsi="Segoe UI" w:cs="Segoe UI"/>
+          <w:sz w:val="32"/>
+          <w:szCs w:val="32"/>
+        </w:rPr>
+        <w:t>º Diapositiva</w:t>
+      </w:r>
+    </w:p>
+    <w:p>
+      <w:pPr>
+        <w:rPr>
+          <w:rFonts w:ascii="Segoe UI" w:hAnsi="Segoe UI" w:cs="Segoe UI"/>
+          <w:sz w:val="24"/>
+          <w:szCs w:val="24"/>
+        </w:rPr>
+      </w:pPr>
+      <w:r>
+        <w:rPr>
+          <w:rFonts w:ascii="Segoe UI" w:hAnsi="Segoe UI" w:cs="Segoe UI"/>
+          <w:sz w:val="24"/>
+          <w:szCs w:val="24"/>
+        </w:rPr>
+        <w:t xml:space="preserve">Por </w:t>
+      </w:r>
+      <w:proofErr w:type="spellStart"/>
+      <w:r>
+        <w:rPr>
+          <w:rFonts w:ascii="Segoe UI" w:hAnsi="Segoe UI" w:cs="Segoe UI"/>
+          <w:sz w:val="24"/>
+          <w:szCs w:val="24"/>
+        </w:rPr>
+        <w:t>ultimo</w:t>
+      </w:r>
+      <w:proofErr w:type="spellEnd"/>
+      <w:r>
+        <w:rPr>
+          <w:rFonts w:ascii="Segoe UI" w:hAnsi="Segoe UI" w:cs="Segoe UI"/>
+          <w:sz w:val="24"/>
+          <w:szCs w:val="24"/>
+        </w:rPr>
+        <w:t xml:space="preserve"> se presentan 3 presupuestos, en cada uno de ellos se incluye el software STLA de 90.000 US$, aunque la instalación del hardware según su equipamiento y la licencia de informix harán que los presupuesto varíen notoriamente. </w:t>
+      </w:r>
+    </w:p>
+    <w:p>
+      <w:pPr>
+        <w:rPr>
+          <w:rFonts w:ascii="Segoe UI" w:hAnsi="Segoe UI" w:cs="Segoe UI"/>
+          <w:sz w:val="32"/>
+          <w:szCs w:val="32"/>
+        </w:rPr>
+      </w:pPr>
+      <w:r>
+        <w:rPr>
+          <w:rFonts w:ascii="Segoe UI" w:hAnsi="Segoe UI" w:cs="Segoe UI"/>
+          <w:sz w:val="32"/>
+          <w:szCs w:val="32"/>
+        </w:rPr>
+        <w:t>3</w:t>
+      </w:r>
+      <w:r>
+        <w:rPr>
+          <w:rFonts w:ascii="Segoe UI" w:hAnsi="Segoe UI" w:cs="Segoe UI"/>
+          <w:sz w:val="32"/>
+          <w:szCs w:val="32"/>
+        </w:rPr>
+        <w:t>8</w:t>
+      </w:r>
+      <w:r>
+        <w:rPr>
+          <w:rFonts w:ascii="Segoe UI" w:hAnsi="Segoe UI" w:cs="Segoe UI"/>
+          <w:sz w:val="32"/>
+          <w:szCs w:val="32"/>
+        </w:rPr>
+        <w:t>º Diapositiva</w:t>
+      </w:r>
+    </w:p>
+    <w:p>
+      <w:pPr>
+        <w:rPr>
+          <w:rFonts w:ascii="Segoe UI" w:hAnsi="Segoe UI" w:cs="Segoe UI"/>
+          <w:sz w:val="24"/>
+          <w:szCs w:val="24"/>
+        </w:rPr>
+      </w:pPr>
+      <w:r>
+        <w:rPr>
+          <w:rFonts w:ascii="Segoe UI" w:hAnsi="Segoe UI" w:cs="Segoe UI"/>
+          <w:sz w:val="24"/>
+          <w:szCs w:val="24"/>
+        </w:rPr>
+        <w:t xml:space="preserve">Lo han elegido 6 dispositivos terminales. Los mismos se van variando según el </w:t>
+      </w:r>
+      <w:proofErr w:type="spellStart"/>
+      <w:r>
+        <w:rPr>
+          <w:rFonts w:ascii="Segoe UI" w:hAnsi="Segoe UI" w:cs="Segoe UI"/>
+          <w:sz w:val="24"/>
+          <w:szCs w:val="24"/>
+        </w:rPr>
+        <w:t>prespuesto</w:t>
+      </w:r>
+      <w:proofErr w:type="spellEnd"/>
+      <w:r>
+        <w:rPr>
+          <w:rFonts w:ascii="Segoe UI" w:hAnsi="Segoe UI" w:cs="Segoe UI"/>
+          <w:sz w:val="24"/>
+          <w:szCs w:val="24"/>
+        </w:rPr>
+        <w:t xml:space="preserve">. </w:t>
       </w:r>
       <w:r>
         <w:rPr>
@@ -2927,323 +4230,26 @@
           <w:sz w:val="24"/>
           <w:szCs w:val="24"/>
         </w:rPr>
-        <w:t>hablar de los 2 firewall)</w:t>
-      </w:r>
-      <w:r>
-        <w:rPr>
-          <w:rFonts w:ascii="Segoe UI" w:hAnsi="Segoe UI" w:cs="Segoe UI"/>
-          <w:b/>
-          <w:bCs/>
-          <w:sz w:val="24"/>
-          <w:szCs w:val="24"/>
-        </w:rPr>
-        <w:t>.</w:t>
-      </w:r>
-      <w:r>
-        <w:rPr>
-          <w:rFonts w:ascii="Segoe UI" w:hAnsi="Segoe UI" w:cs="Segoe UI"/>
-          <w:sz w:val="24"/>
-          <w:szCs w:val="24"/>
-        </w:rPr>
-        <w:t xml:space="preserve"> Por último, contamos con un Login que protege los perfiles de los usuarios bajo una contraseña encriptada y sistemas de verificación.</w:t>
-      </w:r>
-    </w:p>
-    <w:p>
-      <w:pPr>
-        <w:rPr>
-          <w:rFonts w:ascii="Segoe UI" w:hAnsi="Segoe UI" w:cs="Segoe UI"/>
-          <w:sz w:val="24"/>
-          <w:szCs w:val="24"/>
-        </w:rPr>
-      </w:pPr>
-    </w:p>
-    <w:p>
-      <w:pPr>
-        <w:rPr>
-          <w:rFonts w:ascii="Segoe UI" w:hAnsi="Segoe UI" w:cs="Segoe UI"/>
-          <w:sz w:val="24"/>
-          <w:szCs w:val="24"/>
-        </w:rPr>
-      </w:pPr>
-    </w:p>
-    <w:p>
-      <w:pPr>
-        <w:rPr>
-          <w:rFonts w:ascii="Segoe UI" w:hAnsi="Segoe UI" w:cs="Segoe UI"/>
-          <w:sz w:val="24"/>
-          <w:szCs w:val="24"/>
-        </w:rPr>
-      </w:pPr>
-    </w:p>
-    <w:p>
-      <w:pPr>
-        <w:rPr>
-          <w:rFonts w:ascii="Segoe UI" w:hAnsi="Segoe UI" w:cs="Segoe UI"/>
-          <w:sz w:val="24"/>
-          <w:szCs w:val="24"/>
-        </w:rPr>
-      </w:pPr>
-    </w:p>
-    <w:p>
-      <w:pPr>
-        <w:rPr>
-          <w:rFonts w:ascii="Segoe UI" w:hAnsi="Segoe UI" w:cs="Segoe UI"/>
-          <w:sz w:val="24"/>
-          <w:szCs w:val="24"/>
-        </w:rPr>
-      </w:pPr>
-    </w:p>
-    <w:p>
-      <w:pPr>
-        <w:rPr>
-          <w:rFonts w:ascii="Segoe UI" w:hAnsi="Segoe UI" w:cs="Segoe UI"/>
-          <w:sz w:val="24"/>
-          <w:szCs w:val="24"/>
-        </w:rPr>
-      </w:pPr>
-    </w:p>
-    <w:p>
-      <w:pPr>
-        <w:rPr>
-          <w:rFonts w:ascii="Segoe UI" w:hAnsi="Segoe UI" w:cs="Segoe UI"/>
-          <w:color w:val="0070C0"/>
-          <w:sz w:val="32"/>
-          <w:szCs w:val="32"/>
-        </w:rPr>
-      </w:pPr>
-      <w:r>
-        <w:rPr>
-          <w:rFonts w:ascii="Segoe UI" w:hAnsi="Segoe UI" w:cs="Segoe UI"/>
-          <w:color w:val="0070C0"/>
-          <w:sz w:val="32"/>
-          <w:szCs w:val="32"/>
-        </w:rPr>
-        <w:lastRenderedPageBreak/>
-        <w:t>/*</w:t>
-      </w:r>
-      <w:r>
-        <w:rPr>
-          <w:rFonts w:ascii="Segoe UI" w:hAnsi="Segoe UI" w:cs="Segoe UI"/>
-          <w:color w:val="0070C0"/>
-          <w:sz w:val="32"/>
-          <w:szCs w:val="32"/>
-        </w:rPr>
-        <w:t>COUTO</w:t>
-      </w:r>
-      <w:r>
-        <w:rPr>
-          <w:rFonts w:ascii="Segoe UI" w:hAnsi="Segoe UI" w:cs="Segoe UI"/>
-          <w:color w:val="0070C0"/>
-          <w:sz w:val="32"/>
-          <w:szCs w:val="32"/>
-        </w:rPr>
-        <w:t>*/</w:t>
-      </w:r>
-    </w:p>
-    <w:p>
-      <w:pPr>
-        <w:rPr>
-          <w:rFonts w:ascii="Segoe UI" w:hAnsi="Segoe UI" w:cs="Segoe UI"/>
-          <w:sz w:val="32"/>
-          <w:szCs w:val="32"/>
-        </w:rPr>
-      </w:pPr>
-      <w:r>
-        <w:rPr>
-          <w:rFonts w:ascii="Segoe UI" w:hAnsi="Segoe UI" w:cs="Segoe UI"/>
-          <w:sz w:val="32"/>
-          <w:szCs w:val="32"/>
-        </w:rPr>
-        <w:t>2</w:t>
-      </w:r>
-      <w:r>
-        <w:rPr>
-          <w:rFonts w:ascii="Segoe UI" w:hAnsi="Segoe UI" w:cs="Segoe UI"/>
-          <w:sz w:val="32"/>
-          <w:szCs w:val="32"/>
-        </w:rPr>
-        <w:t>6</w:t>
-      </w:r>
-      <w:r>
-        <w:rPr>
-          <w:rFonts w:ascii="Segoe UI" w:hAnsi="Segoe UI" w:cs="Segoe UI"/>
-          <w:sz w:val="32"/>
-          <w:szCs w:val="32"/>
-        </w:rPr>
-        <w:t>º Diapositiva</w:t>
-      </w:r>
-    </w:p>
-    <w:p>
-      <w:pPr>
-        <w:rPr>
-          <w:rFonts w:ascii="Segoe UI" w:hAnsi="Segoe UI" w:cs="Segoe UI"/>
-          <w:sz w:val="24"/>
-          <w:szCs w:val="24"/>
-        </w:rPr>
-      </w:pPr>
-      <w:r>
-        <w:rPr>
-          <w:rFonts w:ascii="Segoe UI" w:hAnsi="Segoe UI" w:cs="Segoe UI"/>
-          <w:sz w:val="24"/>
-          <w:szCs w:val="24"/>
-        </w:rPr>
-        <w:t>La infraestructura de la red que se ha instalado consta de 2 partes:</w:t>
-      </w:r>
-    </w:p>
-    <w:p>
-      <w:pPr>
-        <w:rPr>
-          <w:rFonts w:ascii="Segoe UI" w:hAnsi="Segoe UI" w:cs="Segoe UI"/>
-          <w:sz w:val="24"/>
-          <w:szCs w:val="24"/>
-        </w:rPr>
-      </w:pPr>
-      <w:r>
-        <w:rPr>
-          <w:rFonts w:ascii="Segoe UI" w:hAnsi="Segoe UI" w:cs="Segoe UI"/>
-          <w:sz w:val="24"/>
-          <w:szCs w:val="24"/>
-        </w:rPr>
-        <w:t xml:space="preserve">La primera de la casa central que se puede ver en el gran rectángulo de la derecha; aquí podemos ver todas las redes internas necesarias protegidas por el primer firewall. Seguidamente, haremos notar la presencia del servidor principal y de respaldo protegido por el segundo firewall el cual esta conectado al </w:t>
-      </w:r>
-      <w:proofErr w:type="spellStart"/>
-      <w:r>
-        <w:rPr>
-          <w:rFonts w:ascii="Segoe UI" w:hAnsi="Segoe UI" w:cs="Segoe UI"/>
-          <w:sz w:val="24"/>
-          <w:szCs w:val="24"/>
-        </w:rPr>
-        <w:t>swich</w:t>
-      </w:r>
-      <w:proofErr w:type="spellEnd"/>
-      <w:r>
-        <w:rPr>
-          <w:rFonts w:ascii="Segoe UI" w:hAnsi="Segoe UI" w:cs="Segoe UI"/>
-          <w:sz w:val="24"/>
-          <w:szCs w:val="24"/>
-        </w:rPr>
-        <w:t xml:space="preserve"> principal.</w:t>
-      </w:r>
-    </w:p>
-    <w:p>
-      <w:pPr>
-        <w:rPr>
-          <w:rFonts w:ascii="Segoe UI" w:hAnsi="Segoe UI" w:cs="Segoe UI"/>
-          <w:sz w:val="24"/>
-          <w:szCs w:val="24"/>
-        </w:rPr>
-      </w:pPr>
-      <w:r>
-        <w:rPr>
-          <w:rFonts w:ascii="Segoe UI" w:hAnsi="Segoe UI" w:cs="Segoe UI"/>
-          <w:sz w:val="24"/>
-          <w:szCs w:val="24"/>
-        </w:rPr>
-        <w:t>Por otra parte, tenemos la estructura de la red de la sucursal también protegida por un firewall del mismo tipo que se encontraba en la central.</w:t>
-      </w:r>
-    </w:p>
-    <w:p>
-      <w:pPr>
-        <w:rPr>
-          <w:rFonts w:ascii="Segoe UI" w:hAnsi="Segoe UI" w:cs="Segoe UI"/>
-          <w:sz w:val="24"/>
-          <w:szCs w:val="24"/>
-        </w:rPr>
-      </w:pPr>
-      <w:r>
-        <w:rPr>
-          <w:rFonts w:ascii="Segoe UI" w:hAnsi="Segoe UI" w:cs="Segoe UI"/>
-          <w:sz w:val="24"/>
-          <w:szCs w:val="24"/>
-        </w:rPr>
-        <w:t>En las siguientes 3 diapositivas visualizaremos la representación de esta red por medio de los planos correspondientes.</w:t>
-      </w:r>
-    </w:p>
-    <w:p>
-      <w:pPr>
-        <w:rPr>
-          <w:rFonts w:ascii="Segoe UI" w:hAnsi="Segoe UI" w:cs="Segoe UI"/>
-          <w:sz w:val="32"/>
-          <w:szCs w:val="32"/>
-        </w:rPr>
-      </w:pPr>
-      <w:r>
-        <w:rPr>
-          <w:rFonts w:ascii="Segoe UI" w:hAnsi="Segoe UI" w:cs="Segoe UI"/>
-          <w:sz w:val="32"/>
-          <w:szCs w:val="32"/>
-        </w:rPr>
-        <w:t>3</w:t>
-      </w:r>
-      <w:r>
-        <w:rPr>
-          <w:rFonts w:ascii="Segoe UI" w:hAnsi="Segoe UI" w:cs="Segoe UI"/>
-          <w:sz w:val="32"/>
-          <w:szCs w:val="32"/>
-        </w:rPr>
-        <w:t>0</w:t>
-      </w:r>
-      <w:r>
-        <w:rPr>
-          <w:rFonts w:ascii="Segoe UI" w:hAnsi="Segoe UI" w:cs="Segoe UI"/>
-          <w:sz w:val="32"/>
-          <w:szCs w:val="32"/>
-        </w:rPr>
-        <w:t>º Diapositiva</w:t>
-      </w:r>
-    </w:p>
-    <w:p>
-      <w:pPr>
-        <w:rPr>
-          <w:rFonts w:ascii="Segoe UI" w:hAnsi="Segoe UI" w:cs="Segoe UI"/>
-          <w:sz w:val="24"/>
-          <w:szCs w:val="24"/>
-        </w:rPr>
-      </w:pPr>
-      <w:r>
-        <w:rPr>
-          <w:rFonts w:ascii="Segoe UI" w:hAnsi="Segoe UI" w:cs="Segoe UI"/>
-          <w:sz w:val="24"/>
-          <w:szCs w:val="24"/>
-        </w:rPr>
-        <w:t xml:space="preserve">Por </w:t>
-      </w:r>
-      <w:proofErr w:type="spellStart"/>
-      <w:r>
-        <w:rPr>
-          <w:rFonts w:ascii="Segoe UI" w:hAnsi="Segoe UI" w:cs="Segoe UI"/>
-          <w:sz w:val="24"/>
-          <w:szCs w:val="24"/>
-        </w:rPr>
-        <w:t>ultimo</w:t>
-      </w:r>
-      <w:proofErr w:type="spellEnd"/>
-      <w:r>
-        <w:rPr>
-          <w:rFonts w:ascii="Segoe UI" w:hAnsi="Segoe UI" w:cs="Segoe UI"/>
-          <w:sz w:val="24"/>
-          <w:szCs w:val="24"/>
-        </w:rPr>
-        <w:t xml:space="preserve"> se presentan 3 presupuestos, en cada uno de ellos se incluye el software STLA de 90.000 US$, aunque la instalación del hardware según su equipamiento y la licencia de </w:t>
-      </w:r>
-      <w:proofErr w:type="spellStart"/>
-      <w:r>
-        <w:rPr>
-          <w:rFonts w:ascii="Segoe UI" w:hAnsi="Segoe UI" w:cs="Segoe UI"/>
-          <w:sz w:val="24"/>
-          <w:szCs w:val="24"/>
-        </w:rPr>
-        <w:t>informix</w:t>
-      </w:r>
-      <w:proofErr w:type="spellEnd"/>
-      <w:r>
-        <w:rPr>
-          <w:rFonts w:ascii="Segoe UI" w:hAnsi="Segoe UI" w:cs="Segoe UI"/>
-          <w:sz w:val="24"/>
-          <w:szCs w:val="24"/>
-        </w:rPr>
-        <w:t xml:space="preserve"> harán que los presupuesto varíen notoriamente. </w:t>
-      </w:r>
+        <w:t>describir la imagen con nuestras palabras</w:t>
+      </w:r>
+    </w:p>
+    <w:p>
+      <w:pPr>
+        <w:rPr>
+          <w:rFonts w:ascii="Segoe UI" w:hAnsi="Segoe UI" w:cs="Segoe UI"/>
+          <w:sz w:val="24"/>
+          <w:szCs w:val="24"/>
+        </w:rPr>
+      </w:pPr>
+    </w:p>
+    <w:p>
+      <w:pPr>
+        <w:rPr>
+          <w:rFonts w:ascii="Segoe UI" w:hAnsi="Segoe UI" w:cs="Segoe UI"/>
+          <w:sz w:val="24"/>
+          <w:szCs w:val="24"/>
+        </w:rPr>
+      </w:pPr>
     </w:p>
     <w:p>
       <w:pPr>
@@ -3261,339 +4267,6 @@
         </w:rPr>
         <w:t xml:space="preserve">Le agradecemos de parte de Bit el tiempo prestado y su atención.  </w:t>
       </w:r>
-    </w:p>
-    <w:p>
-      <w:pPr>
-        <w:rPr>
-          <w:rFonts w:ascii="Segoe UI" w:hAnsi="Segoe UI" w:cs="Segoe UI"/>
-          <w:color w:val="0070C0"/>
-          <w:sz w:val="32"/>
-          <w:szCs w:val="32"/>
-        </w:rPr>
-      </w:pPr>
-      <w:r>
-        <w:rPr>
-          <w:rFonts w:ascii="Segoe UI" w:hAnsi="Segoe UI" w:cs="Segoe UI"/>
-          <w:color w:val="0070C0"/>
-          <w:sz w:val="32"/>
-          <w:szCs w:val="32"/>
-        </w:rPr>
-        <w:t>/*</w:t>
-      </w:r>
-      <w:r>
-        <w:rPr>
-          <w:rFonts w:ascii="Segoe UI" w:hAnsi="Segoe UI" w:cs="Segoe UI"/>
-          <w:color w:val="0070C0"/>
-          <w:sz w:val="32"/>
-          <w:szCs w:val="32"/>
-        </w:rPr>
-        <w:t>FACUNDO</w:t>
-      </w:r>
-      <w:r>
-        <w:rPr>
-          <w:rFonts w:ascii="Segoe UI" w:hAnsi="Segoe UI" w:cs="Segoe UI"/>
-          <w:color w:val="0070C0"/>
-          <w:sz w:val="32"/>
-          <w:szCs w:val="32"/>
-        </w:rPr>
-        <w:t>*/</w:t>
-      </w:r>
-    </w:p>
-    <w:p>
-      <w:pPr>
-        <w:rPr>
-          <w:rFonts w:ascii="Segoe UI" w:hAnsi="Segoe UI" w:cs="Segoe UI"/>
-          <w:sz w:val="32"/>
-          <w:szCs w:val="32"/>
-        </w:rPr>
-      </w:pPr>
-      <w:r>
-        <w:rPr>
-          <w:rFonts w:ascii="Segoe UI" w:hAnsi="Segoe UI" w:cs="Segoe UI"/>
-          <w:sz w:val="32"/>
-          <w:szCs w:val="32"/>
-        </w:rPr>
-        <w:t>3</w:t>
-      </w:r>
-      <w:r>
-        <w:rPr>
-          <w:rFonts w:ascii="Segoe UI" w:hAnsi="Segoe UI" w:cs="Segoe UI"/>
-          <w:sz w:val="32"/>
-          <w:szCs w:val="32"/>
-        </w:rPr>
-        <w:t>1</w:t>
-      </w:r>
-      <w:r>
-        <w:rPr>
-          <w:rFonts w:ascii="Segoe UI" w:hAnsi="Segoe UI" w:cs="Segoe UI"/>
-          <w:sz w:val="32"/>
-          <w:szCs w:val="32"/>
-        </w:rPr>
-        <w:t>º Diapositiva</w:t>
-      </w:r>
-    </w:p>
-    <w:p>
-      <w:pPr>
-        <w:rPr>
-          <w:rFonts w:ascii="Segoe UI" w:hAnsi="Segoe UI" w:cs="Segoe UI"/>
-          <w:sz w:val="24"/>
-          <w:szCs w:val="24"/>
-        </w:rPr>
-      </w:pPr>
-      <w:r>
-        <w:rPr>
-          <w:rFonts w:ascii="Segoe UI" w:hAnsi="Segoe UI" w:cs="Segoe UI"/>
-          <w:sz w:val="24"/>
-          <w:szCs w:val="24"/>
-        </w:rPr>
-        <w:t xml:space="preserve">Se han escogido dos servidores, el principal es principalmente un servidor de la marca Dell, con un CPU </w:t>
-      </w:r>
-      <w:proofErr w:type="spellStart"/>
-      <w:r>
-        <w:rPr>
-          <w:rFonts w:ascii="Segoe UI" w:hAnsi="Segoe UI" w:cs="Segoe UI"/>
-          <w:sz w:val="24"/>
-          <w:szCs w:val="24"/>
-        </w:rPr>
-        <w:t>Xeox</w:t>
-      </w:r>
-      <w:proofErr w:type="spellEnd"/>
-      <w:r>
-        <w:rPr>
-          <w:rFonts w:ascii="Segoe UI" w:hAnsi="Segoe UI" w:cs="Segoe UI"/>
-          <w:sz w:val="24"/>
-          <w:szCs w:val="24"/>
-        </w:rPr>
-        <w:t xml:space="preserve"> de segunda generación de aproximadamente 6100 US$. El mismo será utilizado como servidor principal en los </w:t>
-      </w:r>
-      <w:proofErr w:type="spellStart"/>
-      <w:r>
-        <w:rPr>
-          <w:rFonts w:ascii="Segoe UI" w:hAnsi="Segoe UI" w:cs="Segoe UI"/>
-          <w:sz w:val="24"/>
-          <w:szCs w:val="24"/>
-        </w:rPr>
-        <w:t>prespuestos</w:t>
-      </w:r>
-      <w:proofErr w:type="spellEnd"/>
-      <w:r>
-        <w:rPr>
-          <w:rFonts w:ascii="Segoe UI" w:hAnsi="Segoe UI" w:cs="Segoe UI"/>
-          <w:sz w:val="24"/>
-          <w:szCs w:val="24"/>
-        </w:rPr>
-        <w:t xml:space="preserve"> recomendados como </w:t>
-      </w:r>
-      <w:proofErr w:type="spellStart"/>
-      <w:r>
-        <w:rPr>
-          <w:rFonts w:ascii="Segoe UI" w:hAnsi="Segoe UI" w:cs="Segoe UI"/>
-          <w:sz w:val="24"/>
-          <w:szCs w:val="24"/>
-        </w:rPr>
-        <w:t>premiun</w:t>
-      </w:r>
-      <w:proofErr w:type="spellEnd"/>
-      <w:r>
-        <w:rPr>
-          <w:rFonts w:ascii="Segoe UI" w:hAnsi="Segoe UI" w:cs="Segoe UI"/>
-          <w:sz w:val="24"/>
-          <w:szCs w:val="24"/>
-        </w:rPr>
-        <w:t xml:space="preserve">. El mismo será acompañado de 2 discos </w:t>
-      </w:r>
-      <w:proofErr w:type="spellStart"/>
-      <w:r>
-        <w:rPr>
-          <w:rFonts w:ascii="Segoe UI" w:hAnsi="Segoe UI" w:cs="Segoe UI"/>
-          <w:sz w:val="24"/>
-          <w:szCs w:val="24"/>
-        </w:rPr>
-        <w:t>Sas</w:t>
-      </w:r>
-      <w:proofErr w:type="spellEnd"/>
-      <w:r>
-        <w:rPr>
-          <w:rFonts w:ascii="Segoe UI" w:hAnsi="Segoe UI" w:cs="Segoe UI"/>
-          <w:sz w:val="24"/>
-          <w:szCs w:val="24"/>
-        </w:rPr>
-        <w:t xml:space="preserve"> de 600gb junto con 3</w:t>
-      </w:r>
-      <w:r>
-        <w:rPr>
-          <w:rFonts w:ascii="Segoe UI" w:hAnsi="Segoe UI" w:cs="Segoe UI"/>
-          <w:sz w:val="24"/>
-          <w:szCs w:val="24"/>
-        </w:rPr>
-        <w:t xml:space="preserve"> sata de 12 </w:t>
-      </w:r>
-      <w:proofErr w:type="spellStart"/>
-      <w:r>
-        <w:rPr>
-          <w:rFonts w:ascii="Segoe UI" w:hAnsi="Segoe UI" w:cs="Segoe UI"/>
-          <w:sz w:val="24"/>
-          <w:szCs w:val="24"/>
-        </w:rPr>
-        <w:t>tb</w:t>
-      </w:r>
-      <w:proofErr w:type="spellEnd"/>
-      <w:r>
-        <w:rPr>
-          <w:rFonts w:ascii="Segoe UI" w:hAnsi="Segoe UI" w:cs="Segoe UI"/>
-          <w:sz w:val="24"/>
-          <w:szCs w:val="24"/>
-        </w:rPr>
-        <w:t xml:space="preserve"> discos en raid 5</w:t>
-      </w:r>
-      <w:r>
-        <w:rPr>
-          <w:rFonts w:ascii="Segoe UI" w:hAnsi="Segoe UI" w:cs="Segoe UI"/>
-          <w:sz w:val="24"/>
-          <w:szCs w:val="24"/>
-        </w:rPr>
-        <w:t xml:space="preserve">. Para el servidor espejo y http se </w:t>
-      </w:r>
-      <w:proofErr w:type="gramStart"/>
-      <w:r>
-        <w:rPr>
-          <w:rFonts w:ascii="Segoe UI" w:hAnsi="Segoe UI" w:cs="Segoe UI"/>
-          <w:sz w:val="24"/>
-          <w:szCs w:val="24"/>
-        </w:rPr>
-        <w:t>utilizara</w:t>
-      </w:r>
-      <w:proofErr w:type="gramEnd"/>
-      <w:r>
-        <w:rPr>
-          <w:rFonts w:ascii="Segoe UI" w:hAnsi="Segoe UI" w:cs="Segoe UI"/>
-          <w:sz w:val="24"/>
-          <w:szCs w:val="24"/>
-        </w:rPr>
-        <w:t xml:space="preserve"> el servidor secundario, solo que para el primero (el espejo) se utilizaran también 3 discos Sata de 12 </w:t>
-      </w:r>
-      <w:proofErr w:type="spellStart"/>
-      <w:r>
-        <w:rPr>
-          <w:rFonts w:ascii="Segoe UI" w:hAnsi="Segoe UI" w:cs="Segoe UI"/>
-          <w:sz w:val="24"/>
-          <w:szCs w:val="24"/>
-        </w:rPr>
-        <w:t>tb</w:t>
-      </w:r>
-      <w:proofErr w:type="spellEnd"/>
-      <w:r>
-        <w:rPr>
-          <w:rFonts w:ascii="Segoe UI" w:hAnsi="Segoe UI" w:cs="Segoe UI"/>
-          <w:sz w:val="24"/>
-          <w:szCs w:val="24"/>
-        </w:rPr>
-        <w:t xml:space="preserve"> cada uno en raid 5. Con la idea que el mismo funcione como respaldo en caso que el primario caiga o se rompa completamente. </w:t>
-      </w:r>
-      <w:r>
-        <w:rPr>
-          <w:rFonts w:ascii="Segoe UI" w:hAnsi="Segoe UI" w:cs="Segoe UI"/>
-          <w:sz w:val="24"/>
-          <w:szCs w:val="24"/>
-        </w:rPr>
-        <w:t xml:space="preserve">    </w:t>
-      </w:r>
-    </w:p>
-    <w:p>
-      <w:pPr>
-        <w:rPr>
-          <w:rFonts w:ascii="Segoe UI" w:hAnsi="Segoe UI" w:cs="Segoe UI"/>
-          <w:sz w:val="32"/>
-          <w:szCs w:val="32"/>
-        </w:rPr>
-      </w:pPr>
-      <w:r>
-        <w:rPr>
-          <w:rFonts w:ascii="Segoe UI" w:hAnsi="Segoe UI" w:cs="Segoe UI"/>
-          <w:sz w:val="32"/>
-          <w:szCs w:val="32"/>
-        </w:rPr>
-        <w:t>3</w:t>
-      </w:r>
-      <w:r>
-        <w:rPr>
-          <w:rFonts w:ascii="Segoe UI" w:hAnsi="Segoe UI" w:cs="Segoe UI"/>
-          <w:sz w:val="32"/>
-          <w:szCs w:val="32"/>
-        </w:rPr>
-        <w:t>2</w:t>
-      </w:r>
-      <w:r>
-        <w:rPr>
-          <w:rFonts w:ascii="Segoe UI" w:hAnsi="Segoe UI" w:cs="Segoe UI"/>
-          <w:sz w:val="32"/>
-          <w:szCs w:val="32"/>
-        </w:rPr>
-        <w:t>º Diapositiva</w:t>
-      </w:r>
-    </w:p>
-    <w:p>
-      <w:pPr>
-        <w:rPr>
-          <w:rFonts w:ascii="Segoe UI" w:hAnsi="Segoe UI" w:cs="Segoe UI"/>
-          <w:sz w:val="24"/>
-          <w:szCs w:val="24"/>
-        </w:rPr>
-      </w:pPr>
-      <w:r>
-        <w:rPr>
-          <w:rFonts w:ascii="Segoe UI" w:hAnsi="Segoe UI" w:cs="Segoe UI"/>
-          <w:sz w:val="24"/>
-          <w:szCs w:val="24"/>
-        </w:rPr>
-        <w:t xml:space="preserve">Lo han elegido 6 dispositivos terminales. Los mismos se van variando según el </w:t>
-      </w:r>
-      <w:proofErr w:type="spellStart"/>
-      <w:r>
-        <w:rPr>
-          <w:rFonts w:ascii="Segoe UI" w:hAnsi="Segoe UI" w:cs="Segoe UI"/>
-          <w:sz w:val="24"/>
-          <w:szCs w:val="24"/>
-        </w:rPr>
-        <w:t>prespuesto</w:t>
-      </w:r>
-      <w:proofErr w:type="spellEnd"/>
-      <w:r>
-        <w:rPr>
-          <w:rFonts w:ascii="Segoe UI" w:hAnsi="Segoe UI" w:cs="Segoe UI"/>
-          <w:sz w:val="24"/>
-          <w:szCs w:val="24"/>
-        </w:rPr>
-        <w:t xml:space="preserve">. </w:t>
-      </w:r>
-      <w:r>
-        <w:rPr>
-          <w:rFonts w:ascii="Segoe UI" w:hAnsi="Segoe UI" w:cs="Segoe UI"/>
-          <w:b/>
-          <w:bCs/>
-          <w:sz w:val="24"/>
-          <w:szCs w:val="24"/>
-        </w:rPr>
-        <w:t>describir la imagen con nuestras palabras</w:t>
-      </w:r>
-    </w:p>
-    <w:p>
-      <w:pPr>
-        <w:rPr>
-          <w:rFonts w:ascii="Segoe UI" w:hAnsi="Segoe UI" w:cs="Segoe UI"/>
-          <w:sz w:val="24"/>
-          <w:szCs w:val="24"/>
-        </w:rPr>
-      </w:pPr>
-    </w:p>
-    <w:p>
-      <w:pPr>
-        <w:rPr>
-          <w:rFonts w:ascii="Segoe UI" w:hAnsi="Segoe UI" w:cs="Segoe UI"/>
-          <w:sz w:val="24"/>
-          <w:szCs w:val="24"/>
-        </w:rPr>
-      </w:pPr>
     </w:p>
     <w:p>
       <w:pPr>

</xml_diff>

<commit_message>
subi una boludez del guion
</commit_message>
<xml_diff>
--- a/Venta/Guion tentativo Venta.docx
+++ b/Venta/Guion tentativo Venta.docx
@@ -1,6 +1,6 @@
 
 <file path=word/document.xml><?xml version="1.0" encoding="utf-8"?>
-<w:document xmlns:wpc="http://schemas.microsoft.com/office/word/2010/wordprocessingCanvas" xmlns:cx="http://schemas.microsoft.com/office/drawing/2014/chartex" xmlns:cx1="http://schemas.microsoft.com/office/drawing/2015/9/8/chartex" xmlns:cx2="http://schemas.microsoft.com/office/drawing/2015/10/21/chartex" xmlns:cx3="http://schemas.microsoft.com/office/drawing/2016/5/9/chartex" xmlns:cx4="http://schemas.microsoft.com/office/drawing/2016/5/10/chartex" xmlns:cx5="http://schemas.microsoft.com/office/drawing/2016/5/11/chartex" xmlns:cx6="http://schemas.microsoft.com/office/drawing/2016/5/12/chartex" xmlns:cx7="http://schemas.microsoft.com/office/drawing/2016/5/13/chartex" xmlns:cx8="http://schemas.microsoft.com/office/drawing/2016/5/14/chartex" xmlns:mc="http://schemas.openxmlformats.org/markup-compatibility/2006" xmlns:aink="http://schemas.microsoft.com/office/drawing/2016/ink" xmlns:am3d="http://schemas.microsoft.com/office/drawing/2017/model3d" xmlns:o="urn:schemas-microsoft-com:office:office" xmlns:r="http://schemas.openxmlformats.org/officeDocument/2006/relationships" xmlns:m="http://schemas.openxmlformats.org/officeDocument/2006/math" xmlns:v="urn:schemas-microsoft-com:vml" xmlns:wp14="http://schemas.microsoft.com/office/word/2010/wordprocessingDrawing" xmlns:wp="http://schemas.openxmlformats.org/drawingml/2006/wordprocessingDrawing" xmlns:w10="urn:schemas-microsoft-com:office:word" xmlns:w="http://schemas.openxmlformats.org/wordprocessingml/2006/main" xmlns:w14="http://schemas.microsoft.com/office/word/2010/wordml" xmlns:w15="http://schemas.microsoft.com/office/word/2012/wordml" xmlns:w16cid="http://schemas.microsoft.com/office/word/2016/wordml/cid" xmlns:w16se="http://schemas.microsoft.com/office/word/2015/wordml/symex" xmlns:wpg="http://schemas.microsoft.com/office/word/2010/wordprocessingGroup" xmlns:wpi="http://schemas.microsoft.com/office/word/2010/wordprocessingInk" xmlns:wne="http://schemas.microsoft.com/office/word/2006/wordml" xmlns:wps="http://schemas.microsoft.com/office/word/2010/wordprocessingShape" mc:Ignorable="w14 w15 w16se w16cid wp14">
+<w:document xmlns:wpc="http://schemas.microsoft.com/office/word/2010/wordprocessingCanvas" xmlns:mc="http://schemas.openxmlformats.org/markup-compatibility/2006" xmlns:o="urn:schemas-microsoft-com:office:office" xmlns:r="http://schemas.openxmlformats.org/officeDocument/2006/relationships" xmlns:m="http://schemas.openxmlformats.org/officeDocument/2006/math" xmlns:v="urn:schemas-microsoft-com:vml" xmlns:wp14="http://schemas.microsoft.com/office/word/2010/wordprocessingDrawing" xmlns:wp="http://schemas.openxmlformats.org/drawingml/2006/wordprocessingDrawing" xmlns:w10="urn:schemas-microsoft-com:office:word" xmlns:w="http://schemas.openxmlformats.org/wordprocessingml/2006/main" xmlns:w14="http://schemas.microsoft.com/office/word/2010/wordml" xmlns:wpg="http://schemas.microsoft.com/office/word/2010/wordprocessingGroup" xmlns:wpi="http://schemas.microsoft.com/office/word/2010/wordprocessingInk" xmlns:wne="http://schemas.microsoft.com/office/word/2006/wordml" xmlns:wps="http://schemas.microsoft.com/office/word/2010/wordprocessingShape" mc:Ignorable="w14 wp14">
   <w:body>
     <w:p>
       <w:pPr>
@@ -138,21 +138,7 @@
         <w:rPr>
           <w:rFonts w:ascii="Segoe UI" w:hAnsi="Segoe UI" w:cs="Segoe UI"/>
         </w:rPr>
-        <w:t xml:space="preserve">Pero tan importante como conocer el productor es conocer los autores del mismo, por lo </w:t>
-      </w:r>
-      <w:proofErr w:type="gramStart"/>
-      <w:r>
-        <w:rPr>
-          <w:rFonts w:ascii="Segoe UI" w:hAnsi="Segoe UI" w:cs="Segoe UI"/>
-        </w:rPr>
-        <w:t>tanto</w:t>
-      </w:r>
-      <w:proofErr w:type="gramEnd"/>
-      <w:r>
-        <w:rPr>
-          <w:rFonts w:ascii="Segoe UI" w:hAnsi="Segoe UI" w:cs="Segoe UI"/>
-        </w:rPr>
-        <w:t xml:space="preserve"> comenzaremos presentándonos; presentado a Bit</w:t>
+        <w:t>Pero tan importante como conocer el productor es conocer los autores del mismo, por lo tanto comenzaremos presentándonos; presentado a Bit</w:t>
       </w:r>
     </w:p>
     <w:p>
@@ -177,21 +163,7 @@
         <w:rPr>
           <w:rFonts w:ascii="Segoe UI" w:hAnsi="Segoe UI" w:cs="Segoe UI"/>
         </w:rPr>
-        <w:t xml:space="preserve">informáticas. Por lo </w:t>
-      </w:r>
-      <w:proofErr w:type="gramStart"/>
-      <w:r>
-        <w:rPr>
-          <w:rFonts w:ascii="Segoe UI" w:hAnsi="Segoe UI" w:cs="Segoe UI"/>
-        </w:rPr>
-        <w:t>tanto</w:t>
-      </w:r>
-      <w:proofErr w:type="gramEnd"/>
-      <w:r>
-        <w:rPr>
-          <w:rFonts w:ascii="Segoe UI" w:hAnsi="Segoe UI" w:cs="Segoe UI"/>
-        </w:rPr>
-        <w:t xml:space="preserve"> se denomina que nuestro giro principal será el desarrollo, venta y soporte de software, mientras que además se prestara como giro secundario la instalación y soporte de infraestructura</w:t>
+        <w:t>informáticas. Por lo tanto se denomina que nuestro giro principal será el desarrollo, venta y soporte de software, mientras que además se prestara como giro secundario la instalación y soporte de infraestructura</w:t>
       </w:r>
     </w:p>
     <w:p>
@@ -249,6 +221,8 @@
         </w:rPr>
         <w:t>*/</w:t>
       </w:r>
+      <w:bookmarkStart w:id="0" w:name="_GoBack"/>
+      <w:bookmarkEnd w:id="0"/>
     </w:p>
     <w:p>
       <w:pPr>
@@ -297,27 +271,27 @@
         <w:rPr>
           <w:rFonts w:ascii="Segoe UI" w:hAnsi="Segoe UI" w:cs="Segoe UI"/>
         </w:rPr>
-        <w:t xml:space="preserve">, ya que ellas </w:t>
+        <w:t xml:space="preserve">, ya que ellas nos </w:t>
+      </w:r>
+      <w:r>
+        <w:rPr>
+          <w:rFonts w:ascii="Segoe UI" w:hAnsi="Segoe UI" w:cs="Segoe UI"/>
+        </w:rPr>
+        <w:t xml:space="preserve"> proporciona </w:t>
       </w:r>
       <w:proofErr w:type="gramStart"/>
       <w:r>
         <w:rPr>
           <w:rFonts w:ascii="Segoe UI" w:hAnsi="Segoe UI" w:cs="Segoe UI"/>
         </w:rPr>
-        <w:t xml:space="preserve">nos </w:t>
-      </w:r>
-      <w:r>
-        <w:rPr>
-          <w:rFonts w:ascii="Segoe UI" w:hAnsi="Segoe UI" w:cs="Segoe UI"/>
-        </w:rPr>
-        <w:t xml:space="preserve"> proporciona</w:t>
+        <w:t>una</w:t>
       </w:r>
       <w:proofErr w:type="gramEnd"/>
       <w:r>
         <w:rPr>
           <w:rFonts w:ascii="Segoe UI" w:hAnsi="Segoe UI" w:cs="Segoe UI"/>
         </w:rPr>
-        <w:t xml:space="preserve"> una primera mirada</w:t>
+        <w:t xml:space="preserve"> primera mirada</w:t>
       </w:r>
       <w:r>
         <w:rPr>
@@ -398,16 +372,14 @@
         </w:rPr>
         <w:t xml:space="preserve">Al quedar claro nuestros objetivos actuales, mercados, clientes y modo de proceder procedemos a detallar el rumbo de la empresa. La visión dice </w:t>
       </w:r>
-      <w:proofErr w:type="spellStart"/>
-      <w:r>
-        <w:rPr>
-          <w:rFonts w:ascii="Segoe UI" w:hAnsi="Segoe UI" w:cs="Segoe UI"/>
-          <w:sz w:val="24"/>
-          <w:szCs w:val="24"/>
-        </w:rPr>
-        <w:t>haci</w:t>
-      </w:r>
-      <w:proofErr w:type="spellEnd"/>
+      <w:r>
+        <w:rPr>
+          <w:rFonts w:ascii="Segoe UI" w:hAnsi="Segoe UI" w:cs="Segoe UI"/>
+          <w:sz w:val="24"/>
+          <w:szCs w:val="24"/>
+        </w:rPr>
+        <w:t>así</w:t>
+      </w:r>
       <w:r>
         <w:rPr>
           <w:rFonts w:ascii="Segoe UI" w:hAnsi="Segoe UI" w:cs="Segoe UI"/>
@@ -423,7 +395,6 @@
           <w:rFonts w:ascii="Segoe UI" w:hAnsi="Segoe UI" w:cs="Segoe UI"/>
           <w:sz w:val="24"/>
           <w:szCs w:val="24"/>
-          <w:lang w:val="en-US"/>
         </w:rPr>
       </w:pPr>
       <w:r>
@@ -749,25 +720,7 @@
           <w:sz w:val="24"/>
           <w:szCs w:val="24"/>
         </w:rPr>
-        <w:t xml:space="preserve"> del área de gestión de la compañía y ambos colaborando plenamente en el análisis y diseño. Por </w:t>
-      </w:r>
-      <w:proofErr w:type="gramStart"/>
-      <w:r>
-        <w:rPr>
-          <w:rFonts w:ascii="Segoe UI" w:hAnsi="Segoe UI" w:cs="Segoe UI"/>
-          <w:sz w:val="24"/>
-          <w:szCs w:val="24"/>
-        </w:rPr>
-        <w:t>último</w:t>
-      </w:r>
-      <w:proofErr w:type="gramEnd"/>
-      <w:r>
-        <w:rPr>
-          <w:rFonts w:ascii="Segoe UI" w:hAnsi="Segoe UI" w:cs="Segoe UI"/>
-          <w:sz w:val="24"/>
-          <w:szCs w:val="24"/>
-        </w:rPr>
-        <w:t xml:space="preserve"> es de aclarar que Tomas Camacho colaborará en la coordinación de proyecto, y Facundo </w:t>
+        <w:t xml:space="preserve"> del área de gestión de la compañía y ambos colaborando plenamente en el análisis y diseño. Por último es de aclarar que Tomas Camacho colaborará en la coordinación de proyecto, y Facundo </w:t>
       </w:r>
       <w:proofErr w:type="spellStart"/>
       <w:r>
@@ -959,25 +912,7 @@
           <w:sz w:val="24"/>
           <w:szCs w:val="24"/>
         </w:rPr>
-        <w:t xml:space="preserve"> </w:t>
-      </w:r>
-      <w:proofErr w:type="gramStart"/>
-      <w:r>
-        <w:rPr>
-          <w:rFonts w:ascii="Segoe UI" w:hAnsi="Segoe UI" w:cs="Segoe UI"/>
-          <w:sz w:val="24"/>
-          <w:szCs w:val="24"/>
-        </w:rPr>
-        <w:t>Además</w:t>
-      </w:r>
-      <w:proofErr w:type="gramEnd"/>
-      <w:r>
-        <w:rPr>
-          <w:rFonts w:ascii="Segoe UI" w:hAnsi="Segoe UI" w:cs="Segoe UI"/>
-          <w:sz w:val="24"/>
-          <w:szCs w:val="24"/>
-        </w:rPr>
-        <w:t xml:space="preserve"> muchas empresas invierten horas de trabajo de sus empleados en localizar </w:t>
+        <w:t xml:space="preserve"> Además muchas empresas invierten horas de trabajo de sus empleados en localizar </w:t>
       </w:r>
       <w:r>
         <w:rPr>
@@ -1399,25 +1334,7 @@
           <w:sz w:val="24"/>
           <w:szCs w:val="24"/>
         </w:rPr>
-        <w:t xml:space="preserve">para su mejor visibilidad y presentación al cliente. Luego se procedió a representarlo en detalle cada uno de </w:t>
-      </w:r>
-      <w:proofErr w:type="gramStart"/>
-      <w:r>
-        <w:rPr>
-          <w:rFonts w:ascii="Segoe UI" w:hAnsi="Segoe UI" w:cs="Segoe UI"/>
-          <w:sz w:val="24"/>
-          <w:szCs w:val="24"/>
-        </w:rPr>
-        <w:t>ellos  en</w:t>
-      </w:r>
-      <w:proofErr w:type="gramEnd"/>
-      <w:r>
-        <w:rPr>
-          <w:rFonts w:ascii="Segoe UI" w:hAnsi="Segoe UI" w:cs="Segoe UI"/>
-          <w:sz w:val="24"/>
-          <w:szCs w:val="24"/>
-        </w:rPr>
-        <w:t xml:space="preserve"> lo que se conoce como Casos de uso Extendidos.</w:t>
+        <w:t>para su mejor visibilidad y presentación al cliente. Luego se procedió a representarlo en detalle cada uno de ellos  en lo que se conoce como Casos de uso Extendidos.</w:t>
       </w:r>
     </w:p>
     <w:p>
@@ -2186,23 +2103,13 @@
           <w:szCs w:val="24"/>
         </w:rPr>
       </w:pPr>
-      <w:proofErr w:type="gramStart"/>
-      <w:r>
-        <w:rPr>
-          <w:rFonts w:ascii="Segoe UI" w:hAnsi="Segoe UI" w:cs="Segoe UI"/>
-          <w:sz w:val="24"/>
-          <w:szCs w:val="24"/>
-        </w:rPr>
-        <w:t>Y</w:t>
-      </w:r>
-      <w:proofErr w:type="gramEnd"/>
-      <w:r>
-        <w:rPr>
-          <w:rFonts w:ascii="Segoe UI" w:hAnsi="Segoe UI" w:cs="Segoe UI"/>
-          <w:sz w:val="24"/>
-          <w:szCs w:val="24"/>
-        </w:rPr>
-        <w:t xml:space="preserve"> por último, en verde las competencias únicamente de los administradores las cuales son administración de precargas, lugares, medios, clientes, usuarios y </w:t>
+      <w:r>
+        <w:rPr>
+          <w:rFonts w:ascii="Segoe UI" w:hAnsi="Segoe UI" w:cs="Segoe UI"/>
+          <w:sz w:val="24"/>
+          <w:szCs w:val="24"/>
+        </w:rPr>
+        <w:t xml:space="preserve">Y por último, en verde las competencias únicamente de los administradores las cuales son administración de precargas, lugares, medios, clientes, usuarios y </w:t>
       </w:r>
       <w:r>
         <w:rPr>
@@ -2774,7 +2681,7 @@
           <w:szCs w:val="32"/>
         </w:rPr>
       </w:pPr>
-      <w:bookmarkStart w:id="0" w:name="_Hlk20874605"/>
+      <w:bookmarkStart w:id="1" w:name="_Hlk20874605"/>
       <w:r>
         <w:rPr>
           <w:rFonts w:ascii="Segoe UI" w:hAnsi="Segoe UI" w:cs="Segoe UI"/>
@@ -2800,7 +2707,7 @@
         <w:t>º Diapositiva</w:t>
       </w:r>
     </w:p>
-    <w:bookmarkEnd w:id="0"/>
+    <w:bookmarkEnd w:id="1"/>
     <w:p>
       <w:pPr>
         <w:rPr>
@@ -2978,7 +2885,155 @@
           <w:szCs w:val="32"/>
         </w:rPr>
       </w:pPr>
-      <w:bookmarkStart w:id="1" w:name="_Hlk20874923"/>
+      <w:bookmarkStart w:id="2" w:name="_Hlk20874923"/>
+      <w:r>
+        <w:rPr>
+          <w:rFonts w:ascii="Segoe UI" w:hAnsi="Segoe UI" w:cs="Segoe UI"/>
+          <w:sz w:val="32"/>
+          <w:szCs w:val="32"/>
+        </w:rPr>
+        <w:t>26º Diapositiva</w:t>
+      </w:r>
+    </w:p>
+    <w:bookmarkEnd w:id="2"/>
+    <w:p>
+      <w:pPr>
+        <w:rPr>
+          <w:rFonts w:ascii="Segoe UI" w:hAnsi="Segoe UI" w:cs="Segoe UI"/>
+          <w:sz w:val="24"/>
+          <w:szCs w:val="24"/>
+        </w:rPr>
+      </w:pPr>
+      <w:r>
+        <w:rPr>
+          <w:rFonts w:ascii="Segoe UI" w:hAnsi="Segoe UI" w:cs="Segoe UI"/>
+          <w:sz w:val="24"/>
+          <w:szCs w:val="24"/>
+        </w:rPr>
+        <w:t>Se ha creado una interfaz gráfica para el sistema la cual se han puesto como prioridad la intuitivita de las mismas y la apariencia simple y limpia de la misma. Con el fin de brindar al usuario una experiencia fluida y sencilla, con la intención de que no sea necesaria una capacitación extraordinaria que no puedan ser contempladas en los manuales. Además, esta interfaz cuenta con un complejo y riguroso sistema de verificación el cual le permitirá al usuario poseer procedimientos que eviten futuras fallas humanas.</w:t>
+      </w:r>
+    </w:p>
+    <w:p>
+      <w:pPr>
+        <w:rPr>
+          <w:rFonts w:ascii="Segoe UI" w:hAnsi="Segoe UI" w:cs="Segoe UI"/>
+          <w:sz w:val="32"/>
+          <w:szCs w:val="32"/>
+        </w:rPr>
+      </w:pPr>
+      <w:r>
+        <w:rPr>
+          <w:rFonts w:ascii="Segoe UI" w:hAnsi="Segoe UI" w:cs="Segoe UI"/>
+          <w:sz w:val="32"/>
+          <w:szCs w:val="32"/>
+        </w:rPr>
+        <w:lastRenderedPageBreak/>
+        <w:t>27º Diapositiva</w:t>
+      </w:r>
+    </w:p>
+    <w:p>
+      <w:pPr>
+        <w:rPr>
+          <w:rFonts w:ascii="Segoe UI" w:hAnsi="Segoe UI" w:cs="Segoe UI"/>
+          <w:sz w:val="24"/>
+          <w:szCs w:val="24"/>
+        </w:rPr>
+      </w:pPr>
+      <w:r>
+        <w:rPr>
+          <w:rFonts w:ascii="Segoe UI" w:hAnsi="Segoe UI" w:cs="Segoe UI"/>
+          <w:sz w:val="24"/>
+          <w:szCs w:val="24"/>
+        </w:rPr>
+        <w:t>Se ha creado un sistema de mensajería interna,</w:t>
+      </w:r>
+      <w:r>
+        <w:rPr>
+          <w:rFonts w:ascii="Segoe UI" w:hAnsi="Segoe UI" w:cs="Segoe UI"/>
+          <w:sz w:val="24"/>
+          <w:szCs w:val="24"/>
+        </w:rPr>
+        <w:t xml:space="preserve"> dentro de la aplicación, la cual permite una comunicación instantánea entre los usuarios de distintos roles</w:t>
+      </w:r>
+      <w:r>
+        <w:rPr>
+          <w:rFonts w:ascii="Segoe UI" w:hAnsi="Segoe UI" w:cs="Segoe UI"/>
+          <w:sz w:val="24"/>
+          <w:szCs w:val="24"/>
+        </w:rPr>
+        <w:t xml:space="preserve">. De esta forma se podrán comunicar y dejar registro de los mensajes, sin necesidad de utilizar medios externos. </w:t>
+      </w:r>
+      <w:r>
+        <w:rPr>
+          <w:rFonts w:ascii="Segoe UI" w:hAnsi="Segoe UI" w:cs="Segoe UI"/>
+          <w:sz w:val="24"/>
+          <w:szCs w:val="24"/>
+        </w:rPr>
+        <w:t xml:space="preserve"> </w:t>
+      </w:r>
+      <w:r>
+        <w:rPr>
+          <w:rFonts w:ascii="Segoe UI" w:hAnsi="Segoe UI" w:cs="Segoe UI"/>
+          <w:sz w:val="24"/>
+          <w:szCs w:val="24"/>
+        </w:rPr>
+        <w:t xml:space="preserve"> </w:t>
+      </w:r>
+    </w:p>
+    <w:p>
+      <w:pPr>
+        <w:rPr>
+          <w:rFonts w:ascii="Segoe UI" w:hAnsi="Segoe UI" w:cs="Segoe UI"/>
+          <w:sz w:val="24"/>
+          <w:szCs w:val="24"/>
+        </w:rPr>
+      </w:pPr>
+    </w:p>
+    <w:p>
+      <w:pPr>
+        <w:rPr>
+          <w:rFonts w:ascii="Segoe UI" w:hAnsi="Segoe UI" w:cs="Segoe UI"/>
+          <w:color w:val="0070C0"/>
+          <w:sz w:val="32"/>
+          <w:szCs w:val="32"/>
+        </w:rPr>
+      </w:pPr>
+      <w:r>
+        <w:rPr>
+          <w:rFonts w:ascii="Segoe UI" w:hAnsi="Segoe UI" w:cs="Segoe UI"/>
+          <w:color w:val="0070C0"/>
+          <w:sz w:val="32"/>
+          <w:szCs w:val="32"/>
+        </w:rPr>
+        <w:t>/*</w:t>
+      </w:r>
+      <w:r>
+        <w:rPr>
+          <w:rFonts w:ascii="Segoe UI" w:hAnsi="Segoe UI" w:cs="Segoe UI"/>
+          <w:color w:val="0070C0"/>
+          <w:sz w:val="32"/>
+          <w:szCs w:val="32"/>
+        </w:rPr>
+        <w:t>COUTO</w:t>
+      </w:r>
+      <w:r>
+        <w:rPr>
+          <w:rFonts w:ascii="Segoe UI" w:hAnsi="Segoe UI" w:cs="Segoe UI"/>
+          <w:color w:val="0070C0"/>
+          <w:sz w:val="32"/>
+          <w:szCs w:val="32"/>
+        </w:rPr>
+        <w:t>*/</w:t>
+      </w:r>
+    </w:p>
+    <w:p>
+      <w:pPr>
+        <w:rPr>
+          <w:rFonts w:ascii="Segoe UI" w:hAnsi="Segoe UI" w:cs="Segoe UI"/>
+          <w:sz w:val="32"/>
+          <w:szCs w:val="32"/>
+        </w:rPr>
+      </w:pPr>
       <w:r>
         <w:rPr>
           <w:rFonts w:ascii="Segoe UI" w:hAnsi="Segoe UI" w:cs="Segoe UI"/>
@@ -2993,7 +3048,7 @@
           <w:sz w:val="32"/>
           <w:szCs w:val="32"/>
         </w:rPr>
-        <w:t>6</w:t>
+        <w:t>8</w:t>
       </w:r>
       <w:r>
         <w:rPr>
@@ -3004,186 +3059,6 @@
         <w:t>º Diapositiva</w:t>
       </w:r>
     </w:p>
-    <w:bookmarkEnd w:id="1"/>
-    <w:p>
-      <w:pPr>
-        <w:rPr>
-          <w:rFonts w:ascii="Segoe UI" w:hAnsi="Segoe UI" w:cs="Segoe UI"/>
-          <w:sz w:val="24"/>
-          <w:szCs w:val="24"/>
-        </w:rPr>
-      </w:pPr>
-      <w:r>
-        <w:rPr>
-          <w:rFonts w:ascii="Segoe UI" w:hAnsi="Segoe UI" w:cs="Segoe UI"/>
-          <w:sz w:val="24"/>
-          <w:szCs w:val="24"/>
-        </w:rPr>
-        <w:t>Se ha creado una interfaz gráfica para el sistema la cual se han puesto como prioridad la intuitivita de las mismas y la apariencia simple y limpia de la misma. Con el fin de brindar al usuario una experiencia fluida y sencilla, con la intención de que no sea necesaria una capacitación extraordinaria que no puedan ser contempladas en los manuales. Además, esta interfaz cuenta con un complejo y riguroso sistema de verificación el cual le permitirá al usuario poseer procedimientos que eviten futuras fallas humanas.</w:t>
-      </w:r>
-    </w:p>
-    <w:p>
-      <w:pPr>
-        <w:rPr>
-          <w:rFonts w:ascii="Segoe UI" w:hAnsi="Segoe UI" w:cs="Segoe UI"/>
-          <w:sz w:val="32"/>
-          <w:szCs w:val="32"/>
-        </w:rPr>
-      </w:pPr>
-      <w:r>
-        <w:rPr>
-          <w:rFonts w:ascii="Segoe UI" w:hAnsi="Segoe UI" w:cs="Segoe UI"/>
-          <w:sz w:val="32"/>
-          <w:szCs w:val="32"/>
-        </w:rPr>
-        <w:lastRenderedPageBreak/>
-        <w:t>2</w:t>
-      </w:r>
-      <w:r>
-        <w:rPr>
-          <w:rFonts w:ascii="Segoe UI" w:hAnsi="Segoe UI" w:cs="Segoe UI"/>
-          <w:sz w:val="32"/>
-          <w:szCs w:val="32"/>
-        </w:rPr>
-        <w:t>7</w:t>
-      </w:r>
-      <w:r>
-        <w:rPr>
-          <w:rFonts w:ascii="Segoe UI" w:hAnsi="Segoe UI" w:cs="Segoe UI"/>
-          <w:sz w:val="32"/>
-          <w:szCs w:val="32"/>
-        </w:rPr>
-        <w:t>º Diapositiva</w:t>
-      </w:r>
-    </w:p>
-    <w:p>
-      <w:pPr>
-        <w:rPr>
-          <w:rFonts w:ascii="Segoe UI" w:hAnsi="Segoe UI" w:cs="Segoe UI"/>
-          <w:sz w:val="24"/>
-          <w:szCs w:val="24"/>
-        </w:rPr>
-      </w:pPr>
-      <w:r>
-        <w:rPr>
-          <w:rFonts w:ascii="Segoe UI" w:hAnsi="Segoe UI" w:cs="Segoe UI"/>
-          <w:sz w:val="24"/>
-          <w:szCs w:val="24"/>
-        </w:rPr>
-        <w:t>Se ha creado un sistema de mensajería interna,</w:t>
-      </w:r>
-      <w:r>
-        <w:rPr>
-          <w:rFonts w:ascii="Segoe UI" w:hAnsi="Segoe UI" w:cs="Segoe UI"/>
-          <w:sz w:val="24"/>
-          <w:szCs w:val="24"/>
-        </w:rPr>
-        <w:t xml:space="preserve"> dentro de la aplicación, la cual permite una comunicación instantánea entre los usuarios de distintos roles</w:t>
-      </w:r>
-      <w:r>
-        <w:rPr>
-          <w:rFonts w:ascii="Segoe UI" w:hAnsi="Segoe UI" w:cs="Segoe UI"/>
-          <w:sz w:val="24"/>
-          <w:szCs w:val="24"/>
-        </w:rPr>
-        <w:t xml:space="preserve">. De esta forma se podrán comunicar y dejar registro de los mensajes, sin necesidad de utilizar medios externos. </w:t>
-      </w:r>
-      <w:r>
-        <w:rPr>
-          <w:rFonts w:ascii="Segoe UI" w:hAnsi="Segoe UI" w:cs="Segoe UI"/>
-          <w:sz w:val="24"/>
-          <w:szCs w:val="24"/>
-        </w:rPr>
-        <w:t xml:space="preserve"> </w:t>
-      </w:r>
-      <w:r>
-        <w:rPr>
-          <w:rFonts w:ascii="Segoe UI" w:hAnsi="Segoe UI" w:cs="Segoe UI"/>
-          <w:sz w:val="24"/>
-          <w:szCs w:val="24"/>
-        </w:rPr>
-        <w:t xml:space="preserve"> </w:t>
-      </w:r>
-    </w:p>
-    <w:p>
-      <w:pPr>
-        <w:rPr>
-          <w:rFonts w:ascii="Segoe UI" w:hAnsi="Segoe UI" w:cs="Segoe UI"/>
-          <w:sz w:val="24"/>
-          <w:szCs w:val="24"/>
-        </w:rPr>
-      </w:pPr>
-    </w:p>
-    <w:p>
-      <w:pPr>
-        <w:rPr>
-          <w:rFonts w:ascii="Segoe UI" w:hAnsi="Segoe UI" w:cs="Segoe UI"/>
-          <w:color w:val="0070C0"/>
-          <w:sz w:val="32"/>
-          <w:szCs w:val="32"/>
-        </w:rPr>
-      </w:pPr>
-      <w:r>
-        <w:rPr>
-          <w:rFonts w:ascii="Segoe UI" w:hAnsi="Segoe UI" w:cs="Segoe UI"/>
-          <w:color w:val="0070C0"/>
-          <w:sz w:val="32"/>
-          <w:szCs w:val="32"/>
-        </w:rPr>
-        <w:t>/*</w:t>
-      </w:r>
-      <w:r>
-        <w:rPr>
-          <w:rFonts w:ascii="Segoe UI" w:hAnsi="Segoe UI" w:cs="Segoe UI"/>
-          <w:color w:val="0070C0"/>
-          <w:sz w:val="32"/>
-          <w:szCs w:val="32"/>
-        </w:rPr>
-        <w:t>COUTO</w:t>
-      </w:r>
-      <w:r>
-        <w:rPr>
-          <w:rFonts w:ascii="Segoe UI" w:hAnsi="Segoe UI" w:cs="Segoe UI"/>
-          <w:color w:val="0070C0"/>
-          <w:sz w:val="32"/>
-          <w:szCs w:val="32"/>
-        </w:rPr>
-        <w:t>*/</w:t>
-      </w:r>
-    </w:p>
-    <w:p>
-      <w:pPr>
-        <w:rPr>
-          <w:rFonts w:ascii="Segoe UI" w:hAnsi="Segoe UI" w:cs="Segoe UI"/>
-          <w:sz w:val="32"/>
-          <w:szCs w:val="32"/>
-        </w:rPr>
-      </w:pPr>
-      <w:r>
-        <w:rPr>
-          <w:rFonts w:ascii="Segoe UI" w:hAnsi="Segoe UI" w:cs="Segoe UI"/>
-          <w:sz w:val="32"/>
-          <w:szCs w:val="32"/>
-        </w:rPr>
-        <w:t>2</w:t>
-      </w:r>
-      <w:r>
-        <w:rPr>
-          <w:rFonts w:ascii="Segoe UI" w:hAnsi="Segoe UI" w:cs="Segoe UI"/>
-          <w:sz w:val="32"/>
-          <w:szCs w:val="32"/>
-        </w:rPr>
-        <w:t>8</w:t>
-      </w:r>
-      <w:r>
-        <w:rPr>
-          <w:rFonts w:ascii="Segoe UI" w:hAnsi="Segoe UI" w:cs="Segoe UI"/>
-          <w:sz w:val="32"/>
-          <w:szCs w:val="32"/>
-        </w:rPr>
-        <w:t>º Diapositiva</w:t>
-      </w:r>
-    </w:p>
     <w:p>
       <w:pPr>
         <w:rPr>
@@ -3302,23 +3177,7 @@
           <w:sz w:val="32"/>
           <w:szCs w:val="32"/>
         </w:rPr>
-        <w:t>2</w:t>
-      </w:r>
-      <w:r>
-        <w:rPr>
-          <w:rFonts w:ascii="Segoe UI" w:hAnsi="Segoe UI" w:cs="Segoe UI"/>
-          <w:sz w:val="32"/>
-          <w:szCs w:val="32"/>
-        </w:rPr>
-        <w:t>9</w:t>
-      </w:r>
-      <w:r>
-        <w:rPr>
-          <w:rFonts w:ascii="Segoe UI" w:hAnsi="Segoe UI" w:cs="Segoe UI"/>
-          <w:sz w:val="32"/>
-          <w:szCs w:val="32"/>
-        </w:rPr>
-        <w:t>º Diapositiva</w:t>
+        <w:t>29º Diapositiva</w:t>
       </w:r>
     </w:p>
     <w:p>
@@ -3435,15 +3294,7 @@
           <w:sz w:val="32"/>
           <w:szCs w:val="32"/>
         </w:rPr>
-        <w:t>30</w:t>
-      </w:r>
-      <w:r>
-        <w:rPr>
-          <w:rFonts w:ascii="Segoe UI" w:hAnsi="Segoe UI" w:cs="Segoe UI"/>
-          <w:sz w:val="32"/>
-          <w:szCs w:val="32"/>
-        </w:rPr>
-        <w:t>º Diapositiva</w:t>
+        <w:t>30º Diapositiva</w:t>
       </w:r>
     </w:p>
     <w:p>
@@ -3485,23 +3336,7 @@
           <w:sz w:val="32"/>
           <w:szCs w:val="32"/>
         </w:rPr>
-        <w:t>3</w:t>
-      </w:r>
-      <w:r>
-        <w:rPr>
-          <w:rFonts w:ascii="Segoe UI" w:hAnsi="Segoe UI" w:cs="Segoe UI"/>
-          <w:sz w:val="32"/>
-          <w:szCs w:val="32"/>
-        </w:rPr>
-        <w:t>1</w:t>
-      </w:r>
-      <w:r>
-        <w:rPr>
-          <w:rFonts w:ascii="Segoe UI" w:hAnsi="Segoe UI" w:cs="Segoe UI"/>
-          <w:sz w:val="32"/>
-          <w:szCs w:val="32"/>
-        </w:rPr>
-        <w:t>º Diapositiva</w:t>
+        <w:t>31º Diapositiva</w:t>
       </w:r>
     </w:p>
     <w:p>
@@ -3535,23 +3370,7 @@
           <w:sz w:val="32"/>
           <w:szCs w:val="32"/>
         </w:rPr>
-        <w:t>3</w:t>
-      </w:r>
-      <w:r>
-        <w:rPr>
-          <w:rFonts w:ascii="Segoe UI" w:hAnsi="Segoe UI" w:cs="Segoe UI"/>
-          <w:sz w:val="32"/>
-          <w:szCs w:val="32"/>
-        </w:rPr>
-        <w:t>2</w:t>
-      </w:r>
-      <w:r>
-        <w:rPr>
-          <w:rFonts w:ascii="Segoe UI" w:hAnsi="Segoe UI" w:cs="Segoe UI"/>
-          <w:sz w:val="32"/>
-          <w:szCs w:val="32"/>
-        </w:rPr>
-        <w:t>º Diapositiva</w:t>
+        <w:t>32º Diapositiva</w:t>
       </w:r>
     </w:p>
     <w:p>
@@ -3585,23 +3404,7 @@
           <w:sz w:val="32"/>
           <w:szCs w:val="32"/>
         </w:rPr>
-        <w:t>3</w:t>
-      </w:r>
-      <w:r>
-        <w:rPr>
-          <w:rFonts w:ascii="Segoe UI" w:hAnsi="Segoe UI" w:cs="Segoe UI"/>
-          <w:sz w:val="32"/>
-          <w:szCs w:val="32"/>
-        </w:rPr>
-        <w:t>3</w:t>
-      </w:r>
-      <w:r>
-        <w:rPr>
-          <w:rFonts w:ascii="Segoe UI" w:hAnsi="Segoe UI" w:cs="Segoe UI"/>
-          <w:sz w:val="32"/>
-          <w:szCs w:val="32"/>
-        </w:rPr>
-        <w:t>º Diapositiva</w:t>
+        <w:t>33º Diapositiva</w:t>
       </w:r>
     </w:p>
     <w:p>
@@ -3808,6 +3611,205 @@
           <w:sz w:val="32"/>
           <w:szCs w:val="32"/>
         </w:rPr>
+        <w:t>35º Diapositiva</w:t>
+      </w:r>
+    </w:p>
+    <w:p>
+      <w:pPr>
+        <w:rPr>
+          <w:rFonts w:ascii="Segoe UI" w:hAnsi="Segoe UI" w:cs="Segoe UI"/>
+          <w:sz w:val="24"/>
+          <w:szCs w:val="24"/>
+        </w:rPr>
+      </w:pPr>
+      <w:r>
+        <w:rPr>
+          <w:rFonts w:ascii="Segoe UI" w:hAnsi="Segoe UI" w:cs="Segoe UI"/>
+          <w:sz w:val="24"/>
+          <w:szCs w:val="24"/>
+        </w:rPr>
+        <w:t xml:space="preserve">Para el uso del servidor se ha diseñado un Shell script el cual permite la utilización de las distintas funcionalidades </w:t>
+      </w:r>
+      <w:r>
+        <w:rPr>
+          <w:rFonts w:ascii="Segoe UI" w:hAnsi="Segoe UI" w:cs="Segoe UI"/>
+          <w:sz w:val="24"/>
+          <w:szCs w:val="24"/>
+        </w:rPr>
+        <w:t xml:space="preserve">del </w:t>
+      </w:r>
+      <w:r>
+        <w:rPr>
+          <w:rFonts w:ascii="Segoe UI" w:hAnsi="Segoe UI" w:cs="Segoe UI"/>
+          <w:sz w:val="24"/>
+          <w:szCs w:val="24"/>
+        </w:rPr>
+        <w:t xml:space="preserve">red </w:t>
+      </w:r>
+      <w:proofErr w:type="spellStart"/>
+      <w:r>
+        <w:rPr>
+          <w:rFonts w:ascii="Segoe UI" w:hAnsi="Segoe UI" w:cs="Segoe UI"/>
+          <w:sz w:val="24"/>
+          <w:szCs w:val="24"/>
+        </w:rPr>
+        <w:t>hat</w:t>
+      </w:r>
+      <w:proofErr w:type="spellEnd"/>
+      <w:r>
+        <w:rPr>
+          <w:rFonts w:ascii="Segoe UI" w:hAnsi="Segoe UI" w:cs="Segoe UI"/>
+          <w:sz w:val="24"/>
+          <w:szCs w:val="24"/>
+        </w:rPr>
+        <w:t xml:space="preserve"> 7</w:t>
+      </w:r>
+      <w:r>
+        <w:rPr>
+          <w:rFonts w:ascii="Segoe UI" w:hAnsi="Segoe UI" w:cs="Segoe UI"/>
+          <w:sz w:val="24"/>
+          <w:szCs w:val="24"/>
+        </w:rPr>
+        <w:t xml:space="preserve">. Tanto como ABML de usuarios y grupos, como manejo de redes, </w:t>
+      </w:r>
+      <w:r>
+        <w:rPr>
+          <w:rFonts w:ascii="Segoe UI" w:hAnsi="Segoe UI" w:cs="Segoe UI"/>
+          <w:sz w:val="24"/>
+          <w:szCs w:val="24"/>
+        </w:rPr>
+        <w:t>socket</w:t>
+      </w:r>
+      <w:r>
+        <w:rPr>
+          <w:rFonts w:ascii="Segoe UI" w:hAnsi="Segoe UI" w:cs="Segoe UI"/>
+          <w:sz w:val="24"/>
+          <w:szCs w:val="24"/>
+        </w:rPr>
+        <w:t>,</w:t>
+      </w:r>
+      <w:r>
+        <w:rPr>
+          <w:rFonts w:ascii="Segoe UI" w:hAnsi="Segoe UI" w:cs="Segoe UI"/>
+          <w:sz w:val="24"/>
+          <w:szCs w:val="24"/>
+        </w:rPr>
+        <w:t xml:space="preserve"> procesos, </w:t>
+      </w:r>
+      <w:proofErr w:type="spellStart"/>
+      <w:r>
+        <w:rPr>
+          <w:rFonts w:ascii="Segoe UI" w:hAnsi="Segoe UI" w:cs="Segoe UI"/>
+          <w:sz w:val="24"/>
+          <w:szCs w:val="24"/>
+        </w:rPr>
+        <w:t>ssh</w:t>
+      </w:r>
+      <w:proofErr w:type="spellEnd"/>
+      <w:r>
+        <w:rPr>
+          <w:rFonts w:ascii="Segoe UI" w:hAnsi="Segoe UI" w:cs="Segoe UI"/>
+          <w:sz w:val="24"/>
+          <w:szCs w:val="24"/>
+        </w:rPr>
+        <w:t xml:space="preserve">, </w:t>
+      </w:r>
+      <w:proofErr w:type="spellStart"/>
+      <w:r>
+        <w:rPr>
+          <w:rFonts w:ascii="Segoe UI" w:hAnsi="Segoe UI" w:cs="Segoe UI"/>
+          <w:sz w:val="24"/>
+          <w:szCs w:val="24"/>
+        </w:rPr>
+        <w:t>logs</w:t>
+      </w:r>
+      <w:proofErr w:type="spellEnd"/>
+      <w:r>
+        <w:rPr>
+          <w:rFonts w:ascii="Segoe UI" w:hAnsi="Segoe UI" w:cs="Segoe UI"/>
+          <w:sz w:val="24"/>
+          <w:szCs w:val="24"/>
+        </w:rPr>
+        <w:t xml:space="preserve"> de </w:t>
+      </w:r>
+      <w:proofErr w:type="spellStart"/>
+      <w:r>
+        <w:rPr>
+          <w:rFonts w:ascii="Segoe UI" w:hAnsi="Segoe UI" w:cs="Segoe UI"/>
+          <w:sz w:val="24"/>
+          <w:szCs w:val="24"/>
+        </w:rPr>
+        <w:t>Login</w:t>
+      </w:r>
+      <w:proofErr w:type="spellEnd"/>
+      <w:r>
+        <w:rPr>
+          <w:rFonts w:ascii="Segoe UI" w:hAnsi="Segoe UI" w:cs="Segoe UI"/>
+          <w:sz w:val="24"/>
+          <w:szCs w:val="24"/>
+        </w:rPr>
+        <w:t xml:space="preserve">, Backup, informix y firewall. La instalación se hace de forma automática al igual que un sistema de actualizaciones por git y es solamente utilizado por ROOT.  </w:t>
+      </w:r>
+      <w:r>
+        <w:rPr>
+          <w:rFonts w:ascii="Segoe UI" w:hAnsi="Segoe UI" w:cs="Segoe UI"/>
+          <w:sz w:val="24"/>
+          <w:szCs w:val="24"/>
+        </w:rPr>
+        <w:t xml:space="preserve"> </w:t>
+      </w:r>
+    </w:p>
+    <w:p>
+      <w:pPr>
+        <w:rPr>
+          <w:rFonts w:ascii="Segoe UI" w:hAnsi="Segoe UI" w:cs="Segoe UI"/>
+          <w:color w:val="0070C0"/>
+          <w:sz w:val="32"/>
+          <w:szCs w:val="32"/>
+        </w:rPr>
+      </w:pPr>
+      <w:r>
+        <w:rPr>
+          <w:rFonts w:ascii="Segoe UI" w:hAnsi="Segoe UI" w:cs="Segoe UI"/>
+          <w:color w:val="0070C0"/>
+          <w:sz w:val="32"/>
+          <w:szCs w:val="32"/>
+        </w:rPr>
+        <w:t>/*</w:t>
+      </w:r>
+      <w:r>
+        <w:rPr>
+          <w:rFonts w:ascii="Segoe UI" w:hAnsi="Segoe UI" w:cs="Segoe UI"/>
+          <w:color w:val="0070C0"/>
+          <w:sz w:val="32"/>
+          <w:szCs w:val="32"/>
+        </w:rPr>
+        <w:t>FACUNDO</w:t>
+      </w:r>
+      <w:r>
+        <w:rPr>
+          <w:rFonts w:ascii="Segoe UI" w:hAnsi="Segoe UI" w:cs="Segoe UI"/>
+          <w:color w:val="0070C0"/>
+          <w:sz w:val="32"/>
+          <w:szCs w:val="32"/>
+        </w:rPr>
+        <w:t>*/</w:t>
+      </w:r>
+    </w:p>
+    <w:p>
+      <w:pPr>
+        <w:rPr>
+          <w:rFonts w:ascii="Segoe UI" w:hAnsi="Segoe UI" w:cs="Segoe UI"/>
+          <w:sz w:val="32"/>
+          <w:szCs w:val="32"/>
+        </w:rPr>
+      </w:pPr>
+      <w:r>
+        <w:rPr>
+          <w:rFonts w:ascii="Segoe UI" w:hAnsi="Segoe UI" w:cs="Segoe UI"/>
+          <w:sz w:val="32"/>
+          <w:szCs w:val="32"/>
+        </w:rPr>
         <w:t>3</w:t>
       </w:r>
       <w:r>
@@ -3816,7 +3818,7 @@
           <w:sz w:val="32"/>
           <w:szCs w:val="32"/>
         </w:rPr>
-        <w:t>5</w:t>
+        <w:t>6</w:t>
       </w:r>
       <w:r>
         <w:rPr>
@@ -3841,33 +3843,23 @@
           <w:sz w:val="24"/>
           <w:szCs w:val="24"/>
         </w:rPr>
-        <w:t xml:space="preserve">Para el uso del servidor se ha diseñado un Shell script el cual permite la utilización de las distintas funcionalidades </w:t>
-      </w:r>
-      <w:proofErr w:type="gramStart"/>
-      <w:r>
-        <w:rPr>
-          <w:rFonts w:ascii="Segoe UI" w:hAnsi="Segoe UI" w:cs="Segoe UI"/>
-          <w:sz w:val="24"/>
-          <w:szCs w:val="24"/>
-        </w:rPr>
-        <w:t xml:space="preserve">del </w:t>
-      </w:r>
-      <w:r>
-        <w:rPr>
-          <w:rFonts w:ascii="Segoe UI" w:hAnsi="Segoe UI" w:cs="Segoe UI"/>
-          <w:sz w:val="24"/>
-          <w:szCs w:val="24"/>
-        </w:rPr>
-        <w:t>red</w:t>
-      </w:r>
-      <w:proofErr w:type="gramEnd"/>
-      <w:r>
-        <w:rPr>
-          <w:rFonts w:ascii="Segoe UI" w:hAnsi="Segoe UI" w:cs="Segoe UI"/>
-          <w:sz w:val="24"/>
-          <w:szCs w:val="24"/>
-        </w:rPr>
-        <w:t xml:space="preserve"> </w:t>
+        <w:t>Además,</w:t>
+      </w:r>
+      <w:r>
+        <w:rPr>
+          <w:rFonts w:ascii="Segoe UI" w:hAnsi="Segoe UI" w:cs="Segoe UI"/>
+          <w:sz w:val="24"/>
+          <w:szCs w:val="24"/>
+        </w:rPr>
+        <w:t xml:space="preserve"> el servidor cuenta con un sistema </w:t>
+      </w:r>
+      <w:r>
+        <w:rPr>
+          <w:rFonts w:ascii="Segoe UI" w:hAnsi="Segoe UI" w:cs="Segoe UI"/>
+          <w:sz w:val="24"/>
+          <w:szCs w:val="24"/>
+        </w:rPr>
+        <w:t>de respaldos el cual realiza un Backup incremental cada 1 hora y un Backup total todos los días a las 00:00. Los documentos a respaldar son /home, /</w:t>
       </w:r>
       <w:proofErr w:type="spellStart"/>
       <w:r>
@@ -3876,7 +3868,7 @@
           <w:sz w:val="24"/>
           <w:szCs w:val="24"/>
         </w:rPr>
-        <w:t>hat</w:t>
+        <w:t>var</w:t>
       </w:r>
       <w:proofErr w:type="spellEnd"/>
       <w:r>
@@ -3885,39 +3877,15 @@
           <w:sz w:val="24"/>
           <w:szCs w:val="24"/>
         </w:rPr>
-        <w:t xml:space="preserve"> 7</w:t>
-      </w:r>
-      <w:r>
-        <w:rPr>
-          <w:rFonts w:ascii="Segoe UI" w:hAnsi="Segoe UI" w:cs="Segoe UI"/>
-          <w:sz w:val="24"/>
-          <w:szCs w:val="24"/>
-        </w:rPr>
-        <w:t xml:space="preserve">. Tanto como ABML de usuarios y grupos, como manejo de redes, </w:t>
-      </w:r>
-      <w:r>
-        <w:rPr>
-          <w:rFonts w:ascii="Segoe UI" w:hAnsi="Segoe UI" w:cs="Segoe UI"/>
-          <w:sz w:val="24"/>
-          <w:szCs w:val="24"/>
-        </w:rPr>
-        <w:t>socket</w:t>
-      </w:r>
-      <w:r>
-        <w:rPr>
-          <w:rFonts w:ascii="Segoe UI" w:hAnsi="Segoe UI" w:cs="Segoe UI"/>
-          <w:sz w:val="24"/>
-          <w:szCs w:val="24"/>
-        </w:rPr>
-        <w:t>,</w:t>
-      </w:r>
-      <w:r>
-        <w:rPr>
-          <w:rFonts w:ascii="Segoe UI" w:hAnsi="Segoe UI" w:cs="Segoe UI"/>
-          <w:sz w:val="24"/>
-          <w:szCs w:val="24"/>
-        </w:rPr>
-        <w:t xml:space="preserve"> procesos, </w:t>
+        <w:t>/log y las BBDD seleccionadas. Los archivos generados por el Backup son enviados automáticamente al servidor de respaldo</w:t>
+      </w:r>
+      <w:r>
+        <w:rPr>
+          <w:rFonts w:ascii="Segoe UI" w:hAnsi="Segoe UI" w:cs="Segoe UI"/>
+          <w:sz w:val="24"/>
+          <w:szCs w:val="24"/>
+        </w:rPr>
+        <w:t xml:space="preserve">. En caso de perdida o falla contamos con un sistema automatizado de restauración de </w:t>
       </w:r>
       <w:proofErr w:type="spellStart"/>
       <w:r>
@@ -3926,198 +3894,25 @@
           <w:sz w:val="24"/>
           <w:szCs w:val="24"/>
         </w:rPr>
-        <w:t>ssh</w:t>
+        <w:t>backups</w:t>
       </w:r>
       <w:proofErr w:type="spellEnd"/>
-      <w:r>
-        <w:rPr>
-          <w:rFonts w:ascii="Segoe UI" w:hAnsi="Segoe UI" w:cs="Segoe UI"/>
-          <w:sz w:val="24"/>
-          <w:szCs w:val="24"/>
-        </w:rPr>
-        <w:t xml:space="preserve">, logs de Login, Backup, informix y firewall. La instalación se hace de forma automática al igual que un sistema de actualizaciones por git y es solamente utilizado por ROOT.  </w:t>
-      </w:r>
-      <w:r>
-        <w:rPr>
-          <w:rFonts w:ascii="Segoe UI" w:hAnsi="Segoe UI" w:cs="Segoe UI"/>
-          <w:sz w:val="24"/>
-          <w:szCs w:val="24"/>
-        </w:rPr>
-        <w:t xml:space="preserve"> </w:t>
-      </w:r>
-    </w:p>
-    <w:p>
-      <w:pPr>
-        <w:rPr>
-          <w:rFonts w:ascii="Segoe UI" w:hAnsi="Segoe UI" w:cs="Segoe UI"/>
-          <w:color w:val="0070C0"/>
-          <w:sz w:val="32"/>
-          <w:szCs w:val="32"/>
-        </w:rPr>
-      </w:pPr>
-      <w:r>
-        <w:rPr>
-          <w:rFonts w:ascii="Segoe UI" w:hAnsi="Segoe UI" w:cs="Segoe UI"/>
-          <w:color w:val="0070C0"/>
-          <w:sz w:val="32"/>
-          <w:szCs w:val="32"/>
-        </w:rPr>
-        <w:t>/*</w:t>
-      </w:r>
-      <w:r>
-        <w:rPr>
-          <w:rFonts w:ascii="Segoe UI" w:hAnsi="Segoe UI" w:cs="Segoe UI"/>
-          <w:color w:val="0070C0"/>
-          <w:sz w:val="32"/>
-          <w:szCs w:val="32"/>
-        </w:rPr>
-        <w:t>FACUNDO</w:t>
-      </w:r>
-      <w:r>
-        <w:rPr>
-          <w:rFonts w:ascii="Segoe UI" w:hAnsi="Segoe UI" w:cs="Segoe UI"/>
-          <w:color w:val="0070C0"/>
-          <w:sz w:val="32"/>
-          <w:szCs w:val="32"/>
-        </w:rPr>
-        <w:t>*/</w:t>
-      </w:r>
-    </w:p>
-    <w:p>
-      <w:pPr>
-        <w:rPr>
-          <w:rFonts w:ascii="Segoe UI" w:hAnsi="Segoe UI" w:cs="Segoe UI"/>
-          <w:sz w:val="32"/>
-          <w:szCs w:val="32"/>
-        </w:rPr>
-      </w:pPr>
-      <w:r>
-        <w:rPr>
-          <w:rFonts w:ascii="Segoe UI" w:hAnsi="Segoe UI" w:cs="Segoe UI"/>
-          <w:sz w:val="32"/>
-          <w:szCs w:val="32"/>
-        </w:rPr>
-        <w:t>3</w:t>
-      </w:r>
-      <w:r>
-        <w:rPr>
-          <w:rFonts w:ascii="Segoe UI" w:hAnsi="Segoe UI" w:cs="Segoe UI"/>
-          <w:sz w:val="32"/>
-          <w:szCs w:val="32"/>
-        </w:rPr>
-        <w:t>6</w:t>
-      </w:r>
-      <w:r>
-        <w:rPr>
-          <w:rFonts w:ascii="Segoe UI" w:hAnsi="Segoe UI" w:cs="Segoe UI"/>
-          <w:sz w:val="32"/>
-          <w:szCs w:val="32"/>
-        </w:rPr>
-        <w:t>º Diapositiva</w:t>
-      </w:r>
-    </w:p>
-    <w:p>
-      <w:pPr>
-        <w:rPr>
-          <w:rFonts w:ascii="Segoe UI" w:hAnsi="Segoe UI" w:cs="Segoe UI"/>
-          <w:sz w:val="24"/>
-          <w:szCs w:val="24"/>
-        </w:rPr>
-      </w:pPr>
-      <w:r>
-        <w:rPr>
-          <w:rFonts w:ascii="Segoe UI" w:hAnsi="Segoe UI" w:cs="Segoe UI"/>
-          <w:sz w:val="24"/>
-          <w:szCs w:val="24"/>
-        </w:rPr>
-        <w:t>Además,</w:t>
-      </w:r>
-      <w:r>
-        <w:rPr>
-          <w:rFonts w:ascii="Segoe UI" w:hAnsi="Segoe UI" w:cs="Segoe UI"/>
-          <w:sz w:val="24"/>
-          <w:szCs w:val="24"/>
-        </w:rPr>
-        <w:t xml:space="preserve"> el servidor cuenta con un sistema </w:t>
-      </w:r>
-      <w:r>
-        <w:rPr>
-          <w:rFonts w:ascii="Segoe UI" w:hAnsi="Segoe UI" w:cs="Segoe UI"/>
-          <w:sz w:val="24"/>
-          <w:szCs w:val="24"/>
-        </w:rPr>
-        <w:t>de respaldos el cual realiza un Backup incremental cada 1 hora y un Backup total todos los días a las 00:00. Los documentos a respaldar son /home, /</w:t>
-      </w:r>
-      <w:proofErr w:type="spellStart"/>
-      <w:r>
-        <w:rPr>
-          <w:rFonts w:ascii="Segoe UI" w:hAnsi="Segoe UI" w:cs="Segoe UI"/>
-          <w:sz w:val="24"/>
-          <w:szCs w:val="24"/>
-        </w:rPr>
-        <w:t>var</w:t>
-      </w:r>
-      <w:proofErr w:type="spellEnd"/>
-      <w:r>
-        <w:rPr>
-          <w:rFonts w:ascii="Segoe UI" w:hAnsi="Segoe UI" w:cs="Segoe UI"/>
-          <w:sz w:val="24"/>
-          <w:szCs w:val="24"/>
-        </w:rPr>
-        <w:t>/log y las BBDD seleccionadas. Los archivos generados por el Backup son enviados automáticamente al servidor de respaldo</w:t>
-      </w:r>
-      <w:r>
-        <w:rPr>
-          <w:rFonts w:ascii="Segoe UI" w:hAnsi="Segoe UI" w:cs="Segoe UI"/>
-          <w:sz w:val="24"/>
-          <w:szCs w:val="24"/>
-        </w:rPr>
-        <w:t xml:space="preserve">. En caso de perdida o falla contamos con un sistema automatizado de restauración de </w:t>
-      </w:r>
-      <w:proofErr w:type="spellStart"/>
-      <w:r>
-        <w:rPr>
-          <w:rFonts w:ascii="Segoe UI" w:hAnsi="Segoe UI" w:cs="Segoe UI"/>
-          <w:sz w:val="24"/>
-          <w:szCs w:val="24"/>
-        </w:rPr>
-        <w:t>backups</w:t>
-      </w:r>
-      <w:bookmarkStart w:id="2" w:name="_GoBack"/>
-      <w:bookmarkEnd w:id="2"/>
-      <w:proofErr w:type="spellEnd"/>
-    </w:p>
-    <w:p>
-      <w:pPr>
-        <w:rPr>
-          <w:rFonts w:ascii="Segoe UI" w:hAnsi="Segoe UI" w:cs="Segoe UI"/>
-          <w:sz w:val="32"/>
-          <w:szCs w:val="32"/>
-        </w:rPr>
-      </w:pPr>
-      <w:r>
-        <w:rPr>
-          <w:rFonts w:ascii="Segoe UI" w:hAnsi="Segoe UI" w:cs="Segoe UI"/>
-          <w:sz w:val="32"/>
-          <w:szCs w:val="32"/>
-        </w:rPr>
-        <w:t>3</w:t>
-      </w:r>
-      <w:r>
-        <w:rPr>
-          <w:rFonts w:ascii="Segoe UI" w:hAnsi="Segoe UI" w:cs="Segoe UI"/>
-          <w:sz w:val="32"/>
-          <w:szCs w:val="32"/>
-        </w:rPr>
-        <w:t>7</w:t>
-      </w:r>
-      <w:r>
-        <w:rPr>
-          <w:rFonts w:ascii="Segoe UI" w:hAnsi="Segoe UI" w:cs="Segoe UI"/>
-          <w:sz w:val="32"/>
-          <w:szCs w:val="32"/>
-        </w:rPr>
-        <w:t>º Diapositiva</w:t>
+    </w:p>
+    <w:p>
+      <w:pPr>
+        <w:rPr>
+          <w:rFonts w:ascii="Segoe UI" w:hAnsi="Segoe UI" w:cs="Segoe UI"/>
+          <w:sz w:val="32"/>
+          <w:szCs w:val="32"/>
+        </w:rPr>
+      </w:pPr>
+      <w:r>
+        <w:rPr>
+          <w:rFonts w:ascii="Segoe UI" w:hAnsi="Segoe UI" w:cs="Segoe UI"/>
+          <w:sz w:val="32"/>
+          <w:szCs w:val="32"/>
+        </w:rPr>
+        <w:t>37º Diapositiva</w:t>
       </w:r>
     </w:p>
     <w:p>
@@ -4278,12 +4073,12 @@
       </w:pPr>
     </w:p>
     <w:sectPr>
-      <w:headerReference w:type="even" r:id="rId6"/>
-      <w:headerReference w:type="default" r:id="rId7"/>
-      <w:footerReference w:type="even" r:id="rId8"/>
-      <w:footerReference w:type="default" r:id="rId9"/>
-      <w:headerReference w:type="first" r:id="rId10"/>
-      <w:footerReference w:type="first" r:id="rId11"/>
+      <w:headerReference w:type="even" r:id="rId7"/>
+      <w:headerReference w:type="default" r:id="rId8"/>
+      <w:footerReference w:type="even" r:id="rId9"/>
+      <w:footerReference w:type="default" r:id="rId10"/>
+      <w:headerReference w:type="first" r:id="rId11"/>
+      <w:footerReference w:type="first" r:id="rId12"/>
       <w:pgSz w:w="11906" w:h="16838"/>
       <w:pgMar w:top="851" w:right="1021" w:bottom="1077" w:left="1021" w:header="708" w:footer="708" w:gutter="0"/>
       <w:cols w:space="708"/>
@@ -4294,7 +4089,7 @@
 </file>
 
 <file path=word/endnotes.xml><?xml version="1.0" encoding="utf-8"?>
-<w:endnotes xmlns:wpc="http://schemas.microsoft.com/office/word/2010/wordprocessingCanvas" xmlns:cx="http://schemas.microsoft.com/office/drawing/2014/chartex" xmlns:cx1="http://schemas.microsoft.com/office/drawing/2015/9/8/chartex" xmlns:cx2="http://schemas.microsoft.com/office/drawing/2015/10/21/chartex" xmlns:cx3="http://schemas.microsoft.com/office/drawing/2016/5/9/chartex" xmlns:cx4="http://schemas.microsoft.com/office/drawing/2016/5/10/chartex" xmlns:cx5="http://schemas.microsoft.com/office/drawing/2016/5/11/chartex" xmlns:cx6="http://schemas.microsoft.com/office/drawing/2016/5/12/chartex" xmlns:cx7="http://schemas.microsoft.com/office/drawing/2016/5/13/chartex" xmlns:cx8="http://schemas.microsoft.com/office/drawing/2016/5/14/chartex" xmlns:mc="http://schemas.openxmlformats.org/markup-compatibility/2006" xmlns:aink="http://schemas.microsoft.com/office/drawing/2016/ink" xmlns:am3d="http://schemas.microsoft.com/office/drawing/2017/model3d" xmlns:o="urn:schemas-microsoft-com:office:office" xmlns:r="http://schemas.openxmlformats.org/officeDocument/2006/relationships" xmlns:m="http://schemas.openxmlformats.org/officeDocument/2006/math" xmlns:v="urn:schemas-microsoft-com:vml" xmlns:wp14="http://schemas.microsoft.com/office/word/2010/wordprocessingDrawing" xmlns:wp="http://schemas.openxmlformats.org/drawingml/2006/wordprocessingDrawing" xmlns:w10="urn:schemas-microsoft-com:office:word" xmlns:w="http://schemas.openxmlformats.org/wordprocessingml/2006/main" xmlns:w14="http://schemas.microsoft.com/office/word/2010/wordml" xmlns:w15="http://schemas.microsoft.com/office/word/2012/wordml" xmlns:w16cid="http://schemas.microsoft.com/office/word/2016/wordml/cid" xmlns:w16se="http://schemas.microsoft.com/office/word/2015/wordml/symex" xmlns:wpg="http://schemas.microsoft.com/office/word/2010/wordprocessingGroup" xmlns:wpi="http://schemas.microsoft.com/office/word/2010/wordprocessingInk" xmlns:wne="http://schemas.microsoft.com/office/word/2006/wordml" xmlns:wps="http://schemas.microsoft.com/office/word/2010/wordprocessingShape" mc:Ignorable="w14 w15 w16se w16cid wp14">
+<w:endnotes xmlns:wpc="http://schemas.microsoft.com/office/word/2010/wordprocessingCanvas" xmlns:mc="http://schemas.openxmlformats.org/markup-compatibility/2006" xmlns:o="urn:schemas-microsoft-com:office:office" xmlns:r="http://schemas.openxmlformats.org/officeDocument/2006/relationships" xmlns:m="http://schemas.openxmlformats.org/officeDocument/2006/math" xmlns:v="urn:schemas-microsoft-com:vml" xmlns:wp14="http://schemas.microsoft.com/office/word/2010/wordprocessingDrawing" xmlns:wp="http://schemas.openxmlformats.org/drawingml/2006/wordprocessingDrawing" xmlns:w10="urn:schemas-microsoft-com:office:word" xmlns:w="http://schemas.openxmlformats.org/wordprocessingml/2006/main" xmlns:w14="http://schemas.microsoft.com/office/word/2010/wordml" xmlns:wpg="http://schemas.microsoft.com/office/word/2010/wordprocessingGroup" xmlns:wpi="http://schemas.microsoft.com/office/word/2010/wordprocessingInk" xmlns:wne="http://schemas.microsoft.com/office/word/2006/wordml" xmlns:wps="http://schemas.microsoft.com/office/word/2010/wordprocessingShape" mc:Ignorable="w14 wp14">
   <w:endnote w:type="separator" w:id="-1">
     <w:p>
       <w:pPr>
@@ -4319,7 +4114,7 @@
 </file>
 
 <file path=word/footer1.xml><?xml version="1.0" encoding="utf-8"?>
-<w:ftr xmlns:wpc="http://schemas.microsoft.com/office/word/2010/wordprocessingCanvas" xmlns:cx="http://schemas.microsoft.com/office/drawing/2014/chartex" xmlns:cx1="http://schemas.microsoft.com/office/drawing/2015/9/8/chartex" xmlns:cx2="http://schemas.microsoft.com/office/drawing/2015/10/21/chartex" xmlns:cx3="http://schemas.microsoft.com/office/drawing/2016/5/9/chartex" xmlns:cx4="http://schemas.microsoft.com/office/drawing/2016/5/10/chartex" xmlns:cx5="http://schemas.microsoft.com/office/drawing/2016/5/11/chartex" xmlns:cx6="http://schemas.microsoft.com/office/drawing/2016/5/12/chartex" xmlns:cx7="http://schemas.microsoft.com/office/drawing/2016/5/13/chartex" xmlns:cx8="http://schemas.microsoft.com/office/drawing/2016/5/14/chartex" xmlns:mc="http://schemas.openxmlformats.org/markup-compatibility/2006" xmlns:aink="http://schemas.microsoft.com/office/drawing/2016/ink" xmlns:am3d="http://schemas.microsoft.com/office/drawing/2017/model3d" xmlns:o="urn:schemas-microsoft-com:office:office" xmlns:r="http://schemas.openxmlformats.org/officeDocument/2006/relationships" xmlns:m="http://schemas.openxmlformats.org/officeDocument/2006/math" xmlns:v="urn:schemas-microsoft-com:vml" xmlns:wp14="http://schemas.microsoft.com/office/word/2010/wordprocessingDrawing" xmlns:wp="http://schemas.openxmlformats.org/drawingml/2006/wordprocessingDrawing" xmlns:w10="urn:schemas-microsoft-com:office:word" xmlns:w="http://schemas.openxmlformats.org/wordprocessingml/2006/main" xmlns:w14="http://schemas.microsoft.com/office/word/2010/wordml" xmlns:w15="http://schemas.microsoft.com/office/word/2012/wordml" xmlns:w16cid="http://schemas.microsoft.com/office/word/2016/wordml/cid" xmlns:w16se="http://schemas.microsoft.com/office/word/2015/wordml/symex" xmlns:wpg="http://schemas.microsoft.com/office/word/2010/wordprocessingGroup" xmlns:wpi="http://schemas.microsoft.com/office/word/2010/wordprocessingInk" xmlns:wne="http://schemas.microsoft.com/office/word/2006/wordml" xmlns:wps="http://schemas.microsoft.com/office/word/2010/wordprocessingShape" mc:Ignorable="w14 w15 w16se w16cid wp14">
+<w:ftr xmlns:wpc="http://schemas.microsoft.com/office/word/2010/wordprocessingCanvas" xmlns:mc="http://schemas.openxmlformats.org/markup-compatibility/2006" xmlns:o="urn:schemas-microsoft-com:office:office" xmlns:r="http://schemas.openxmlformats.org/officeDocument/2006/relationships" xmlns:m="http://schemas.openxmlformats.org/officeDocument/2006/math" xmlns:v="urn:schemas-microsoft-com:vml" xmlns:wp14="http://schemas.microsoft.com/office/word/2010/wordprocessingDrawing" xmlns:wp="http://schemas.openxmlformats.org/drawingml/2006/wordprocessingDrawing" xmlns:w10="urn:schemas-microsoft-com:office:word" xmlns:w="http://schemas.openxmlformats.org/wordprocessingml/2006/main" xmlns:w14="http://schemas.microsoft.com/office/word/2010/wordml" xmlns:wpg="http://schemas.microsoft.com/office/word/2010/wordprocessingGroup" xmlns:wpi="http://schemas.microsoft.com/office/word/2010/wordprocessingInk" xmlns:wne="http://schemas.microsoft.com/office/word/2006/wordml" xmlns:wps="http://schemas.microsoft.com/office/word/2010/wordprocessingShape" mc:Ignorable="w14 wp14">
   <w:p>
     <w:pPr>
       <w:pStyle w:val="Piedepgina"/>
@@ -4329,7 +4124,7 @@
 </file>
 
 <file path=word/footer2.xml><?xml version="1.0" encoding="utf-8"?>
-<w:ftr xmlns:wpc="http://schemas.microsoft.com/office/word/2010/wordprocessingCanvas" xmlns:cx="http://schemas.microsoft.com/office/drawing/2014/chartex" xmlns:cx1="http://schemas.microsoft.com/office/drawing/2015/9/8/chartex" xmlns:cx2="http://schemas.microsoft.com/office/drawing/2015/10/21/chartex" xmlns:cx3="http://schemas.microsoft.com/office/drawing/2016/5/9/chartex" xmlns:cx4="http://schemas.microsoft.com/office/drawing/2016/5/10/chartex" xmlns:cx5="http://schemas.microsoft.com/office/drawing/2016/5/11/chartex" xmlns:cx6="http://schemas.microsoft.com/office/drawing/2016/5/12/chartex" xmlns:cx7="http://schemas.microsoft.com/office/drawing/2016/5/13/chartex" xmlns:cx8="http://schemas.microsoft.com/office/drawing/2016/5/14/chartex" xmlns:mc="http://schemas.openxmlformats.org/markup-compatibility/2006" xmlns:aink="http://schemas.microsoft.com/office/drawing/2016/ink" xmlns:am3d="http://schemas.microsoft.com/office/drawing/2017/model3d" xmlns:o="urn:schemas-microsoft-com:office:office" xmlns:r="http://schemas.openxmlformats.org/officeDocument/2006/relationships" xmlns:m="http://schemas.openxmlformats.org/officeDocument/2006/math" xmlns:v="urn:schemas-microsoft-com:vml" xmlns:wp14="http://schemas.microsoft.com/office/word/2010/wordprocessingDrawing" xmlns:wp="http://schemas.openxmlformats.org/drawingml/2006/wordprocessingDrawing" xmlns:w10="urn:schemas-microsoft-com:office:word" xmlns:w="http://schemas.openxmlformats.org/wordprocessingml/2006/main" xmlns:w14="http://schemas.microsoft.com/office/word/2010/wordml" xmlns:w15="http://schemas.microsoft.com/office/word/2012/wordml" xmlns:w16cid="http://schemas.microsoft.com/office/word/2016/wordml/cid" xmlns:w16se="http://schemas.microsoft.com/office/word/2015/wordml/symex" xmlns:wpg="http://schemas.microsoft.com/office/word/2010/wordprocessingGroup" xmlns:wpi="http://schemas.microsoft.com/office/word/2010/wordprocessingInk" xmlns:wne="http://schemas.microsoft.com/office/word/2006/wordml" xmlns:wps="http://schemas.microsoft.com/office/word/2010/wordprocessingShape" mc:Ignorable="w14 w15 w16se w16cid wp14">
+<w:ftr xmlns:wpc="http://schemas.microsoft.com/office/word/2010/wordprocessingCanvas" xmlns:mc="http://schemas.openxmlformats.org/markup-compatibility/2006" xmlns:o="urn:schemas-microsoft-com:office:office" xmlns:r="http://schemas.openxmlformats.org/officeDocument/2006/relationships" xmlns:m="http://schemas.openxmlformats.org/officeDocument/2006/math" xmlns:v="urn:schemas-microsoft-com:vml" xmlns:wp14="http://schemas.microsoft.com/office/word/2010/wordprocessingDrawing" xmlns:wp="http://schemas.openxmlformats.org/drawingml/2006/wordprocessingDrawing" xmlns:w10="urn:schemas-microsoft-com:office:word" xmlns:w="http://schemas.openxmlformats.org/wordprocessingml/2006/main" xmlns:w14="http://schemas.microsoft.com/office/word/2010/wordml" xmlns:wpg="http://schemas.microsoft.com/office/word/2010/wordprocessingGroup" xmlns:wpi="http://schemas.microsoft.com/office/word/2010/wordprocessingInk" xmlns:wne="http://schemas.microsoft.com/office/word/2006/wordml" xmlns:wps="http://schemas.microsoft.com/office/word/2010/wordprocessingShape" mc:Ignorable="w14 wp14">
   <w:p>
     <w:pPr>
       <w:pStyle w:val="Piedepgina"/>
@@ -4339,7 +4134,7 @@
 </file>
 
 <file path=word/footer3.xml><?xml version="1.0" encoding="utf-8"?>
-<w:ftr xmlns:wpc="http://schemas.microsoft.com/office/word/2010/wordprocessingCanvas" xmlns:cx="http://schemas.microsoft.com/office/drawing/2014/chartex" xmlns:cx1="http://schemas.microsoft.com/office/drawing/2015/9/8/chartex" xmlns:cx2="http://schemas.microsoft.com/office/drawing/2015/10/21/chartex" xmlns:cx3="http://schemas.microsoft.com/office/drawing/2016/5/9/chartex" xmlns:cx4="http://schemas.microsoft.com/office/drawing/2016/5/10/chartex" xmlns:cx5="http://schemas.microsoft.com/office/drawing/2016/5/11/chartex" xmlns:cx6="http://schemas.microsoft.com/office/drawing/2016/5/12/chartex" xmlns:cx7="http://schemas.microsoft.com/office/drawing/2016/5/13/chartex" xmlns:cx8="http://schemas.microsoft.com/office/drawing/2016/5/14/chartex" xmlns:mc="http://schemas.openxmlformats.org/markup-compatibility/2006" xmlns:aink="http://schemas.microsoft.com/office/drawing/2016/ink" xmlns:am3d="http://schemas.microsoft.com/office/drawing/2017/model3d" xmlns:o="urn:schemas-microsoft-com:office:office" xmlns:r="http://schemas.openxmlformats.org/officeDocument/2006/relationships" xmlns:m="http://schemas.openxmlformats.org/officeDocument/2006/math" xmlns:v="urn:schemas-microsoft-com:vml" xmlns:wp14="http://schemas.microsoft.com/office/word/2010/wordprocessingDrawing" xmlns:wp="http://schemas.openxmlformats.org/drawingml/2006/wordprocessingDrawing" xmlns:w10="urn:schemas-microsoft-com:office:word" xmlns:w="http://schemas.openxmlformats.org/wordprocessingml/2006/main" xmlns:w14="http://schemas.microsoft.com/office/word/2010/wordml" xmlns:w15="http://schemas.microsoft.com/office/word/2012/wordml" xmlns:w16cid="http://schemas.microsoft.com/office/word/2016/wordml/cid" xmlns:w16se="http://schemas.microsoft.com/office/word/2015/wordml/symex" xmlns:wpg="http://schemas.microsoft.com/office/word/2010/wordprocessingGroup" xmlns:wpi="http://schemas.microsoft.com/office/word/2010/wordprocessingInk" xmlns:wne="http://schemas.microsoft.com/office/word/2006/wordml" xmlns:wps="http://schemas.microsoft.com/office/word/2010/wordprocessingShape" mc:Ignorable="w14 w15 w16se w16cid wp14">
+<w:ftr xmlns:wpc="http://schemas.microsoft.com/office/word/2010/wordprocessingCanvas" xmlns:mc="http://schemas.openxmlformats.org/markup-compatibility/2006" xmlns:o="urn:schemas-microsoft-com:office:office" xmlns:r="http://schemas.openxmlformats.org/officeDocument/2006/relationships" xmlns:m="http://schemas.openxmlformats.org/officeDocument/2006/math" xmlns:v="urn:schemas-microsoft-com:vml" xmlns:wp14="http://schemas.microsoft.com/office/word/2010/wordprocessingDrawing" xmlns:wp="http://schemas.openxmlformats.org/drawingml/2006/wordprocessingDrawing" xmlns:w10="urn:schemas-microsoft-com:office:word" xmlns:w="http://schemas.openxmlformats.org/wordprocessingml/2006/main" xmlns:w14="http://schemas.microsoft.com/office/word/2010/wordml" xmlns:wpg="http://schemas.microsoft.com/office/word/2010/wordprocessingGroup" xmlns:wpi="http://schemas.microsoft.com/office/word/2010/wordprocessingInk" xmlns:wne="http://schemas.microsoft.com/office/word/2006/wordml" xmlns:wps="http://schemas.microsoft.com/office/word/2010/wordprocessingShape" mc:Ignorable="w14 wp14">
   <w:p>
     <w:pPr>
       <w:pStyle w:val="Piedepgina"/>
@@ -4349,7 +4144,7 @@
 </file>
 
 <file path=word/footnotes.xml><?xml version="1.0" encoding="utf-8"?>
-<w:footnotes xmlns:wpc="http://schemas.microsoft.com/office/word/2010/wordprocessingCanvas" xmlns:cx="http://schemas.microsoft.com/office/drawing/2014/chartex" xmlns:cx1="http://schemas.microsoft.com/office/drawing/2015/9/8/chartex" xmlns:cx2="http://schemas.microsoft.com/office/drawing/2015/10/21/chartex" xmlns:cx3="http://schemas.microsoft.com/office/drawing/2016/5/9/chartex" xmlns:cx4="http://schemas.microsoft.com/office/drawing/2016/5/10/chartex" xmlns:cx5="http://schemas.microsoft.com/office/drawing/2016/5/11/chartex" xmlns:cx6="http://schemas.microsoft.com/office/drawing/2016/5/12/chartex" xmlns:cx7="http://schemas.microsoft.com/office/drawing/2016/5/13/chartex" xmlns:cx8="http://schemas.microsoft.com/office/drawing/2016/5/14/chartex" xmlns:mc="http://schemas.openxmlformats.org/markup-compatibility/2006" xmlns:aink="http://schemas.microsoft.com/office/drawing/2016/ink" xmlns:am3d="http://schemas.microsoft.com/office/drawing/2017/model3d" xmlns:o="urn:schemas-microsoft-com:office:office" xmlns:r="http://schemas.openxmlformats.org/officeDocument/2006/relationships" xmlns:m="http://schemas.openxmlformats.org/officeDocument/2006/math" xmlns:v="urn:schemas-microsoft-com:vml" xmlns:wp14="http://schemas.microsoft.com/office/word/2010/wordprocessingDrawing" xmlns:wp="http://schemas.openxmlformats.org/drawingml/2006/wordprocessingDrawing" xmlns:w10="urn:schemas-microsoft-com:office:word" xmlns:w="http://schemas.openxmlformats.org/wordprocessingml/2006/main" xmlns:w14="http://schemas.microsoft.com/office/word/2010/wordml" xmlns:w15="http://schemas.microsoft.com/office/word/2012/wordml" xmlns:w16cid="http://schemas.microsoft.com/office/word/2016/wordml/cid" xmlns:w16se="http://schemas.microsoft.com/office/word/2015/wordml/symex" xmlns:wpg="http://schemas.microsoft.com/office/word/2010/wordprocessingGroup" xmlns:wpi="http://schemas.microsoft.com/office/word/2010/wordprocessingInk" xmlns:wne="http://schemas.microsoft.com/office/word/2006/wordml" xmlns:wps="http://schemas.microsoft.com/office/word/2010/wordprocessingShape" mc:Ignorable="w14 w15 w16se w16cid wp14">
+<w:footnotes xmlns:wpc="http://schemas.microsoft.com/office/word/2010/wordprocessingCanvas" xmlns:mc="http://schemas.openxmlformats.org/markup-compatibility/2006" xmlns:o="urn:schemas-microsoft-com:office:office" xmlns:r="http://schemas.openxmlformats.org/officeDocument/2006/relationships" xmlns:m="http://schemas.openxmlformats.org/officeDocument/2006/math" xmlns:v="urn:schemas-microsoft-com:vml" xmlns:wp14="http://schemas.microsoft.com/office/word/2010/wordprocessingDrawing" xmlns:wp="http://schemas.openxmlformats.org/drawingml/2006/wordprocessingDrawing" xmlns:w10="urn:schemas-microsoft-com:office:word" xmlns:w="http://schemas.openxmlformats.org/wordprocessingml/2006/main" xmlns:w14="http://schemas.microsoft.com/office/word/2010/wordml" xmlns:wpg="http://schemas.microsoft.com/office/word/2010/wordprocessingGroup" xmlns:wpi="http://schemas.microsoft.com/office/word/2010/wordprocessingInk" xmlns:wne="http://schemas.microsoft.com/office/word/2006/wordml" xmlns:wps="http://schemas.microsoft.com/office/word/2010/wordprocessingShape" mc:Ignorable="w14 wp14">
   <w:footnote w:type="separator" w:id="-1">
     <w:p>
       <w:pPr>
@@ -4374,7 +4169,7 @@
 </file>
 
 <file path=word/header1.xml><?xml version="1.0" encoding="utf-8"?>
-<w:hdr xmlns:wpc="http://schemas.microsoft.com/office/word/2010/wordprocessingCanvas" xmlns:cx="http://schemas.microsoft.com/office/drawing/2014/chartex" xmlns:cx1="http://schemas.microsoft.com/office/drawing/2015/9/8/chartex" xmlns:cx2="http://schemas.microsoft.com/office/drawing/2015/10/21/chartex" xmlns:cx3="http://schemas.microsoft.com/office/drawing/2016/5/9/chartex" xmlns:cx4="http://schemas.microsoft.com/office/drawing/2016/5/10/chartex" xmlns:cx5="http://schemas.microsoft.com/office/drawing/2016/5/11/chartex" xmlns:cx6="http://schemas.microsoft.com/office/drawing/2016/5/12/chartex" xmlns:cx7="http://schemas.microsoft.com/office/drawing/2016/5/13/chartex" xmlns:cx8="http://schemas.microsoft.com/office/drawing/2016/5/14/chartex" xmlns:mc="http://schemas.openxmlformats.org/markup-compatibility/2006" xmlns:aink="http://schemas.microsoft.com/office/drawing/2016/ink" xmlns:am3d="http://schemas.microsoft.com/office/drawing/2017/model3d" xmlns:o="urn:schemas-microsoft-com:office:office" xmlns:r="http://schemas.openxmlformats.org/officeDocument/2006/relationships" xmlns:m="http://schemas.openxmlformats.org/officeDocument/2006/math" xmlns:v="urn:schemas-microsoft-com:vml" xmlns:wp14="http://schemas.microsoft.com/office/word/2010/wordprocessingDrawing" xmlns:wp="http://schemas.openxmlformats.org/drawingml/2006/wordprocessingDrawing" xmlns:w10="urn:schemas-microsoft-com:office:word" xmlns:w="http://schemas.openxmlformats.org/wordprocessingml/2006/main" xmlns:w14="http://schemas.microsoft.com/office/word/2010/wordml" xmlns:w15="http://schemas.microsoft.com/office/word/2012/wordml" xmlns:w16cid="http://schemas.microsoft.com/office/word/2016/wordml/cid" xmlns:w16se="http://schemas.microsoft.com/office/word/2015/wordml/symex" xmlns:wpg="http://schemas.microsoft.com/office/word/2010/wordprocessingGroup" xmlns:wpi="http://schemas.microsoft.com/office/word/2010/wordprocessingInk" xmlns:wne="http://schemas.microsoft.com/office/word/2006/wordml" xmlns:wps="http://schemas.microsoft.com/office/word/2010/wordprocessingShape" mc:Ignorable="w14 w15 w16se w16cid wp14">
+<w:hdr xmlns:wpc="http://schemas.microsoft.com/office/word/2010/wordprocessingCanvas" xmlns:mc="http://schemas.openxmlformats.org/markup-compatibility/2006" xmlns:o="urn:schemas-microsoft-com:office:office" xmlns:r="http://schemas.openxmlformats.org/officeDocument/2006/relationships" xmlns:m="http://schemas.openxmlformats.org/officeDocument/2006/math" xmlns:v="urn:schemas-microsoft-com:vml" xmlns:wp14="http://schemas.microsoft.com/office/word/2010/wordprocessingDrawing" xmlns:wp="http://schemas.openxmlformats.org/drawingml/2006/wordprocessingDrawing" xmlns:w10="urn:schemas-microsoft-com:office:word" xmlns:w="http://schemas.openxmlformats.org/wordprocessingml/2006/main" xmlns:w14="http://schemas.microsoft.com/office/word/2010/wordml" xmlns:wpg="http://schemas.microsoft.com/office/word/2010/wordprocessingGroup" xmlns:wpi="http://schemas.microsoft.com/office/word/2010/wordprocessingInk" xmlns:wne="http://schemas.microsoft.com/office/word/2006/wordml" xmlns:wps="http://schemas.microsoft.com/office/word/2010/wordprocessingShape" mc:Ignorable="w14 wp14">
   <w:p>
     <w:pPr>
       <w:pStyle w:val="Encabezado"/>
@@ -4414,7 +4209,7 @@
 </file>
 
 <file path=word/header2.xml><?xml version="1.0" encoding="utf-8"?>
-<w:hdr xmlns:wpc="http://schemas.microsoft.com/office/word/2010/wordprocessingCanvas" xmlns:cx="http://schemas.microsoft.com/office/drawing/2014/chartex" xmlns:cx1="http://schemas.microsoft.com/office/drawing/2015/9/8/chartex" xmlns:cx2="http://schemas.microsoft.com/office/drawing/2015/10/21/chartex" xmlns:cx3="http://schemas.microsoft.com/office/drawing/2016/5/9/chartex" xmlns:cx4="http://schemas.microsoft.com/office/drawing/2016/5/10/chartex" xmlns:cx5="http://schemas.microsoft.com/office/drawing/2016/5/11/chartex" xmlns:cx6="http://schemas.microsoft.com/office/drawing/2016/5/12/chartex" xmlns:cx7="http://schemas.microsoft.com/office/drawing/2016/5/13/chartex" xmlns:cx8="http://schemas.microsoft.com/office/drawing/2016/5/14/chartex" xmlns:mc="http://schemas.openxmlformats.org/markup-compatibility/2006" xmlns:aink="http://schemas.microsoft.com/office/drawing/2016/ink" xmlns:am3d="http://schemas.microsoft.com/office/drawing/2017/model3d" xmlns:o="urn:schemas-microsoft-com:office:office" xmlns:r="http://schemas.openxmlformats.org/officeDocument/2006/relationships" xmlns:m="http://schemas.openxmlformats.org/officeDocument/2006/math" xmlns:v="urn:schemas-microsoft-com:vml" xmlns:wp14="http://schemas.microsoft.com/office/word/2010/wordprocessingDrawing" xmlns:wp="http://schemas.openxmlformats.org/drawingml/2006/wordprocessingDrawing" xmlns:w10="urn:schemas-microsoft-com:office:word" xmlns:w="http://schemas.openxmlformats.org/wordprocessingml/2006/main" xmlns:w14="http://schemas.microsoft.com/office/word/2010/wordml" xmlns:w15="http://schemas.microsoft.com/office/word/2012/wordml" xmlns:w16cid="http://schemas.microsoft.com/office/word/2016/wordml/cid" xmlns:w16se="http://schemas.microsoft.com/office/word/2015/wordml/symex" xmlns:wpg="http://schemas.microsoft.com/office/word/2010/wordprocessingGroup" xmlns:wpi="http://schemas.microsoft.com/office/word/2010/wordprocessingInk" xmlns:wne="http://schemas.microsoft.com/office/word/2006/wordml" xmlns:wps="http://schemas.microsoft.com/office/word/2010/wordprocessingShape" mc:Ignorable="w14 w15 w16se w16cid wp14">
+<w:hdr xmlns:wpc="http://schemas.microsoft.com/office/word/2010/wordprocessingCanvas" xmlns:mc="http://schemas.openxmlformats.org/markup-compatibility/2006" xmlns:o="urn:schemas-microsoft-com:office:office" xmlns:r="http://schemas.openxmlformats.org/officeDocument/2006/relationships" xmlns:m="http://schemas.openxmlformats.org/officeDocument/2006/math" xmlns:v="urn:schemas-microsoft-com:vml" xmlns:wp14="http://schemas.microsoft.com/office/word/2010/wordprocessingDrawing" xmlns:wp="http://schemas.openxmlformats.org/drawingml/2006/wordprocessingDrawing" xmlns:w10="urn:schemas-microsoft-com:office:word" xmlns:w="http://schemas.openxmlformats.org/wordprocessingml/2006/main" xmlns:w14="http://schemas.microsoft.com/office/word/2010/wordml" xmlns:wpg="http://schemas.microsoft.com/office/word/2010/wordprocessingGroup" xmlns:wpi="http://schemas.microsoft.com/office/word/2010/wordprocessingInk" xmlns:wne="http://schemas.microsoft.com/office/word/2006/wordml" xmlns:wps="http://schemas.microsoft.com/office/word/2010/wordprocessingShape" mc:Ignorable="w14 wp14">
   <w:p>
     <w:pPr>
       <w:pStyle w:val="Encabezado"/>
@@ -4454,7 +4249,7 @@
 </file>
 
 <file path=word/header3.xml><?xml version="1.0" encoding="utf-8"?>
-<w:hdr xmlns:wpc="http://schemas.microsoft.com/office/word/2010/wordprocessingCanvas" xmlns:cx="http://schemas.microsoft.com/office/drawing/2014/chartex" xmlns:cx1="http://schemas.microsoft.com/office/drawing/2015/9/8/chartex" xmlns:cx2="http://schemas.microsoft.com/office/drawing/2015/10/21/chartex" xmlns:cx3="http://schemas.microsoft.com/office/drawing/2016/5/9/chartex" xmlns:cx4="http://schemas.microsoft.com/office/drawing/2016/5/10/chartex" xmlns:cx5="http://schemas.microsoft.com/office/drawing/2016/5/11/chartex" xmlns:cx6="http://schemas.microsoft.com/office/drawing/2016/5/12/chartex" xmlns:cx7="http://schemas.microsoft.com/office/drawing/2016/5/13/chartex" xmlns:cx8="http://schemas.microsoft.com/office/drawing/2016/5/14/chartex" xmlns:mc="http://schemas.openxmlformats.org/markup-compatibility/2006" xmlns:aink="http://schemas.microsoft.com/office/drawing/2016/ink" xmlns:am3d="http://schemas.microsoft.com/office/drawing/2017/model3d" xmlns:o="urn:schemas-microsoft-com:office:office" xmlns:r="http://schemas.openxmlformats.org/officeDocument/2006/relationships" xmlns:m="http://schemas.openxmlformats.org/officeDocument/2006/math" xmlns:v="urn:schemas-microsoft-com:vml" xmlns:wp14="http://schemas.microsoft.com/office/word/2010/wordprocessingDrawing" xmlns:wp="http://schemas.openxmlformats.org/drawingml/2006/wordprocessingDrawing" xmlns:w10="urn:schemas-microsoft-com:office:word" xmlns:w="http://schemas.openxmlformats.org/wordprocessingml/2006/main" xmlns:w14="http://schemas.microsoft.com/office/word/2010/wordml" xmlns:w15="http://schemas.microsoft.com/office/word/2012/wordml" xmlns:w16cid="http://schemas.microsoft.com/office/word/2016/wordml/cid" xmlns:w16se="http://schemas.microsoft.com/office/word/2015/wordml/symex" xmlns:wpg="http://schemas.microsoft.com/office/word/2010/wordprocessingGroup" xmlns:wpi="http://schemas.microsoft.com/office/word/2010/wordprocessingInk" xmlns:wne="http://schemas.microsoft.com/office/word/2006/wordml" xmlns:wps="http://schemas.microsoft.com/office/word/2010/wordprocessingShape" mc:Ignorable="w14 w15 w16se w16cid wp14">
+<w:hdr xmlns:wpc="http://schemas.microsoft.com/office/word/2010/wordprocessingCanvas" xmlns:mc="http://schemas.openxmlformats.org/markup-compatibility/2006" xmlns:o="urn:schemas-microsoft-com:office:office" xmlns:r="http://schemas.openxmlformats.org/officeDocument/2006/relationships" xmlns:m="http://schemas.openxmlformats.org/officeDocument/2006/math" xmlns:v="urn:schemas-microsoft-com:vml" xmlns:wp14="http://schemas.microsoft.com/office/word/2010/wordprocessingDrawing" xmlns:wp="http://schemas.openxmlformats.org/drawingml/2006/wordprocessingDrawing" xmlns:w10="urn:schemas-microsoft-com:office:word" xmlns:w="http://schemas.openxmlformats.org/wordprocessingml/2006/main" xmlns:w14="http://schemas.microsoft.com/office/word/2010/wordml" xmlns:wpg="http://schemas.microsoft.com/office/word/2010/wordprocessingGroup" xmlns:wpi="http://schemas.microsoft.com/office/word/2010/wordprocessingInk" xmlns:wne="http://schemas.microsoft.com/office/word/2006/wordml" xmlns:wps="http://schemas.microsoft.com/office/word/2010/wordprocessingShape" mc:Ignorable="w14 wp14">
   <w:p>
     <w:pPr>
       <w:pStyle w:val="Encabezado"/>
@@ -4494,7 +4289,7 @@
 </file>
 
 <file path=word/styles.xml><?xml version="1.0" encoding="utf-8"?>
-<w:styles xmlns:mc="http://schemas.openxmlformats.org/markup-compatibility/2006" xmlns:r="http://schemas.openxmlformats.org/officeDocument/2006/relationships" xmlns:w="http://schemas.openxmlformats.org/wordprocessingml/2006/main" xmlns:w14="http://schemas.microsoft.com/office/word/2010/wordml" xmlns:w15="http://schemas.microsoft.com/office/word/2012/wordml" xmlns:w16cid="http://schemas.microsoft.com/office/word/2016/wordml/cid" xmlns:w16se="http://schemas.microsoft.com/office/word/2015/wordml/symex" mc:Ignorable="w14 w15 w16se w16cid">
+<w:styles xmlns:mc="http://schemas.openxmlformats.org/markup-compatibility/2006" xmlns:r="http://schemas.openxmlformats.org/officeDocument/2006/relationships" xmlns:w="http://schemas.openxmlformats.org/wordprocessingml/2006/main" xmlns:w14="http://schemas.microsoft.com/office/word/2010/wordml" mc:Ignorable="w14">
   <w:docDefaults>
     <w:rPrDefault>
       <w:rPr>
@@ -4510,384 +4305,422 @@
       </w:pPr>
     </w:pPrDefault>
   </w:docDefaults>
-  <w:latentStyles w:defLockedState="0" w:defUIPriority="99" w:defSemiHidden="0" w:defUnhideWhenUsed="0" w:defQFormat="0" w:count="377">
-    <w:lsdException w:name="Normal" w:uiPriority="0" w:qFormat="1"/>
-    <w:lsdException w:name="heading 1" w:uiPriority="9" w:qFormat="1"/>
-    <w:lsdException w:name="heading 2" w:semiHidden="1" w:uiPriority="9" w:unhideWhenUsed="1" w:qFormat="1"/>
-    <w:lsdException w:name="heading 3" w:semiHidden="1" w:uiPriority="9" w:unhideWhenUsed="1" w:qFormat="1"/>
-    <w:lsdException w:name="heading 4" w:semiHidden="1" w:uiPriority="9" w:unhideWhenUsed="1" w:qFormat="1"/>
-    <w:lsdException w:name="heading 5" w:semiHidden="1" w:uiPriority="9" w:unhideWhenUsed="1" w:qFormat="1"/>
-    <w:lsdException w:name="heading 6" w:semiHidden="1" w:uiPriority="9" w:unhideWhenUsed="1" w:qFormat="1"/>
-    <w:lsdException w:name="heading 7" w:semiHidden="1" w:uiPriority="9" w:unhideWhenUsed="1" w:qFormat="1"/>
-    <w:lsdException w:name="heading 8" w:semiHidden="1" w:uiPriority="9" w:unhideWhenUsed="1" w:qFormat="1"/>
-    <w:lsdException w:name="heading 9" w:semiHidden="1" w:uiPriority="9" w:unhideWhenUsed="1" w:qFormat="1"/>
-    <w:lsdException w:name="index 1" w:semiHidden="1" w:unhideWhenUsed="1"/>
-    <w:lsdException w:name="index 2" w:semiHidden="1" w:unhideWhenUsed="1"/>
-    <w:lsdException w:name="index 3" w:semiHidden="1" w:unhideWhenUsed="1"/>
-    <w:lsdException w:name="index 4" w:semiHidden="1" w:unhideWhenUsed="1"/>
-    <w:lsdException w:name="index 5" w:semiHidden="1" w:unhideWhenUsed="1"/>
-    <w:lsdException w:name="index 6" w:semiHidden="1" w:unhideWhenUsed="1"/>
-    <w:lsdException w:name="index 7" w:semiHidden="1" w:unhideWhenUsed="1"/>
-    <w:lsdException w:name="index 8" w:semiHidden="1" w:unhideWhenUsed="1"/>
-    <w:lsdException w:name="index 9" w:semiHidden="1" w:unhideWhenUsed="1"/>
-    <w:lsdException w:name="toc 1" w:semiHidden="1" w:uiPriority="39" w:unhideWhenUsed="1"/>
-    <w:lsdException w:name="toc 2" w:semiHidden="1" w:uiPriority="39" w:unhideWhenUsed="1"/>
-    <w:lsdException w:name="toc 3" w:semiHidden="1" w:uiPriority="39" w:unhideWhenUsed="1"/>
-    <w:lsdException w:name="toc 4" w:semiHidden="1" w:uiPriority="39" w:unhideWhenUsed="1"/>
-    <w:lsdException w:name="toc 5" w:semiHidden="1" w:uiPriority="39" w:unhideWhenUsed="1"/>
-    <w:lsdException w:name="toc 6" w:semiHidden="1" w:uiPriority="39" w:unhideWhenUsed="1"/>
-    <w:lsdException w:name="toc 7" w:semiHidden="1" w:uiPriority="39" w:unhideWhenUsed="1"/>
-    <w:lsdException w:name="toc 8" w:semiHidden="1" w:uiPriority="39" w:unhideWhenUsed="1"/>
-    <w:lsdException w:name="toc 9" w:semiHidden="1" w:uiPriority="39" w:unhideWhenUsed="1"/>
-    <w:lsdException w:name="Normal Indent" w:semiHidden="1" w:unhideWhenUsed="1"/>
-    <w:lsdException w:name="footnote text" w:semiHidden="1" w:unhideWhenUsed="1"/>
-    <w:lsdException w:name="annotation text" w:semiHidden="1" w:unhideWhenUsed="1"/>
-    <w:lsdException w:name="header" w:semiHidden="1" w:unhideWhenUsed="1"/>
-    <w:lsdException w:name="footer" w:semiHidden="1" w:unhideWhenUsed="1"/>
-    <w:lsdException w:name="index heading" w:semiHidden="1" w:unhideWhenUsed="1"/>
-    <w:lsdException w:name="caption" w:semiHidden="1" w:uiPriority="35" w:unhideWhenUsed="1" w:qFormat="1"/>
-    <w:lsdException w:name="table of figures" w:semiHidden="1" w:unhideWhenUsed="1"/>
-    <w:lsdException w:name="envelope address" w:semiHidden="1" w:unhideWhenUsed="1"/>
-    <w:lsdException w:name="envelope return" w:semiHidden="1" w:unhideWhenUsed="1"/>
-    <w:lsdException w:name="footnote reference" w:semiHidden="1" w:unhideWhenUsed="1"/>
-    <w:lsdException w:name="annotation reference" w:semiHidden="1" w:unhideWhenUsed="1"/>
-    <w:lsdException w:name="line number" w:semiHidden="1" w:unhideWhenUsed="1"/>
-    <w:lsdException w:name="page number" w:semiHidden="1" w:unhideWhenUsed="1"/>
-    <w:lsdException w:name="endnote reference" w:semiHidden="1" w:unhideWhenUsed="1"/>
-    <w:lsdException w:name="endnote text" w:semiHidden="1" w:unhideWhenUsed="1"/>
-    <w:lsdException w:name="table of authorities" w:semiHidden="1" w:unhideWhenUsed="1"/>
-    <w:lsdException w:name="macro" w:semiHidden="1" w:unhideWhenUsed="1"/>
-    <w:lsdException w:name="toa heading" w:semiHidden="1" w:unhideWhenUsed="1"/>
-    <w:lsdException w:name="List" w:semiHidden="1" w:unhideWhenUsed="1"/>
-    <w:lsdException w:name="List Bullet" w:semiHidden="1" w:unhideWhenUsed="1"/>
-    <w:lsdException w:name="List Number" w:semiHidden="1" w:unhideWhenUsed="1"/>
-    <w:lsdException w:name="List 2" w:semiHidden="1" w:unhideWhenUsed="1"/>
-    <w:lsdException w:name="List 3" w:semiHidden="1" w:unhideWhenUsed="1"/>
-    <w:lsdException w:name="List 4" w:semiHidden="1" w:unhideWhenUsed="1"/>
-    <w:lsdException w:name="List 5" w:semiHidden="1" w:unhideWhenUsed="1"/>
-    <w:lsdException w:name="List Bullet 2" w:semiHidden="1" w:unhideWhenUsed="1"/>
-    <w:lsdException w:name="List Bullet 3" w:semiHidden="1" w:unhideWhenUsed="1"/>
-    <w:lsdException w:name="List Bullet 4" w:semiHidden="1" w:unhideWhenUsed="1"/>
-    <w:lsdException w:name="List Bullet 5" w:semiHidden="1" w:unhideWhenUsed="1"/>
-    <w:lsdException w:name="List Number 2" w:semiHidden="1" w:unhideWhenUsed="1"/>
-    <w:lsdException w:name="List Number 3" w:semiHidden="1" w:unhideWhenUsed="1"/>
-    <w:lsdException w:name="List Number 4" w:semiHidden="1" w:unhideWhenUsed="1"/>
-    <w:lsdException w:name="List Number 5" w:semiHidden="1" w:unhideWhenUsed="1"/>
-    <w:lsdException w:name="Title" w:uiPriority="10" w:qFormat="1"/>
-    <w:lsdException w:name="Closing" w:semiHidden="1" w:unhideWhenUsed="1"/>
-    <w:lsdException w:name="Signature" w:semiHidden="1" w:unhideWhenUsed="1"/>
-    <w:lsdException w:name="Default Paragraph Font" w:semiHidden="1" w:uiPriority="1" w:unhideWhenUsed="1"/>
-    <w:lsdException w:name="Body Text" w:semiHidden="1" w:unhideWhenUsed="1"/>
-    <w:lsdException w:name="Body Text Indent" w:semiHidden="1" w:unhideWhenUsed="1"/>
-    <w:lsdException w:name="List Continue" w:semiHidden="1" w:unhideWhenUsed="1"/>
-    <w:lsdException w:name="List Continue 2" w:semiHidden="1" w:unhideWhenUsed="1"/>
-    <w:lsdException w:name="List Continue 3" w:semiHidden="1" w:unhideWhenUsed="1"/>
-    <w:lsdException w:name="List Continue 4" w:semiHidden="1" w:unhideWhenUsed="1"/>
-    <w:lsdException w:name="List Continue 5" w:semiHidden="1" w:unhideWhenUsed="1"/>
-    <w:lsdException w:name="Message Header" w:semiHidden="1" w:unhideWhenUsed="1"/>
-    <w:lsdException w:name="Subtitle" w:uiPriority="11" w:qFormat="1"/>
-    <w:lsdException w:name="Salutation" w:semiHidden="1" w:unhideWhenUsed="1"/>
-    <w:lsdException w:name="Date" w:semiHidden="1" w:unhideWhenUsed="1"/>
-    <w:lsdException w:name="Body Text First Indent" w:semiHidden="1" w:unhideWhenUsed="1"/>
-    <w:lsdException w:name="Body Text First Indent 2" w:semiHidden="1" w:unhideWhenUsed="1"/>
-    <w:lsdException w:name="Note Heading" w:semiHidden="1" w:unhideWhenUsed="1"/>
-    <w:lsdException w:name="Body Text 2" w:semiHidden="1" w:unhideWhenUsed="1"/>
-    <w:lsdException w:name="Body Text 3" w:semiHidden="1" w:unhideWhenUsed="1"/>
-    <w:lsdException w:name="Body Text Indent 2" w:semiHidden="1" w:unhideWhenUsed="1"/>
-    <w:lsdException w:name="Body Text Indent 3" w:semiHidden="1" w:unhideWhenUsed="1"/>
-    <w:lsdException w:name="Block Text" w:semiHidden="1" w:unhideWhenUsed="1"/>
-    <w:lsdException w:name="Hyperlink" w:semiHidden="1" w:unhideWhenUsed="1"/>
-    <w:lsdException w:name="FollowedHyperlink" w:semiHidden="1" w:unhideWhenUsed="1"/>
-    <w:lsdException w:name="Strong" w:uiPriority="22" w:qFormat="1"/>
-    <w:lsdException w:name="Emphasis" w:uiPriority="20" w:qFormat="1"/>
-    <w:lsdException w:name="Document Map" w:semiHidden="1" w:unhideWhenUsed="1"/>
-    <w:lsdException w:name="Plain Text" w:semiHidden="1" w:unhideWhenUsed="1"/>
-    <w:lsdException w:name="E-mail Signature" w:semiHidden="1" w:unhideWhenUsed="1"/>
-    <w:lsdException w:name="HTML Top of Form" w:semiHidden="1" w:unhideWhenUsed="1"/>
-    <w:lsdException w:name="HTML Bottom of Form" w:semiHidden="1" w:unhideWhenUsed="1"/>
-    <w:lsdException w:name="Normal (Web)" w:semiHidden="1" w:unhideWhenUsed="1"/>
-    <w:lsdException w:name="HTML Acronym" w:semiHidden="1" w:unhideWhenUsed="1"/>
-    <w:lsdException w:name="HTML Address" w:semiHidden="1" w:unhideWhenUsed="1"/>
-    <w:lsdException w:name="HTML Cite" w:semiHidden="1" w:unhideWhenUsed="1"/>
-    <w:lsdException w:name="HTML Code" w:semiHidden="1" w:unhideWhenUsed="1"/>
-    <w:lsdException w:name="HTML Definition" w:semiHidden="1" w:unhideWhenUsed="1"/>
-    <w:lsdException w:name="HTML Keyboard" w:semiHidden="1" w:unhideWhenUsed="1"/>
-    <w:lsdException w:name="HTML Preformatted" w:semiHidden="1" w:unhideWhenUsed="1"/>
-    <w:lsdException w:name="HTML Sample" w:semiHidden="1" w:unhideWhenUsed="1"/>
-    <w:lsdException w:name="HTML Typewriter" w:semiHidden="1" w:unhideWhenUsed="1"/>
-    <w:lsdException w:name="HTML Variable" w:semiHidden="1" w:unhideWhenUsed="1"/>
-    <w:lsdException w:name="Normal Table" w:semiHidden="1" w:unhideWhenUsed="1"/>
-    <w:lsdException w:name="annotation subject" w:semiHidden="1" w:unhideWhenUsed="1"/>
-    <w:lsdException w:name="No List" w:semiHidden="1" w:unhideWhenUsed="1"/>
-    <w:lsdException w:name="Outline List 1" w:semiHidden="1" w:unhideWhenUsed="1"/>
-    <w:lsdException w:name="Outline List 2" w:semiHidden="1" w:unhideWhenUsed="1"/>
-    <w:lsdException w:name="Outline List 3" w:semiHidden="1" w:unhideWhenUsed="1"/>
-    <w:lsdException w:name="Table Simple 1" w:semiHidden="1" w:unhideWhenUsed="1"/>
-    <w:lsdException w:name="Table Simple 2" w:semiHidden="1" w:unhideWhenUsed="1"/>
-    <w:lsdException w:name="Table Simple 3" w:semiHidden="1" w:unhideWhenUsed="1"/>
-    <w:lsdException w:name="Table Classic 1" w:semiHidden="1" w:unhideWhenUsed="1"/>
-    <w:lsdException w:name="Table Classic 2" w:semiHidden="1" w:unhideWhenUsed="1"/>
-    <w:lsdException w:name="Table Classic 3" w:semiHidden="1" w:unhideWhenUsed="1"/>
-    <w:lsdException w:name="Table Classic 4" w:semiHidden="1" w:unhideWhenUsed="1"/>
-    <w:lsdException w:name="Table Colorful 1" w:semiHidden="1" w:unhideWhenUsed="1"/>
-    <w:lsdException w:name="Table Colorful 2" w:semiHidden="1" w:unhideWhenUsed="1"/>
-    <w:lsdException w:name="Table Colorful 3" w:semiHidden="1" w:unhideWhenUsed="1"/>
-    <w:lsdException w:name="Table Columns 1" w:semiHidden="1" w:unhideWhenUsed="1"/>
-    <w:lsdException w:name="Table Columns 2" w:semiHidden="1" w:unhideWhenUsed="1"/>
-    <w:lsdException w:name="Table Columns 3" w:semiHidden="1" w:unhideWhenUsed="1"/>
-    <w:lsdException w:name="Table Columns 4" w:semiHidden="1" w:unhideWhenUsed="1"/>
-    <w:lsdException w:name="Table Columns 5" w:semiHidden="1" w:unhideWhenUsed="1"/>
-    <w:lsdException w:name="Table Grid 1" w:semiHidden="1" w:unhideWhenUsed="1"/>
-    <w:lsdException w:name="Table Grid 2" w:semiHidden="1" w:unhideWhenUsed="1"/>
-    <w:lsdException w:name="Table Grid 3" w:semiHidden="1" w:unhideWhenUsed="1"/>
-    <w:lsdException w:name="Table Grid 4" w:semiHidden="1" w:unhideWhenUsed="1"/>
-    <w:lsdException w:name="Table Grid 5" w:semiHidden="1" w:unhideWhenUsed="1"/>
-    <w:lsdException w:name="Table Grid 6" w:semiHidden="1" w:unhideWhenUsed="1"/>
-    <w:lsdException w:name="Table Grid 7" w:semiHidden="1" w:unhideWhenUsed="1"/>
-    <w:lsdException w:name="Table Grid 8" w:semiHidden="1" w:unhideWhenUsed="1"/>
-    <w:lsdException w:name="Table List 1" w:semiHidden="1" w:unhideWhenUsed="1"/>
-    <w:lsdException w:name="Table List 2" w:semiHidden="1" w:unhideWhenUsed="1"/>
-    <w:lsdException w:name="Table List 3" w:semiHidden="1" w:unhideWhenUsed="1"/>
-    <w:lsdException w:name="Table List 4" w:semiHidden="1" w:unhideWhenUsed="1"/>
-    <w:lsdException w:name="Table List 5" w:semiHidden="1" w:unhideWhenUsed="1"/>
-    <w:lsdException w:name="Table List 6" w:semiHidden="1" w:unhideWhenUsed="1"/>
-    <w:lsdException w:name="Table List 7" w:semiHidden="1" w:unhideWhenUsed="1"/>
-    <w:lsdException w:name="Table List 8" w:semiHidden="1" w:unhideWhenUsed="1"/>
-    <w:lsdException w:name="Table 3D effects 1" w:semiHidden="1" w:unhideWhenUsed="1"/>
-    <w:lsdException w:name="Table 3D effects 2" w:semiHidden="1" w:unhideWhenUsed="1"/>
-    <w:lsdException w:name="Table 3D effects 3" w:semiHidden="1" w:unhideWhenUsed="1"/>
-    <w:lsdException w:name="Table Contemporary" w:semiHidden="1" w:unhideWhenUsed="1"/>
-    <w:lsdException w:name="Table Elegant" w:semiHidden="1" w:unhideWhenUsed="1"/>
-    <w:lsdException w:name="Table Professional" w:semiHidden="1" w:unhideWhenUsed="1"/>
-    <w:lsdException w:name="Table Subtle 1" w:semiHidden="1" w:unhideWhenUsed="1"/>
-    <w:lsdException w:name="Table Subtle 2" w:semiHidden="1" w:unhideWhenUsed="1"/>
-    <w:lsdException w:name="Table Web 1" w:semiHidden="1" w:unhideWhenUsed="1"/>
-    <w:lsdException w:name="Table Web 2" w:semiHidden="1" w:unhideWhenUsed="1"/>
-    <w:lsdException w:name="Table Web 3" w:semiHidden="1" w:unhideWhenUsed="1"/>
-    <w:lsdException w:name="Balloon Text" w:semiHidden="1" w:unhideWhenUsed="1"/>
-    <w:lsdException w:name="Table Grid" w:uiPriority="39"/>
-    <w:lsdException w:name="Table Theme" w:semiHidden="1" w:unhideWhenUsed="1"/>
-    <w:lsdException w:name="Placeholder Text" w:semiHidden="1"/>
-    <w:lsdException w:name="No Spacing" w:uiPriority="1" w:qFormat="1"/>
-    <w:lsdException w:name="Light Shading" w:uiPriority="60"/>
-    <w:lsdException w:name="Light List" w:uiPriority="61"/>
-    <w:lsdException w:name="Light Grid" w:uiPriority="62"/>
-    <w:lsdException w:name="Medium Shading 1" w:uiPriority="63"/>
-    <w:lsdException w:name="Medium Shading 2" w:uiPriority="64"/>
-    <w:lsdException w:name="Medium List 1" w:uiPriority="65"/>
-    <w:lsdException w:name="Medium List 2" w:uiPriority="66"/>
-    <w:lsdException w:name="Medium Grid 1" w:uiPriority="67"/>
-    <w:lsdException w:name="Medium Grid 2" w:uiPriority="68"/>
-    <w:lsdException w:name="Medium Grid 3" w:uiPriority="69"/>
-    <w:lsdException w:name="Dark List" w:uiPriority="70"/>
-    <w:lsdException w:name="Colorful Shading" w:uiPriority="71"/>
-    <w:lsdException w:name="Colorful List" w:uiPriority="72"/>
-    <w:lsdException w:name="Colorful Grid" w:uiPriority="73"/>
-    <w:lsdException w:name="Light Shading Accent 1" w:uiPriority="60"/>
-    <w:lsdException w:name="Light List Accent 1" w:uiPriority="61"/>
-    <w:lsdException w:name="Light Grid Accent 1" w:uiPriority="62"/>
-    <w:lsdException w:name="Medium Shading 1 Accent 1" w:uiPriority="63"/>
-    <w:lsdException w:name="Medium Shading 2 Accent 1" w:uiPriority="64"/>
-    <w:lsdException w:name="Medium List 1 Accent 1" w:uiPriority="65"/>
-    <w:lsdException w:name="Revision" w:semiHidden="1"/>
-    <w:lsdException w:name="List Paragraph" w:uiPriority="34" w:qFormat="1"/>
-    <w:lsdException w:name="Quote" w:uiPriority="29" w:qFormat="1"/>
-    <w:lsdException w:name="Intense Quote" w:uiPriority="30" w:qFormat="1"/>
-    <w:lsdException w:name="Medium List 2 Accent 1" w:uiPriority="66"/>
-    <w:lsdException w:name="Medium Grid 1 Accent 1" w:uiPriority="67"/>
-    <w:lsdException w:name="Medium Grid 2 Accent 1" w:uiPriority="68"/>
-    <w:lsdException w:name="Medium Grid 3 Accent 1" w:uiPriority="69"/>
-    <w:lsdException w:name="Dark List Accent 1" w:uiPriority="70"/>
-    <w:lsdException w:name="Colorful Shading Accent 1" w:uiPriority="71"/>
-    <w:lsdException w:name="Colorful List Accent 1" w:uiPriority="72"/>
-    <w:lsdException w:name="Colorful Grid Accent 1" w:uiPriority="73"/>
-    <w:lsdException w:name="Light Shading Accent 2" w:uiPriority="60"/>
-    <w:lsdException w:name="Light List Accent 2" w:uiPriority="61"/>
-    <w:lsdException w:name="Light Grid Accent 2" w:uiPriority="62"/>
-    <w:lsdException w:name="Medium Shading 1 Accent 2" w:uiPriority="63"/>
-    <w:lsdException w:name="Medium Shading 2 Accent 2" w:uiPriority="64"/>
-    <w:lsdException w:name="Medium List 1 Accent 2" w:uiPriority="65"/>
-    <w:lsdException w:name="Medium List 2 Accent 2" w:uiPriority="66"/>
-    <w:lsdException w:name="Medium Grid 1 Accent 2" w:uiPriority="67"/>
-    <w:lsdException w:name="Medium Grid 2 Accent 2" w:uiPriority="68"/>
-    <w:lsdException w:name="Medium Grid 3 Accent 2" w:uiPriority="69"/>
-    <w:lsdException w:name="Dark List Accent 2" w:uiPriority="70"/>
-    <w:lsdException w:name="Colorful Shading Accent 2" w:uiPriority="71"/>
-    <w:lsdException w:name="Colorful List Accent 2" w:uiPriority="72"/>
-    <w:lsdException w:name="Colorful Grid Accent 2" w:uiPriority="73"/>
-    <w:lsdException w:name="Light Shading Accent 3" w:uiPriority="60"/>
-    <w:lsdException w:name="Light List Accent 3" w:uiPriority="61"/>
-    <w:lsdException w:name="Light Grid Accent 3" w:uiPriority="62"/>
-    <w:lsdException w:name="Medium Shading 1 Accent 3" w:uiPriority="63"/>
-    <w:lsdException w:name="Medium Shading 2 Accent 3" w:uiPriority="64"/>
-    <w:lsdException w:name="Medium List 1 Accent 3" w:uiPriority="65"/>
-    <w:lsdException w:name="Medium List 2 Accent 3" w:uiPriority="66"/>
-    <w:lsdException w:name="Medium Grid 1 Accent 3" w:uiPriority="67"/>
-    <w:lsdException w:name="Medium Grid 2 Accent 3" w:uiPriority="68"/>
-    <w:lsdException w:name="Medium Grid 3 Accent 3" w:uiPriority="69"/>
-    <w:lsdException w:name="Dark List Accent 3" w:uiPriority="70"/>
-    <w:lsdException w:name="Colorful Shading Accent 3" w:uiPriority="71"/>
-    <w:lsdException w:name="Colorful List Accent 3" w:uiPriority="72"/>
-    <w:lsdException w:name="Colorful Grid Accent 3" w:uiPriority="73"/>
-    <w:lsdException w:name="Light Shading Accent 4" w:uiPriority="60"/>
-    <w:lsdException w:name="Light List Accent 4" w:uiPriority="61"/>
-    <w:lsdException w:name="Light Grid Accent 4" w:uiPriority="62"/>
-    <w:lsdException w:name="Medium Shading 1 Accent 4" w:uiPriority="63"/>
-    <w:lsdException w:name="Medium Shading 2 Accent 4" w:uiPriority="64"/>
-    <w:lsdException w:name="Medium List 1 Accent 4" w:uiPriority="65"/>
-    <w:lsdException w:name="Medium List 2 Accent 4" w:uiPriority="66"/>
-    <w:lsdException w:name="Medium Grid 1 Accent 4" w:uiPriority="67"/>
-    <w:lsdException w:name="Medium Grid 2 Accent 4" w:uiPriority="68"/>
-    <w:lsdException w:name="Medium Grid 3 Accent 4" w:uiPriority="69"/>
-    <w:lsdException w:name="Dark List Accent 4" w:uiPriority="70"/>
-    <w:lsdException w:name="Colorful Shading Accent 4" w:uiPriority="71"/>
-    <w:lsdException w:name="Colorful List Accent 4" w:uiPriority="72"/>
-    <w:lsdException w:name="Colorful Grid Accent 4" w:uiPriority="73"/>
-    <w:lsdException w:name="Light Shading Accent 5" w:uiPriority="60"/>
-    <w:lsdException w:name="Light List Accent 5" w:uiPriority="61"/>
-    <w:lsdException w:name="Light Grid Accent 5" w:uiPriority="62"/>
-    <w:lsdException w:name="Medium Shading 1 Accent 5" w:uiPriority="63"/>
-    <w:lsdException w:name="Medium Shading 2 Accent 5" w:uiPriority="64"/>
-    <w:lsdException w:name="Medium List 1 Accent 5" w:uiPriority="65"/>
-    <w:lsdException w:name="Medium List 2 Accent 5" w:uiPriority="66"/>
-    <w:lsdException w:name="Medium Grid 1 Accent 5" w:uiPriority="67"/>
-    <w:lsdException w:name="Medium Grid 2 Accent 5" w:uiPriority="68"/>
-    <w:lsdException w:name="Medium Grid 3 Accent 5" w:uiPriority="69"/>
-    <w:lsdException w:name="Dark List Accent 5" w:uiPriority="70"/>
-    <w:lsdException w:name="Colorful Shading Accent 5" w:uiPriority="71"/>
-    <w:lsdException w:name="Colorful List Accent 5" w:uiPriority="72"/>
-    <w:lsdException w:name="Colorful Grid Accent 5" w:uiPriority="73"/>
-    <w:lsdException w:name="Light Shading Accent 6" w:uiPriority="60"/>
-    <w:lsdException w:name="Light List Accent 6" w:uiPriority="61"/>
-    <w:lsdException w:name="Light Grid Accent 6" w:uiPriority="62"/>
-    <w:lsdException w:name="Medium Shading 1 Accent 6" w:uiPriority="63"/>
-    <w:lsdException w:name="Medium Shading 2 Accent 6" w:uiPriority="64"/>
-    <w:lsdException w:name="Medium List 1 Accent 6" w:uiPriority="65"/>
-    <w:lsdException w:name="Medium List 2 Accent 6" w:uiPriority="66"/>
-    <w:lsdException w:name="Medium Grid 1 Accent 6" w:uiPriority="67"/>
-    <w:lsdException w:name="Medium Grid 2 Accent 6" w:uiPriority="68"/>
-    <w:lsdException w:name="Medium Grid 3 Accent 6" w:uiPriority="69"/>
-    <w:lsdException w:name="Dark List Accent 6" w:uiPriority="70"/>
-    <w:lsdException w:name="Colorful Shading Accent 6" w:uiPriority="71"/>
-    <w:lsdException w:name="Colorful List Accent 6" w:uiPriority="72"/>
-    <w:lsdException w:name="Colorful Grid Accent 6" w:uiPriority="73"/>
-    <w:lsdException w:name="Subtle Emphasis" w:uiPriority="19" w:qFormat="1"/>
-    <w:lsdException w:name="Intense Emphasis" w:uiPriority="21" w:qFormat="1"/>
-    <w:lsdException w:name="Subtle Reference" w:uiPriority="31" w:qFormat="1"/>
-    <w:lsdException w:name="Intense Reference" w:uiPriority="32" w:qFormat="1"/>
-    <w:lsdException w:name="Book Title" w:uiPriority="33" w:qFormat="1"/>
-    <w:lsdException w:name="Bibliography" w:semiHidden="1" w:uiPriority="37" w:unhideWhenUsed="1"/>
-    <w:lsdException w:name="TOC Heading" w:semiHidden="1" w:uiPriority="39" w:unhideWhenUsed="1" w:qFormat="1"/>
-    <w:lsdException w:name="Plain Table 1" w:uiPriority="41"/>
-    <w:lsdException w:name="Plain Table 2" w:uiPriority="42"/>
-    <w:lsdException w:name="Plain Table 3" w:uiPriority="43"/>
-    <w:lsdException w:name="Plain Table 4" w:uiPriority="44"/>
-    <w:lsdException w:name="Plain Table 5" w:uiPriority="45"/>
-    <w:lsdException w:name="Grid Table Light" w:uiPriority="40"/>
-    <w:lsdException w:name="Grid Table 1 Light" w:uiPriority="46"/>
-    <w:lsdException w:name="Grid Table 2" w:uiPriority="47"/>
-    <w:lsdException w:name="Grid Table 3" w:uiPriority="48"/>
-    <w:lsdException w:name="Grid Table 4" w:uiPriority="49"/>
-    <w:lsdException w:name="Grid Table 5 Dark" w:uiPriority="50"/>
-    <w:lsdException w:name="Grid Table 6 Colorful" w:uiPriority="51"/>
-    <w:lsdException w:name="Grid Table 7 Colorful" w:uiPriority="52"/>
-    <w:lsdException w:name="Grid Table 1 Light Accent 1" w:uiPriority="46"/>
-    <w:lsdException w:name="Grid Table 2 Accent 1" w:uiPriority="47"/>
-    <w:lsdException w:name="Grid Table 3 Accent 1" w:uiPriority="48"/>
-    <w:lsdException w:name="Grid Table 4 Accent 1" w:uiPriority="49"/>
-    <w:lsdException w:name="Grid Table 5 Dark Accent 1" w:uiPriority="50"/>
-    <w:lsdException w:name="Grid Table 6 Colorful Accent 1" w:uiPriority="51"/>
-    <w:lsdException w:name="Grid Table 7 Colorful Accent 1" w:uiPriority="52"/>
-    <w:lsdException w:name="Grid Table 1 Light Accent 2" w:uiPriority="46"/>
-    <w:lsdException w:name="Grid Table 2 Accent 2" w:uiPriority="47"/>
-    <w:lsdException w:name="Grid Table 3 Accent 2" w:uiPriority="48"/>
-    <w:lsdException w:name="Grid Table 4 Accent 2" w:uiPriority="49"/>
-    <w:lsdException w:name="Grid Table 5 Dark Accent 2" w:uiPriority="50"/>
-    <w:lsdException w:name="Grid Table 6 Colorful Accent 2" w:uiPriority="51"/>
-    <w:lsdException w:name="Grid Table 7 Colorful Accent 2" w:uiPriority="52"/>
-    <w:lsdException w:name="Grid Table 1 Light Accent 3" w:uiPriority="46"/>
-    <w:lsdException w:name="Grid Table 2 Accent 3" w:uiPriority="47"/>
-    <w:lsdException w:name="Grid Table 3 Accent 3" w:uiPriority="48"/>
-    <w:lsdException w:name="Grid Table 4 Accent 3" w:uiPriority="49"/>
-    <w:lsdException w:name="Grid Table 5 Dark Accent 3" w:uiPriority="50"/>
-    <w:lsdException w:name="Grid Table 6 Colorful Accent 3" w:uiPriority="51"/>
-    <w:lsdException w:name="Grid Table 7 Colorful Accent 3" w:uiPriority="52"/>
-    <w:lsdException w:name="Grid Table 1 Light Accent 4" w:uiPriority="46"/>
-    <w:lsdException w:name="Grid Table 2 Accent 4" w:uiPriority="47"/>
-    <w:lsdException w:name="Grid Table 3 Accent 4" w:uiPriority="48"/>
-    <w:lsdException w:name="Grid Table 4 Accent 4" w:uiPriority="49"/>
-    <w:lsdException w:name="Grid Table 5 Dark Accent 4" w:uiPriority="50"/>
-    <w:lsdException w:name="Grid Table 6 Colorful Accent 4" w:uiPriority="51"/>
-    <w:lsdException w:name="Grid Table 7 Colorful Accent 4" w:uiPriority="52"/>
-    <w:lsdException w:name="Grid Table 1 Light Accent 5" w:uiPriority="46"/>
-    <w:lsdException w:name="Grid Table 2 Accent 5" w:uiPriority="47"/>
-    <w:lsdException w:name="Grid Table 3 Accent 5" w:uiPriority="48"/>
-    <w:lsdException w:name="Grid Table 4 Accent 5" w:uiPriority="49"/>
-    <w:lsdException w:name="Grid Table 5 Dark Accent 5" w:uiPriority="50"/>
-    <w:lsdException w:name="Grid Table 6 Colorful Accent 5" w:uiPriority="51"/>
-    <w:lsdException w:name="Grid Table 7 Colorful Accent 5" w:uiPriority="52"/>
-    <w:lsdException w:name="Grid Table 1 Light Accent 6" w:uiPriority="46"/>
-    <w:lsdException w:name="Grid Table 2 Accent 6" w:uiPriority="47"/>
-    <w:lsdException w:name="Grid Table 3 Accent 6" w:uiPriority="48"/>
-    <w:lsdException w:name="Grid Table 4 Accent 6" w:uiPriority="49"/>
-    <w:lsdException w:name="Grid Table 5 Dark Accent 6" w:uiPriority="50"/>
-    <w:lsdException w:name="Grid Table 6 Colorful Accent 6" w:uiPriority="51"/>
-    <w:lsdException w:name="Grid Table 7 Colorful Accent 6" w:uiPriority="52"/>
-    <w:lsdException w:name="List Table 1 Light" w:uiPriority="46"/>
-    <w:lsdException w:name="List Table 2" w:uiPriority="47"/>
-    <w:lsdException w:name="List Table 3" w:uiPriority="48"/>
-    <w:lsdException w:name="List Table 4" w:uiPriority="49"/>
-    <w:lsdException w:name="List Table 5 Dark" w:uiPriority="50"/>
-    <w:lsdException w:name="List Table 6 Colorful" w:uiPriority="51"/>
-    <w:lsdException w:name="List Table 7 Colorful" w:uiPriority="52"/>
-    <w:lsdException w:name="List Table 1 Light Accent 1" w:uiPriority="46"/>
-    <w:lsdException w:name="List Table 2 Accent 1" w:uiPriority="47"/>
-    <w:lsdException w:name="List Table 3 Accent 1" w:uiPriority="48"/>
-    <w:lsdException w:name="List Table 4 Accent 1" w:uiPriority="49"/>
-    <w:lsdException w:name="List Table 5 Dark Accent 1" w:uiPriority="50"/>
-    <w:lsdException w:name="List Table 6 Colorful Accent 1" w:uiPriority="51"/>
-    <w:lsdException w:name="List Table 7 Colorful Accent 1" w:uiPriority="52"/>
-    <w:lsdException w:name="List Table 1 Light Accent 2" w:uiPriority="46"/>
-    <w:lsdException w:name="List Table 2 Accent 2" w:uiPriority="47"/>
-    <w:lsdException w:name="List Table 3 Accent 2" w:uiPriority="48"/>
-    <w:lsdException w:name="List Table 4 Accent 2" w:uiPriority="49"/>
-    <w:lsdException w:name="List Table 5 Dark Accent 2" w:uiPriority="50"/>
-    <w:lsdException w:name="List Table 6 Colorful Accent 2" w:uiPriority="51"/>
-    <w:lsdException w:name="List Table 7 Colorful Accent 2" w:uiPriority="52"/>
-    <w:lsdException w:name="List Table 1 Light Accent 3" w:uiPriority="46"/>
-    <w:lsdException w:name="List Table 2 Accent 3" w:uiPriority="47"/>
-    <w:lsdException w:name="List Table 3 Accent 3" w:uiPriority="48"/>
-    <w:lsdException w:name="List Table 4 Accent 3" w:uiPriority="49"/>
-    <w:lsdException w:name="List Table 5 Dark Accent 3" w:uiPriority="50"/>
-    <w:lsdException w:name="List Table 6 Colorful Accent 3" w:uiPriority="51"/>
-    <w:lsdException w:name="List Table 7 Colorful Accent 3" w:uiPriority="52"/>
-    <w:lsdException w:name="List Table 1 Light Accent 4" w:uiPriority="46"/>
-    <w:lsdException w:name="List Table 2 Accent 4" w:uiPriority="47"/>
-    <w:lsdException w:name="List Table 3 Accent 4" w:uiPriority="48"/>
-    <w:lsdException w:name="List Table 4 Accent 4" w:uiPriority="49"/>
-    <w:lsdException w:name="List Table 5 Dark Accent 4" w:uiPriority="50"/>
-    <w:lsdException w:name="List Table 6 Colorful Accent 4" w:uiPriority="51"/>
-    <w:lsdException w:name="List Table 7 Colorful Accent 4" w:uiPriority="52"/>
-    <w:lsdException w:name="List Table 1 Light Accent 5" w:uiPriority="46"/>
-    <w:lsdException w:name="List Table 2 Accent 5" w:uiPriority="47"/>
-    <w:lsdException w:name="List Table 3 Accent 5" w:uiPriority="48"/>
-    <w:lsdException w:name="List Table 4 Accent 5" w:uiPriority="49"/>
-    <w:lsdException w:name="List Table 5 Dark Accent 5" w:uiPriority="50"/>
-    <w:lsdException w:name="List Table 6 Colorful Accent 5" w:uiPriority="51"/>
-    <w:lsdException w:name="List Table 7 Colorful Accent 5" w:uiPriority="52"/>
-    <w:lsdException w:name="List Table 1 Light Accent 6" w:uiPriority="46"/>
-    <w:lsdException w:name="List Table 2 Accent 6" w:uiPriority="47"/>
-    <w:lsdException w:name="List Table 3 Accent 6" w:uiPriority="48"/>
-    <w:lsdException w:name="List Table 4 Accent 6" w:uiPriority="49"/>
-    <w:lsdException w:name="List Table 5 Dark Accent 6" w:uiPriority="50"/>
-    <w:lsdException w:name="List Table 6 Colorful Accent 6" w:uiPriority="51"/>
-    <w:lsdException w:name="List Table 7 Colorful Accent 6" w:uiPriority="52"/>
-    <w:lsdException w:name="Mention" w:semiHidden="1" w:unhideWhenUsed="1"/>
-    <w:lsdException w:name="Smart Hyperlink" w:semiHidden="1" w:unhideWhenUsed="1"/>
-    <w:lsdException w:name="Hashtag" w:semiHidden="1" w:unhideWhenUsed="1"/>
-    <w:lsdException w:name="Unresolved Mention" w:semiHidden="1" w:unhideWhenUsed="1"/>
-    <w:lsdException w:name="Smart Link" w:semiHidden="1" w:unhideWhenUsed="1"/>
-    <w:lsdException w:name="Smart Link Error" w:semiHidden="1" w:unhideWhenUsed="1"/>
+  <w:latentStyles w:defLockedState="0" w:defUIPriority="99" w:defSemiHidden="1" w:defUnhideWhenUsed="1" w:defQFormat="0" w:count="267">
+    <w:lsdException w:name="Normal" w:semiHidden="0" w:uiPriority="0" w:unhideWhenUsed="0" w:qFormat="1"/>
+    <w:lsdException w:name="heading 1" w:semiHidden="0" w:uiPriority="9" w:unhideWhenUsed="0" w:qFormat="1"/>
+    <w:lsdException w:name="heading 2" w:uiPriority="9" w:qFormat="1"/>
+    <w:lsdException w:name="heading 3" w:uiPriority="9" w:qFormat="1"/>
+    <w:lsdException w:name="heading 4" w:uiPriority="9" w:qFormat="1"/>
+    <w:lsdException w:name="heading 5" w:uiPriority="9" w:qFormat="1"/>
+    <w:lsdException w:name="heading 6" w:uiPriority="9" w:qFormat="1"/>
+    <w:lsdException w:name="heading 7" w:uiPriority="9" w:qFormat="1"/>
+    <w:lsdException w:name="heading 8" w:uiPriority="9" w:qFormat="1"/>
+    <w:lsdException w:name="heading 9" w:uiPriority="9" w:qFormat="1"/>
+    <w:lsdException w:name="toc 1" w:uiPriority="39"/>
+    <w:lsdException w:name="toc 2" w:uiPriority="39"/>
+    <w:lsdException w:name="toc 3" w:uiPriority="39"/>
+    <w:lsdException w:name="toc 4" w:uiPriority="39"/>
+    <w:lsdException w:name="toc 5" w:uiPriority="39"/>
+    <w:lsdException w:name="toc 6" w:uiPriority="39"/>
+    <w:lsdException w:name="toc 7" w:uiPriority="39"/>
+    <w:lsdException w:name="toc 8" w:uiPriority="39"/>
+    <w:lsdException w:name="toc 9" w:uiPriority="39"/>
+    <w:lsdException w:name="caption" w:uiPriority="35" w:qFormat="1"/>
+    <w:lsdException w:name="Title" w:semiHidden="0" w:uiPriority="10" w:unhideWhenUsed="0" w:qFormat="1"/>
+    <w:lsdException w:name="Default Paragraph Font" w:uiPriority="1"/>
+    <w:lsdException w:name="Subtitle" w:semiHidden="0" w:uiPriority="11" w:unhideWhenUsed="0" w:qFormat="1"/>
+    <w:lsdException w:name="Strong" w:semiHidden="0" w:uiPriority="22" w:unhideWhenUsed="0" w:qFormat="1"/>
+    <w:lsdException w:name="Emphasis" w:semiHidden="0" w:uiPriority="20" w:unhideWhenUsed="0" w:qFormat="1"/>
+    <w:lsdException w:name="Table Grid" w:semiHidden="0" w:uiPriority="39" w:unhideWhenUsed="0"/>
+    <w:lsdException w:name="Placeholder Text" w:unhideWhenUsed="0"/>
+    <w:lsdException w:name="No Spacing" w:semiHidden="0" w:uiPriority="1" w:unhideWhenUsed="0" w:qFormat="1"/>
+    <w:lsdException w:name="Light Shading" w:semiHidden="0" w:uiPriority="60" w:unhideWhenUsed="0"/>
+    <w:lsdException w:name="Light List" w:semiHidden="0" w:uiPriority="61" w:unhideWhenUsed="0"/>
+    <w:lsdException w:name="Light Grid" w:semiHidden="0" w:uiPriority="62" w:unhideWhenUsed="0"/>
+    <w:lsdException w:name="Medium Shading 1" w:semiHidden="0" w:uiPriority="63" w:unhideWhenUsed="0"/>
+    <w:lsdException w:name="Medium Shading 2" w:semiHidden="0" w:uiPriority="64" w:unhideWhenUsed="0"/>
+    <w:lsdException w:name="Medium List 1" w:semiHidden="0" w:uiPriority="65" w:unhideWhenUsed="0"/>
+    <w:lsdException w:name="Medium List 2" w:semiHidden="0" w:uiPriority="66" w:unhideWhenUsed="0"/>
+    <w:lsdException w:name="Medium Grid 1" w:semiHidden="0" w:uiPriority="67" w:unhideWhenUsed="0"/>
+    <w:lsdException w:name="Medium Grid 2" w:semiHidden="0" w:uiPriority="68" w:unhideWhenUsed="0"/>
+    <w:lsdException w:name="Medium Grid 3" w:semiHidden="0" w:uiPriority="69" w:unhideWhenUsed="0"/>
+    <w:lsdException w:name="Dark List" w:semiHidden="0" w:uiPriority="70" w:unhideWhenUsed="0"/>
+    <w:lsdException w:name="Colorful Shading" w:semiHidden="0" w:uiPriority="71" w:unhideWhenUsed="0"/>
+    <w:lsdException w:name="Colorful List" w:semiHidden="0" w:uiPriority="72" w:unhideWhenUsed="0"/>
+    <w:lsdException w:name="Colorful Grid" w:semiHidden="0" w:uiPriority="73" w:unhideWhenUsed="0"/>
+    <w:lsdException w:name="Light Shading Accent 1" w:semiHidden="0" w:uiPriority="60" w:unhideWhenUsed="0"/>
+    <w:lsdException w:name="Light List Accent 1" w:semiHidden="0" w:uiPriority="61" w:unhideWhenUsed="0"/>
+    <w:lsdException w:name="Light Grid Accent 1" w:semiHidden="0" w:uiPriority="62" w:unhideWhenUsed="0"/>
+    <w:lsdException w:name="Medium Shading 1 Accent 1" w:semiHidden="0" w:uiPriority="63" w:unhideWhenUsed="0"/>
+    <w:lsdException w:name="Medium Shading 2 Accent 1" w:semiHidden="0" w:uiPriority="64" w:unhideWhenUsed="0"/>
+    <w:lsdException w:name="Medium List 1 Accent 1" w:semiHidden="0" w:uiPriority="65" w:unhideWhenUsed="0"/>
+    <w:lsdException w:name="Revision" w:unhideWhenUsed="0"/>
+    <w:lsdException w:name="List Paragraph" w:semiHidden="0" w:uiPriority="34" w:unhideWhenUsed="0" w:qFormat="1"/>
+    <w:lsdException w:name="Quote" w:semiHidden="0" w:uiPriority="29" w:unhideWhenUsed="0" w:qFormat="1"/>
+    <w:lsdException w:name="Intense Quote" w:semiHidden="0" w:uiPriority="30" w:unhideWhenUsed="0" w:qFormat="1"/>
+    <w:lsdException w:name="Medium List 2 Accent 1" w:semiHidden="0" w:uiPriority="66" w:unhideWhenUsed="0"/>
+    <w:lsdException w:name="Medium Grid 1 Accent 1" w:semiHidden="0" w:uiPriority="67" w:unhideWhenUsed="0"/>
+    <w:lsdException w:name="Medium Grid 2 Accent 1" w:semiHidden="0" w:uiPriority="68" w:unhideWhenUsed="0"/>
+    <w:lsdException w:name="Medium Grid 3 Accent 1" w:semiHidden="0" w:uiPriority="69" w:unhideWhenUsed="0"/>
+    <w:lsdException w:name="Dark List Accent 1" w:semiHidden="0" w:uiPriority="70" w:unhideWhenUsed="0"/>
+    <w:lsdException w:name="Colorful Shading Accent 1" w:semiHidden="0" w:uiPriority="71" w:unhideWhenUsed="0"/>
+    <w:lsdException w:name="Colorful List Accent 1" w:semiHidden="0" w:uiPriority="72" w:unhideWhenUsed="0"/>
+    <w:lsdException w:name="Colorful Grid Accent 1" w:semiHidden="0" w:uiPriority="73" w:unhideWhenUsed="0"/>
+    <w:lsdException w:name="Light Shading Accent 2" w:semiHidden="0" w:uiPriority="60" w:unhideWhenUsed="0"/>
+    <w:lsdException w:name="Light List Accent 2" w:semiHidden="0" w:uiPriority="61" w:unhideWhenUsed="0"/>
+    <w:lsdException w:name="Light Grid Accent 2" w:semiHidden="0" w:uiPriority="62" w:unhideWhenUsed="0"/>
+    <w:lsdException w:name="Medium Shading 1 Accent 2" w:semiHidden="0" w:uiPriority="63" w:unhideWhenUsed="0"/>
+    <w:lsdException w:name="Medium Shading 2 Accent 2" w:semiHidden="0" w:uiPriority="64" w:unhideWhenUsed="0"/>
+    <w:lsdException w:name="Medium List 1 Accent 2" w:semiHidden="0" w:uiPriority="65" w:unhideWhenUsed="0"/>
+    <w:lsdException w:name="Medium List 2 Accent 2" w:semiHidden="0" w:uiPriority="66" w:unhideWhenUsed="0"/>
+    <w:lsdException w:name="Medium Grid 1 Accent 2" w:semiHidden="0" w:uiPriority="67" w:unhideWhenUsed="0"/>
+    <w:lsdException w:name="Medium Grid 2 Accent 2" w:semiHidden="0" w:uiPriority="68" w:unhideWhenUsed="0"/>
+    <w:lsdException w:name="Medium Grid 3 Accent 2" w:semiHidden="0" w:uiPriority="69" w:unhideWhenUsed="0"/>
+    <w:lsdException w:name="Dark List Accent 2" w:semiHidden="0" w:uiPriority="70" w:unhideWhenUsed="0"/>
+    <w:lsdException w:name="Colorful Shading Accent 2" w:semiHidden="0" w:uiPriority="71" w:unhideWhenUsed="0"/>
+    <w:lsdException w:name="Colorful List Accent 2" w:semiHidden="0" w:uiPriority="72" w:unhideWhenUsed="0"/>
+    <w:lsdException w:name="Colorful Grid Accent 2" w:semiHidden="0" w:uiPriority="73" w:unhideWhenUsed="0"/>
+    <w:lsdException w:name="Light Shading Accent 3" w:semiHidden="0" w:uiPriority="60" w:unhideWhenUsed="0"/>
+    <w:lsdException w:name="Light List Accent 3" w:semiHidden="0" w:uiPriority="61" w:unhideWhenUsed="0"/>
+    <w:lsdException w:name="Light Grid Accent 3" w:semiHidden="0" w:uiPriority="62" w:unhideWhenUsed="0"/>
+    <w:lsdException w:name="Medium Shading 1 Accent 3" w:semiHidden="0" w:uiPriority="63" w:unhideWhenUsed="0"/>
+    <w:lsdException w:name="Medium Shading 2 Accent 3" w:semiHidden="0" w:uiPriority="64" w:unhideWhenUsed="0"/>
+    <w:lsdException w:name="Medium List 1 Accent 3" w:semiHidden="0" w:uiPriority="65" w:unhideWhenUsed="0"/>
+    <w:lsdException w:name="Medium List 2 Accent 3" w:semiHidden="0" w:uiPriority="66" w:unhideWhenUsed="0"/>
+    <w:lsdException w:name="Medium Grid 1 Accent 3" w:semiHidden="0" w:uiPriority="67" w:unhideWhenUsed="0"/>
+    <w:lsdException w:name="Medium Grid 2 Accent 3" w:semiHidden="0" w:uiPriority="68" w:unhideWhenUsed="0"/>
+    <w:lsdException w:name="Medium Grid 3 Accent 3" w:semiHidden="0" w:uiPriority="69" w:unhideWhenUsed="0"/>
+    <w:lsdException w:name="Dark List Accent 3" w:semiHidden="0" w:uiPriority="70" w:unhideWhenUsed="0"/>
+    <w:lsdException w:name="Colorful Shading Accent 3" w:semiHidden="0" w:uiPriority="71" w:unhideWhenUsed="0"/>
+    <w:lsdException w:name="Colorful List Accent 3" w:semiHidden="0" w:uiPriority="72" w:unhideWhenUsed="0"/>
+    <w:lsdException w:name="Colorful Grid Accent 3" w:semiHidden="0" w:uiPriority="73" w:unhideWhenUsed="0"/>
+    <w:lsdException w:name="Light Shading Accent 4" w:semiHidden="0" w:uiPriority="60" w:unhideWhenUsed="0"/>
+    <w:lsdException w:name="Light List Accent 4" w:semiHidden="0" w:uiPriority="61" w:unhideWhenUsed="0"/>
+    <w:lsdException w:name="Light Grid Accent 4" w:semiHidden="0" w:uiPriority="62" w:unhideWhenUsed="0"/>
+    <w:lsdException w:name="Medium Shading 1 Accent 4" w:semiHidden="0" w:uiPriority="63" w:unhideWhenUsed="0"/>
+    <w:lsdException w:name="Medium Shading 2 Accent 4" w:semiHidden="0" w:uiPriority="64" w:unhideWhenUsed="0"/>
+    <w:lsdException w:name="Medium List 1 Accent 4" w:semiHidden="0" w:uiPriority="65" w:unhideWhenUsed="0"/>
+    <w:lsdException w:name="Medium List 2 Accent 4" w:semiHidden="0" w:uiPriority="66" w:unhideWhenUsed="0"/>
+    <w:lsdException w:name="Medium Grid 1 Accent 4" w:semiHidden="0" w:uiPriority="67" w:unhideWhenUsed="0"/>
+    <w:lsdException w:name="Medium Grid 2 Accent 4" w:semiHidden="0" w:uiPriority="68" w:unhideWhenUsed="0"/>
+    <w:lsdException w:name="Medium Grid 3 Accent 4" w:semiHidden="0" w:uiPriority="69" w:unhideWhenUsed="0"/>
+    <w:lsdException w:name="Dark List Accent 4" w:semiHidden="0" w:uiPriority="70" w:unhideWhenUsed="0"/>
+    <w:lsdException w:name="Colorful Shading Accent 4" w:semiHidden="0" w:uiPriority="71" w:unhideWhenUsed="0"/>
+    <w:lsdException w:name="Colorful List Accent 4" w:semiHidden="0" w:uiPriority="72" w:unhideWhenUsed="0"/>
+    <w:lsdException w:name="Colorful Grid Accent 4" w:semiHidden="0" w:uiPriority="73" w:unhideWhenUsed="0"/>
+    <w:lsdException w:name="Light Shading Accent 5" w:semiHidden="0" w:uiPriority="60" w:unhideWhenUsed="0"/>
+    <w:lsdException w:name="Light List Accent 5" w:semiHidden="0" w:uiPriority="61" w:unhideWhenUsed="0"/>
+    <w:lsdException w:name="Light Grid Accent 5" w:semiHidden="0" w:uiPriority="62" w:unhideWhenUsed="0"/>
+    <w:lsdException w:name="Medium Shading 1 Accent 5" w:semiHidden="0" w:uiPriority="63" w:unhideWhenUsed="0"/>
+    <w:lsdException w:name="Medium Shading 2 Accent 5" w:semiHidden="0" w:uiPriority="64" w:unhideWhenUsed="0"/>
+    <w:lsdException w:name="Medium List 1 Accent 5" w:semiHidden="0" w:uiPriority="65" w:unhideWhenUsed="0"/>
+    <w:lsdException w:name="Medium List 2 Accent 5" w:semiHidden="0" w:uiPriority="66" w:unhideWhenUsed="0"/>
+    <w:lsdException w:name="Medium Grid 1 Accent 5" w:semiHidden="0" w:uiPriority="67" w:unhideWhenUsed="0"/>
+    <w:lsdException w:name="Medium Grid 2 Accent 5" w:semiHidden="0" w:uiPriority="68" w:unhideWhenUsed="0"/>
+    <w:lsdException w:name="Medium Grid 3 Accent 5" w:semiHidden="0" w:uiPriority="69" w:unhideWhenUsed="0"/>
+    <w:lsdException w:name="Dark List Accent 5" w:semiHidden="0" w:uiPriority="70" w:unhideWhenUsed="0"/>
+    <w:lsdException w:name="Colorful Shading Accent 5" w:semiHidden="0" w:uiPriority="71" w:unhideWhenUsed="0"/>
+    <w:lsdException w:name="Colorful List Accent 5" w:semiHidden="0" w:uiPriority="72" w:unhideWhenUsed="0"/>
+    <w:lsdException w:name="Colorful Grid Accent 5" w:semiHidden="0" w:uiPriority="73" w:unhideWhenUsed="0"/>
+    <w:lsdException w:name="Light Shading Accent 6" w:semiHidden="0" w:uiPriority="60" w:unhideWhenUsed="0"/>
+    <w:lsdException w:name="Light List Accent 6" w:semiHidden="0" w:uiPriority="61" w:unhideWhenUsed="0"/>
+    <w:lsdException w:name="Light Grid Accent 6" w:semiHidden="0" w:uiPriority="62" w:unhideWhenUsed="0"/>
+    <w:lsdException w:name="Medium Shading 1 Accent 6" w:semiHidden="0" w:uiPriority="63" w:unhideWhenUsed="0"/>
+    <w:lsdException w:name="Medium Shading 2 Accent 6" w:semiHidden="0" w:uiPriority="64" w:unhideWhenUsed="0"/>
+    <w:lsdException w:name="Medium List 1 Accent 6" w:semiHidden="0" w:uiPriority="65" w:unhideWhenUsed="0"/>
+    <w:lsdException w:name="Medium List 2 Accent 6" w:semiHidden="0" w:uiPriority="66" w:unhideWhenUsed="0"/>
+    <w:lsdException w:name="Medium Grid 1 Accent 6" w:semiHidden="0" w:uiPriority="67" w:unhideWhenUsed="0"/>
+    <w:lsdException w:name="Medium Grid 2 Accent 6" w:semiHidden="0" w:uiPriority="68" w:unhideWhenUsed="0"/>
+    <w:lsdException w:name="Medium Grid 3 Accent 6" w:semiHidden="0" w:uiPriority="69" w:unhideWhenUsed="0"/>
+    <w:lsdException w:name="Dark List Accent 6" w:semiHidden="0" w:uiPriority="70" w:unhideWhenUsed="0"/>
+    <w:lsdException w:name="Colorful Shading Accent 6" w:semiHidden="0" w:uiPriority="71" w:unhideWhenUsed="0"/>
+    <w:lsdException w:name="Colorful List Accent 6" w:semiHidden="0" w:uiPriority="72" w:unhideWhenUsed="0"/>
+    <w:lsdException w:name="Colorful Grid Accent 6" w:semiHidden="0" w:uiPriority="73" w:unhideWhenUsed="0"/>
+    <w:lsdException w:name="Subtle Emphasis" w:semiHidden="0" w:uiPriority="19" w:unhideWhenUsed="0" w:qFormat="1"/>
+    <w:lsdException w:name="Intense Emphasis" w:semiHidden="0" w:uiPriority="21" w:unhideWhenUsed="0" w:qFormat="1"/>
+    <w:lsdException w:name="Subtle Reference" w:semiHidden="0" w:uiPriority="31" w:unhideWhenUsed="0" w:qFormat="1"/>
+    <w:lsdException w:name="Intense Reference" w:semiHidden="0" w:uiPriority="32" w:unhideWhenUsed="0" w:qFormat="1"/>
+    <w:lsdException w:name="Book Title" w:semiHidden="0" w:uiPriority="33" w:unhideWhenUsed="0" w:qFormat="1"/>
+    <w:lsdException w:name="Bibliography" w:uiPriority="37"/>
+    <w:lsdException w:name="TOC Heading" w:uiPriority="39" w:qFormat="1"/>
+  </w:latentStyles>
+  <w:style w:type="paragraph" w:default="1" w:styleId="Normal">
+    <w:name w:val="Normal"/>
+    <w:qFormat/>
+    <w:rPr>
+      <w:lang w:val="es-ES"/>
+    </w:rPr>
+  </w:style>
+  <w:style w:type="character" w:default="1" w:styleId="Fuentedeprrafopredeter">
+    <w:name w:val="Default Paragraph Font"/>
+    <w:uiPriority w:val="1"/>
+    <w:semiHidden/>
+    <w:unhideWhenUsed/>
+  </w:style>
+  <w:style w:type="table" w:default="1" w:styleId="Tablanormal">
+    <w:name w:val="Normal Table"/>
+    <w:uiPriority w:val="99"/>
+    <w:semiHidden/>
+    <w:unhideWhenUsed/>
+    <w:tblPr>
+      <w:tblInd w:w="0" w:type="dxa"/>
+      <w:tblCellMar>
+        <w:top w:w="0" w:type="dxa"/>
+        <w:left w:w="108" w:type="dxa"/>
+        <w:bottom w:w="0" w:type="dxa"/>
+        <w:right w:w="108" w:type="dxa"/>
+      </w:tblCellMar>
+    </w:tblPr>
+  </w:style>
+  <w:style w:type="numbering" w:default="1" w:styleId="Sinlista">
+    <w:name w:val="No List"/>
+    <w:uiPriority w:val="99"/>
+    <w:semiHidden/>
+    <w:unhideWhenUsed/>
+  </w:style>
+  <w:style w:type="paragraph" w:styleId="Ttulo">
+    <w:name w:val="Title"/>
+    <w:basedOn w:val="Normal"/>
+    <w:next w:val="Normal"/>
+    <w:link w:val="TtuloCar"/>
+    <w:uiPriority w:val="10"/>
+    <w:qFormat/>
+    <w:rsid w:val="0058610D"/>
+    <w:pPr>
+      <w:spacing w:after="0" w:line="240" w:lineRule="auto"/>
+      <w:contextualSpacing/>
+    </w:pPr>
+    <w:rPr>
+      <w:rFonts w:asciiTheme="majorHAnsi" w:eastAsiaTheme="majorEastAsia" w:hAnsiTheme="majorHAnsi" w:cstheme="majorBidi"/>
+      <w:spacing w:val="-10"/>
+      <w:kern w:val="28"/>
+      <w:sz w:val="56"/>
+      <w:szCs w:val="56"/>
+    </w:rPr>
+  </w:style>
+  <w:style w:type="character" w:customStyle="1" w:styleId="TtuloCar">
+    <w:name w:val="Título Car"/>
+    <w:basedOn w:val="Fuentedeprrafopredeter"/>
+    <w:link w:val="Ttulo"/>
+    <w:uiPriority w:val="10"/>
+    <w:rsid w:val="0058610D"/>
+    <w:rPr>
+      <w:rFonts w:asciiTheme="majorHAnsi" w:eastAsiaTheme="majorEastAsia" w:hAnsiTheme="majorHAnsi" w:cstheme="majorBidi"/>
+      <w:spacing w:val="-10"/>
+      <w:kern w:val="28"/>
+      <w:sz w:val="56"/>
+      <w:szCs w:val="56"/>
+      <w:lang w:val="es-ES"/>
+    </w:rPr>
+  </w:style>
+  <w:style w:type="paragraph" w:styleId="Encabezado">
+    <w:name w:val="header"/>
+    <w:basedOn w:val="Normal"/>
+    <w:link w:val="EncabezadoCar"/>
+    <w:uiPriority w:val="99"/>
+    <w:unhideWhenUsed/>
+    <w:rsid w:val="0058610D"/>
+    <w:pPr>
+      <w:tabs>
+        <w:tab w:val="center" w:pos="4419"/>
+        <w:tab w:val="right" w:pos="8838"/>
+      </w:tabs>
+      <w:spacing w:after="0" w:line="240" w:lineRule="auto"/>
+    </w:pPr>
+  </w:style>
+  <w:style w:type="character" w:customStyle="1" w:styleId="EncabezadoCar">
+    <w:name w:val="Encabezado Car"/>
+    <w:basedOn w:val="Fuentedeprrafopredeter"/>
+    <w:link w:val="Encabezado"/>
+    <w:uiPriority w:val="99"/>
+    <w:rsid w:val="0058610D"/>
+    <w:rPr>
+      <w:lang w:val="es-ES"/>
+    </w:rPr>
+  </w:style>
+  <w:style w:type="paragraph" w:styleId="Piedepgina">
+    <w:name w:val="footer"/>
+    <w:basedOn w:val="Normal"/>
+    <w:link w:val="PiedepginaCar"/>
+    <w:uiPriority w:val="99"/>
+    <w:unhideWhenUsed/>
+    <w:rsid w:val="0058610D"/>
+    <w:pPr>
+      <w:tabs>
+        <w:tab w:val="center" w:pos="4419"/>
+        <w:tab w:val="right" w:pos="8838"/>
+      </w:tabs>
+      <w:spacing w:after="0" w:line="240" w:lineRule="auto"/>
+    </w:pPr>
+  </w:style>
+  <w:style w:type="character" w:customStyle="1" w:styleId="PiedepginaCar">
+    <w:name w:val="Pie de página Car"/>
+    <w:basedOn w:val="Fuentedeprrafopredeter"/>
+    <w:link w:val="Piedepgina"/>
+    <w:uiPriority w:val="99"/>
+    <w:rsid w:val="0058610D"/>
+    <w:rPr>
+      <w:lang w:val="es-ES"/>
+    </w:rPr>
+  </w:style>
+</w:styles>
+</file>
+
+<file path=word/stylesWithEffects.xml><?xml version="1.0" encoding="utf-8"?>
+<w:styles xmlns:wpc="http://schemas.microsoft.com/office/word/2010/wordprocessingCanvas" xmlns:mc="http://schemas.openxmlformats.org/markup-compatibility/2006" xmlns:o="urn:schemas-microsoft-com:office:office" xmlns:r="http://schemas.openxmlformats.org/officeDocument/2006/relationships" xmlns:m="http://schemas.openxmlformats.org/officeDocument/2006/math" xmlns:v="urn:schemas-microsoft-com:vml" xmlns:wp14="http://schemas.microsoft.com/office/word/2010/wordprocessingDrawing" xmlns:wp="http://schemas.openxmlformats.org/drawingml/2006/wordprocessingDrawing" xmlns:w10="urn:schemas-microsoft-com:office:word" xmlns:w="http://schemas.openxmlformats.org/wordprocessingml/2006/main" xmlns:w14="http://schemas.microsoft.com/office/word/2010/wordml" xmlns:wpg="http://schemas.microsoft.com/office/word/2010/wordprocessingGroup" xmlns:wpi="http://schemas.microsoft.com/office/word/2010/wordprocessingInk" xmlns:wne="http://schemas.microsoft.com/office/word/2006/wordml" xmlns:wps="http://schemas.microsoft.com/office/word/2010/wordprocessingShape" mc:Ignorable="w14 wp14">
+  <w:docDefaults>
+    <w:rPrDefault>
+      <w:rPr>
+        <w:rFonts w:asciiTheme="minorHAnsi" w:eastAsiaTheme="minorHAnsi" w:hAnsiTheme="minorHAnsi" w:cstheme="minorBidi"/>
+        <w:sz w:val="22"/>
+        <w:szCs w:val="22"/>
+        <w:lang w:val="en-US" w:eastAsia="en-US" w:bidi="ar-SA"/>
+      </w:rPr>
+    </w:rPrDefault>
+    <w:pPrDefault>
+      <w:pPr>
+        <w:spacing w:after="160" w:line="259" w:lineRule="auto"/>
+      </w:pPr>
+    </w:pPrDefault>
+  </w:docDefaults>
+  <w:latentStyles w:defLockedState="0" w:defUIPriority="99" w:defSemiHidden="1" w:defUnhideWhenUsed="1" w:defQFormat="0" w:count="267">
+    <w:lsdException w:name="Normal" w:semiHidden="0" w:uiPriority="0" w:unhideWhenUsed="0" w:qFormat="1"/>
+    <w:lsdException w:name="heading 1" w:semiHidden="0" w:uiPriority="9" w:unhideWhenUsed="0" w:qFormat="1"/>
+    <w:lsdException w:name="heading 2" w:uiPriority="9" w:qFormat="1"/>
+    <w:lsdException w:name="heading 3" w:uiPriority="9" w:qFormat="1"/>
+    <w:lsdException w:name="heading 4" w:uiPriority="9" w:qFormat="1"/>
+    <w:lsdException w:name="heading 5" w:uiPriority="9" w:qFormat="1"/>
+    <w:lsdException w:name="heading 6" w:uiPriority="9" w:qFormat="1"/>
+    <w:lsdException w:name="heading 7" w:uiPriority="9" w:qFormat="1"/>
+    <w:lsdException w:name="heading 8" w:uiPriority="9" w:qFormat="1"/>
+    <w:lsdException w:name="heading 9" w:uiPriority="9" w:qFormat="1"/>
+    <w:lsdException w:name="toc 1" w:uiPriority="39"/>
+    <w:lsdException w:name="toc 2" w:uiPriority="39"/>
+    <w:lsdException w:name="toc 3" w:uiPriority="39"/>
+    <w:lsdException w:name="toc 4" w:uiPriority="39"/>
+    <w:lsdException w:name="toc 5" w:uiPriority="39"/>
+    <w:lsdException w:name="toc 6" w:uiPriority="39"/>
+    <w:lsdException w:name="toc 7" w:uiPriority="39"/>
+    <w:lsdException w:name="toc 8" w:uiPriority="39"/>
+    <w:lsdException w:name="toc 9" w:uiPriority="39"/>
+    <w:lsdException w:name="caption" w:uiPriority="35" w:qFormat="1"/>
+    <w:lsdException w:name="Title" w:semiHidden="0" w:uiPriority="10" w:unhideWhenUsed="0" w:qFormat="1"/>
+    <w:lsdException w:name="Default Paragraph Font" w:uiPriority="1"/>
+    <w:lsdException w:name="Subtitle" w:semiHidden="0" w:uiPriority="11" w:unhideWhenUsed="0" w:qFormat="1"/>
+    <w:lsdException w:name="Strong" w:semiHidden="0" w:uiPriority="22" w:unhideWhenUsed="0" w:qFormat="1"/>
+    <w:lsdException w:name="Emphasis" w:semiHidden="0" w:uiPriority="20" w:unhideWhenUsed="0" w:qFormat="1"/>
+    <w:lsdException w:name="Table Grid" w:semiHidden="0" w:uiPriority="39" w:unhideWhenUsed="0"/>
+    <w:lsdException w:name="Placeholder Text" w:unhideWhenUsed="0"/>
+    <w:lsdException w:name="No Spacing" w:semiHidden="0" w:uiPriority="1" w:unhideWhenUsed="0" w:qFormat="1"/>
+    <w:lsdException w:name="Light Shading" w:semiHidden="0" w:uiPriority="60" w:unhideWhenUsed="0"/>
+    <w:lsdException w:name="Light List" w:semiHidden="0" w:uiPriority="61" w:unhideWhenUsed="0"/>
+    <w:lsdException w:name="Light Grid" w:semiHidden="0" w:uiPriority="62" w:unhideWhenUsed="0"/>
+    <w:lsdException w:name="Medium Shading 1" w:semiHidden="0" w:uiPriority="63" w:unhideWhenUsed="0"/>
+    <w:lsdException w:name="Medium Shading 2" w:semiHidden="0" w:uiPriority="64" w:unhideWhenUsed="0"/>
+    <w:lsdException w:name="Medium List 1" w:semiHidden="0" w:uiPriority="65" w:unhideWhenUsed="0"/>
+    <w:lsdException w:name="Medium List 2" w:semiHidden="0" w:uiPriority="66" w:unhideWhenUsed="0"/>
+    <w:lsdException w:name="Medium Grid 1" w:semiHidden="0" w:uiPriority="67" w:unhideWhenUsed="0"/>
+    <w:lsdException w:name="Medium Grid 2" w:semiHidden="0" w:uiPriority="68" w:unhideWhenUsed="0"/>
+    <w:lsdException w:name="Medium Grid 3" w:semiHidden="0" w:uiPriority="69" w:unhideWhenUsed="0"/>
+    <w:lsdException w:name="Dark List" w:semiHidden="0" w:uiPriority="70" w:unhideWhenUsed="0"/>
+    <w:lsdException w:name="Colorful Shading" w:semiHidden="0" w:uiPriority="71" w:unhideWhenUsed="0"/>
+    <w:lsdException w:name="Colorful List" w:semiHidden="0" w:uiPriority="72" w:unhideWhenUsed="0"/>
+    <w:lsdException w:name="Colorful Grid" w:semiHidden="0" w:uiPriority="73" w:unhideWhenUsed="0"/>
+    <w:lsdException w:name="Light Shading Accent 1" w:semiHidden="0" w:uiPriority="60" w:unhideWhenUsed="0"/>
+    <w:lsdException w:name="Light List Accent 1" w:semiHidden="0" w:uiPriority="61" w:unhideWhenUsed="0"/>
+    <w:lsdException w:name="Light Grid Accent 1" w:semiHidden="0" w:uiPriority="62" w:unhideWhenUsed="0"/>
+    <w:lsdException w:name="Medium Shading 1 Accent 1" w:semiHidden="0" w:uiPriority="63" w:unhideWhenUsed="0"/>
+    <w:lsdException w:name="Medium Shading 2 Accent 1" w:semiHidden="0" w:uiPriority="64" w:unhideWhenUsed="0"/>
+    <w:lsdException w:name="Medium List 1 Accent 1" w:semiHidden="0" w:uiPriority="65" w:unhideWhenUsed="0"/>
+    <w:lsdException w:name="Revision" w:unhideWhenUsed="0"/>
+    <w:lsdException w:name="List Paragraph" w:semiHidden="0" w:uiPriority="34" w:unhideWhenUsed="0" w:qFormat="1"/>
+    <w:lsdException w:name="Quote" w:semiHidden="0" w:uiPriority="29" w:unhideWhenUsed="0" w:qFormat="1"/>
+    <w:lsdException w:name="Intense Quote" w:semiHidden="0" w:uiPriority="30" w:unhideWhenUsed="0" w:qFormat="1"/>
+    <w:lsdException w:name="Medium List 2 Accent 1" w:semiHidden="0" w:uiPriority="66" w:unhideWhenUsed="0"/>
+    <w:lsdException w:name="Medium Grid 1 Accent 1" w:semiHidden="0" w:uiPriority="67" w:unhideWhenUsed="0"/>
+    <w:lsdException w:name="Medium Grid 2 Accent 1" w:semiHidden="0" w:uiPriority="68" w:unhideWhenUsed="0"/>
+    <w:lsdException w:name="Medium Grid 3 Accent 1" w:semiHidden="0" w:uiPriority="69" w:unhideWhenUsed="0"/>
+    <w:lsdException w:name="Dark List Accent 1" w:semiHidden="0" w:uiPriority="70" w:unhideWhenUsed="0"/>
+    <w:lsdException w:name="Colorful Shading Accent 1" w:semiHidden="0" w:uiPriority="71" w:unhideWhenUsed="0"/>
+    <w:lsdException w:name="Colorful List Accent 1" w:semiHidden="0" w:uiPriority="72" w:unhideWhenUsed="0"/>
+    <w:lsdException w:name="Colorful Grid Accent 1" w:semiHidden="0" w:uiPriority="73" w:unhideWhenUsed="0"/>
+    <w:lsdException w:name="Light Shading Accent 2" w:semiHidden="0" w:uiPriority="60" w:unhideWhenUsed="0"/>
+    <w:lsdException w:name="Light List Accent 2" w:semiHidden="0" w:uiPriority="61" w:unhideWhenUsed="0"/>
+    <w:lsdException w:name="Light Grid Accent 2" w:semiHidden="0" w:uiPriority="62" w:unhideWhenUsed="0"/>
+    <w:lsdException w:name="Medium Shading 1 Accent 2" w:semiHidden="0" w:uiPriority="63" w:unhideWhenUsed="0"/>
+    <w:lsdException w:name="Medium Shading 2 Accent 2" w:semiHidden="0" w:uiPriority="64" w:unhideWhenUsed="0"/>
+    <w:lsdException w:name="Medium List 1 Accent 2" w:semiHidden="0" w:uiPriority="65" w:unhideWhenUsed="0"/>
+    <w:lsdException w:name="Medium List 2 Accent 2" w:semiHidden="0" w:uiPriority="66" w:unhideWhenUsed="0"/>
+    <w:lsdException w:name="Medium Grid 1 Accent 2" w:semiHidden="0" w:uiPriority="67" w:unhideWhenUsed="0"/>
+    <w:lsdException w:name="Medium Grid 2 Accent 2" w:semiHidden="0" w:uiPriority="68" w:unhideWhenUsed="0"/>
+    <w:lsdException w:name="Medium Grid 3 Accent 2" w:semiHidden="0" w:uiPriority="69" w:unhideWhenUsed="0"/>
+    <w:lsdException w:name="Dark List Accent 2" w:semiHidden="0" w:uiPriority="70" w:unhideWhenUsed="0"/>
+    <w:lsdException w:name="Colorful Shading Accent 2" w:semiHidden="0" w:uiPriority="71" w:unhideWhenUsed="0"/>
+    <w:lsdException w:name="Colorful List Accent 2" w:semiHidden="0" w:uiPriority="72" w:unhideWhenUsed="0"/>
+    <w:lsdException w:name="Colorful Grid Accent 2" w:semiHidden="0" w:uiPriority="73" w:unhideWhenUsed="0"/>
+    <w:lsdException w:name="Light Shading Accent 3" w:semiHidden="0" w:uiPriority="60" w:unhideWhenUsed="0"/>
+    <w:lsdException w:name="Light List Accent 3" w:semiHidden="0" w:uiPriority="61" w:unhideWhenUsed="0"/>
+    <w:lsdException w:name="Light Grid Accent 3" w:semiHidden="0" w:uiPriority="62" w:unhideWhenUsed="0"/>
+    <w:lsdException w:name="Medium Shading 1 Accent 3" w:semiHidden="0" w:uiPriority="63" w:unhideWhenUsed="0"/>
+    <w:lsdException w:name="Medium Shading 2 Accent 3" w:semiHidden="0" w:uiPriority="64" w:unhideWhenUsed="0"/>
+    <w:lsdException w:name="Medium List 1 Accent 3" w:semiHidden="0" w:uiPriority="65" w:unhideWhenUsed="0"/>
+    <w:lsdException w:name="Medium List 2 Accent 3" w:semiHidden="0" w:uiPriority="66" w:unhideWhenUsed="0"/>
+    <w:lsdException w:name="Medium Grid 1 Accent 3" w:semiHidden="0" w:uiPriority="67" w:unhideWhenUsed="0"/>
+    <w:lsdException w:name="Medium Grid 2 Accent 3" w:semiHidden="0" w:uiPriority="68" w:unhideWhenUsed="0"/>
+    <w:lsdException w:name="Medium Grid 3 Accent 3" w:semiHidden="0" w:uiPriority="69" w:unhideWhenUsed="0"/>
+    <w:lsdException w:name="Dark List Accent 3" w:semiHidden="0" w:uiPriority="70" w:unhideWhenUsed="0"/>
+    <w:lsdException w:name="Colorful Shading Accent 3" w:semiHidden="0" w:uiPriority="71" w:unhideWhenUsed="0"/>
+    <w:lsdException w:name="Colorful List Accent 3" w:semiHidden="0" w:uiPriority="72" w:unhideWhenUsed="0"/>
+    <w:lsdException w:name="Colorful Grid Accent 3" w:semiHidden="0" w:uiPriority="73" w:unhideWhenUsed="0"/>
+    <w:lsdException w:name="Light Shading Accent 4" w:semiHidden="0" w:uiPriority="60" w:unhideWhenUsed="0"/>
+    <w:lsdException w:name="Light List Accent 4" w:semiHidden="0" w:uiPriority="61" w:unhideWhenUsed="0"/>
+    <w:lsdException w:name="Light Grid Accent 4" w:semiHidden="0" w:uiPriority="62" w:unhideWhenUsed="0"/>
+    <w:lsdException w:name="Medium Shading 1 Accent 4" w:semiHidden="0" w:uiPriority="63" w:unhideWhenUsed="0"/>
+    <w:lsdException w:name="Medium Shading 2 Accent 4" w:semiHidden="0" w:uiPriority="64" w:unhideWhenUsed="0"/>
+    <w:lsdException w:name="Medium List 1 Accent 4" w:semiHidden="0" w:uiPriority="65" w:unhideWhenUsed="0"/>
+    <w:lsdException w:name="Medium List 2 Accent 4" w:semiHidden="0" w:uiPriority="66" w:unhideWhenUsed="0"/>
+    <w:lsdException w:name="Medium Grid 1 Accent 4" w:semiHidden="0" w:uiPriority="67" w:unhideWhenUsed="0"/>
+    <w:lsdException w:name="Medium Grid 2 Accent 4" w:semiHidden="0" w:uiPriority="68" w:unhideWhenUsed="0"/>
+    <w:lsdException w:name="Medium Grid 3 Accent 4" w:semiHidden="0" w:uiPriority="69" w:unhideWhenUsed="0"/>
+    <w:lsdException w:name="Dark List Accent 4" w:semiHidden="0" w:uiPriority="70" w:unhideWhenUsed="0"/>
+    <w:lsdException w:name="Colorful Shading Accent 4" w:semiHidden="0" w:uiPriority="71" w:unhideWhenUsed="0"/>
+    <w:lsdException w:name="Colorful List Accent 4" w:semiHidden="0" w:uiPriority="72" w:unhideWhenUsed="0"/>
+    <w:lsdException w:name="Colorful Grid Accent 4" w:semiHidden="0" w:uiPriority="73" w:unhideWhenUsed="0"/>
+    <w:lsdException w:name="Light Shading Accent 5" w:semiHidden="0" w:uiPriority="60" w:unhideWhenUsed="0"/>
+    <w:lsdException w:name="Light List Accent 5" w:semiHidden="0" w:uiPriority="61" w:unhideWhenUsed="0"/>
+    <w:lsdException w:name="Light Grid Accent 5" w:semiHidden="0" w:uiPriority="62" w:unhideWhenUsed="0"/>
+    <w:lsdException w:name="Medium Shading 1 Accent 5" w:semiHidden="0" w:uiPriority="63" w:unhideWhenUsed="0"/>
+    <w:lsdException w:name="Medium Shading 2 Accent 5" w:semiHidden="0" w:uiPriority="64" w:unhideWhenUsed="0"/>
+    <w:lsdException w:name="Medium List 1 Accent 5" w:semiHidden="0" w:uiPriority="65" w:unhideWhenUsed="0"/>
+    <w:lsdException w:name="Medium List 2 Accent 5" w:semiHidden="0" w:uiPriority="66" w:unhideWhenUsed="0"/>
+    <w:lsdException w:name="Medium Grid 1 Accent 5" w:semiHidden="0" w:uiPriority="67" w:unhideWhenUsed="0"/>
+    <w:lsdException w:name="Medium Grid 2 Accent 5" w:semiHidden="0" w:uiPriority="68" w:unhideWhenUsed="0"/>
+    <w:lsdException w:name="Medium Grid 3 Accent 5" w:semiHidden="0" w:uiPriority="69" w:unhideWhenUsed="0"/>
+    <w:lsdException w:name="Dark List Accent 5" w:semiHidden="0" w:uiPriority="70" w:unhideWhenUsed="0"/>
+    <w:lsdException w:name="Colorful Shading Accent 5" w:semiHidden="0" w:uiPriority="71" w:unhideWhenUsed="0"/>
+    <w:lsdException w:name="Colorful List Accent 5" w:semiHidden="0" w:uiPriority="72" w:unhideWhenUsed="0"/>
+    <w:lsdException w:name="Colorful Grid Accent 5" w:semiHidden="0" w:uiPriority="73" w:unhideWhenUsed="0"/>
+    <w:lsdException w:name="Light Shading Accent 6" w:semiHidden="0" w:uiPriority="60" w:unhideWhenUsed="0"/>
+    <w:lsdException w:name="Light List Accent 6" w:semiHidden="0" w:uiPriority="61" w:unhideWhenUsed="0"/>
+    <w:lsdException w:name="Light Grid Accent 6" w:semiHidden="0" w:uiPriority="62" w:unhideWhenUsed="0"/>
+    <w:lsdException w:name="Medium Shading 1 Accent 6" w:semiHidden="0" w:uiPriority="63" w:unhideWhenUsed="0"/>
+    <w:lsdException w:name="Medium Shading 2 Accent 6" w:semiHidden="0" w:uiPriority="64" w:unhideWhenUsed="0"/>
+    <w:lsdException w:name="Medium List 1 Accent 6" w:semiHidden="0" w:uiPriority="65" w:unhideWhenUsed="0"/>
+    <w:lsdException w:name="Medium List 2 Accent 6" w:semiHidden="0" w:uiPriority="66" w:unhideWhenUsed="0"/>
+    <w:lsdException w:name="Medium Grid 1 Accent 6" w:semiHidden="0" w:uiPriority="67" w:unhideWhenUsed="0"/>
+    <w:lsdException w:name="Medium Grid 2 Accent 6" w:semiHidden="0" w:uiPriority="68" w:unhideWhenUsed="0"/>
+    <w:lsdException w:name="Medium Grid 3 Accent 6" w:semiHidden="0" w:uiPriority="69" w:unhideWhenUsed="0"/>
+    <w:lsdException w:name="Dark List Accent 6" w:semiHidden="0" w:uiPriority="70" w:unhideWhenUsed="0"/>
+    <w:lsdException w:name="Colorful Shading Accent 6" w:semiHidden="0" w:uiPriority="71" w:unhideWhenUsed="0"/>
+    <w:lsdException w:name="Colorful List Accent 6" w:semiHidden="0" w:uiPriority="72" w:unhideWhenUsed="0"/>
+    <w:lsdException w:name="Colorful Grid Accent 6" w:semiHidden="0" w:uiPriority="73" w:unhideWhenUsed="0"/>
+    <w:lsdException w:name="Subtle Emphasis" w:semiHidden="0" w:uiPriority="19" w:unhideWhenUsed="0" w:qFormat="1"/>
+    <w:lsdException w:name="Intense Emphasis" w:semiHidden="0" w:uiPriority="21" w:unhideWhenUsed="0" w:qFormat="1"/>
+    <w:lsdException w:name="Subtle Reference" w:semiHidden="0" w:uiPriority="31" w:unhideWhenUsed="0" w:qFormat="1"/>
+    <w:lsdException w:name="Intense Reference" w:semiHidden="0" w:uiPriority="32" w:unhideWhenUsed="0" w:qFormat="1"/>
+    <w:lsdException w:name="Book Title" w:semiHidden="0" w:uiPriority="33" w:unhideWhenUsed="0" w:qFormat="1"/>
+    <w:lsdException w:name="Bibliography" w:uiPriority="37"/>
+    <w:lsdException w:name="TOC Heading" w:uiPriority="39" w:qFormat="1"/>
   </w:latentStyles>
   <w:style w:type="paragraph" w:default="1" w:styleId="Normal">
     <w:name w:val="Normal"/>
@@ -5054,7 +4887,7 @@
     </a:clrScheme>
     <a:fontScheme name="Office">
       <a:majorFont>
-        <a:latin typeface="Calibri Light" panose="020F0302020204030204"/>
+        <a:latin typeface="Calibri Light"/>
         <a:ea typeface=""/>
         <a:cs typeface=""/>
         <a:font script="Jpan" typeface="游ゴシック Light"/>
@@ -5106,7 +4939,7 @@
         <a:font script="Tfng" typeface="Ebrima"/>
       </a:majorFont>
       <a:minorFont>
-        <a:latin typeface="Calibri" panose="020F0502020204030204"/>
+        <a:latin typeface="Calibri"/>
         <a:ea typeface=""/>
         <a:cs typeface=""/>
         <a:font script="Jpan" typeface="游明朝"/>
@@ -5300,7 +5133,7 @@
   <a:extraClrSchemeLst/>
   <a:extLst>
     <a:ext uri="{05A4C25C-085E-4340-85A3-A5531E510DB2}">
-      <thm15:themeFamily xmlns:thm15="http://schemas.microsoft.com/office/thememl/2012/main" name="Office Theme" id="{62F939B6-93AF-4DB8-9C6B-D6C7DFDC589F}" vid="{4A3C46E8-61CC-4603-A589-7422A47A8E4A}"/>
+      <thm15:themeFamily xmlns:thm15="http://schemas.microsoft.com/office/thememl/2012/main" xmlns="" name="Office Theme" id="{62F939B6-93AF-4DB8-9C6B-D6C7DFDC589F}" vid="{4A3C46E8-61CC-4603-A589-7422A47A8E4A}"/>
     </a:ext>
   </a:extLst>
 </a:theme>

</xml_diff>